<commit_message>
submit check in 4
</commit_message>
<xml_diff>
--- a/Word doc notes/linguistics_dataset_abstract.docx
+++ b/Word doc notes/linguistics_dataset_abstract.docx
@@ -231,21 +231,7 @@
         <w:rPr>
           <w:rFonts w:ascii="Cambria" w:hAnsi="Cambria"/>
         </w:rPr>
-        <w:t xml:space="preserve">As such, our finding is consistent with the idea that function words are more likely to occur in narrative forms that </w:t>
-      </w:r>
-      <w:proofErr w:type="gramStart"/>
-      <w:r>
-        <w:rPr>
-          <w:rFonts w:ascii="Cambria" w:hAnsi="Cambria"/>
-        </w:rPr>
-        <w:t>audiences</w:t>
-      </w:r>
-      <w:proofErr w:type="gramEnd"/>
-      <w:r>
-        <w:rPr>
-          <w:rFonts w:ascii="Cambria" w:hAnsi="Cambria"/>
-        </w:rPr>
-        <w:t xml:space="preserve"> value more than they </w:t>
+        <w:t xml:space="preserve">As such, our finding is consistent with the idea that function words are more likely to occur in narrative forms that audiences value more than they </w:t>
       </w:r>
       <w:r>
         <w:rPr>
@@ -351,21 +337,7 @@
         <w:rPr>
           <w:rFonts w:ascii="Cambria" w:hAnsi="Cambria"/>
         </w:rPr>
-        <w:t xml:space="preserve">linguistic inquiry word count, </w:t>
-      </w:r>
-      <w:proofErr w:type="spellStart"/>
-      <w:r>
-        <w:rPr>
-          <w:rFonts w:ascii="Cambria" w:hAnsi="Cambria"/>
-        </w:rPr>
-        <w:t>liwc</w:t>
-      </w:r>
-      <w:proofErr w:type="spellEnd"/>
-      <w:r>
-        <w:rPr>
-          <w:rFonts w:ascii="Cambria" w:hAnsi="Cambria"/>
-        </w:rPr>
-        <w:t xml:space="preserve">, </w:t>
+        <w:t xml:space="preserve">linguistic inquiry word count, liwc, </w:t>
       </w:r>
       <w:r>
         <w:rPr>
@@ -912,35 +884,7 @@
         <w:rPr>
           <w:rFonts w:ascii="Cambria" w:hAnsi="Cambria"/>
         </w:rPr>
-        <w:t xml:space="preserve">; </w:t>
-      </w:r>
-      <w:proofErr w:type="spellStart"/>
-      <w:r>
-        <w:rPr>
-          <w:rFonts w:ascii="Cambria" w:hAnsi="Cambria"/>
-        </w:rPr>
-        <w:t>Vorderer</w:t>
-      </w:r>
-      <w:proofErr w:type="spellEnd"/>
-      <w:r>
-        <w:rPr>
-          <w:rFonts w:ascii="Cambria" w:hAnsi="Cambria"/>
-        </w:rPr>
-        <w:t xml:space="preserve"> &amp; </w:t>
-      </w:r>
-      <w:proofErr w:type="spellStart"/>
-      <w:r>
-        <w:rPr>
-          <w:rFonts w:ascii="Cambria" w:hAnsi="Cambria"/>
-        </w:rPr>
-        <w:t>Ritterfeld</w:t>
-      </w:r>
-      <w:proofErr w:type="spellEnd"/>
-      <w:r>
-        <w:rPr>
-          <w:rFonts w:ascii="Cambria" w:hAnsi="Cambria"/>
-        </w:rPr>
-        <w:t xml:space="preserve">, 2009; Wirth, Hofer, &amp; Schramm, 2012). </w:t>
+        <w:t xml:space="preserve">; Vorderer &amp; Ritterfeld, 2009; Wirth, Hofer, &amp; Schramm, 2012). </w:t>
       </w:r>
       <w:r>
         <w:rPr>
@@ -1508,33 +1452,11 @@
         <w:lastRenderedPageBreak/>
         <w:t>(</w:t>
       </w:r>
-      <w:proofErr w:type="spellStart"/>
-      <w:r>
-        <w:rPr>
-          <w:rFonts w:ascii="Cambria" w:hAnsi="Cambria"/>
-        </w:rPr>
-        <w:t>Krcmar</w:t>
-      </w:r>
-      <w:proofErr w:type="spellEnd"/>
-      <w:r>
-        <w:rPr>
-          <w:rFonts w:ascii="Cambria" w:hAnsi="Cambria"/>
-        </w:rPr>
-        <w:t xml:space="preserve"> &amp; </w:t>
-      </w:r>
-      <w:proofErr w:type="spellStart"/>
-      <w:r>
-        <w:rPr>
-          <w:rFonts w:ascii="Cambria" w:hAnsi="Cambria"/>
-        </w:rPr>
-        <w:t>Cingel</w:t>
-      </w:r>
-      <w:proofErr w:type="spellEnd"/>
-      <w:r>
-        <w:rPr>
-          <w:rFonts w:ascii="Cambria" w:hAnsi="Cambria"/>
-        </w:rPr>
-        <w:t xml:space="preserve">, 2016; </w:t>
+      <w:r>
+        <w:rPr>
+          <w:rFonts w:ascii="Cambria" w:hAnsi="Cambria"/>
+        </w:rPr>
+        <w:t xml:space="preserve">Krcmar &amp; Cingel, 2016; </w:t>
       </w:r>
       <w:r>
         <w:rPr>
@@ -1564,21 +1486,7 @@
         <w:rPr>
           <w:rFonts w:ascii="Cambria" w:hAnsi="Cambria"/>
         </w:rPr>
-        <w:t xml:space="preserve">Weber, Popova, &amp; </w:t>
-      </w:r>
-      <w:proofErr w:type="spellStart"/>
-      <w:r>
-        <w:rPr>
-          <w:rFonts w:ascii="Cambria" w:hAnsi="Cambria"/>
-        </w:rPr>
-        <w:t>Mangus</w:t>
-      </w:r>
-      <w:proofErr w:type="spellEnd"/>
-      <w:r>
-        <w:rPr>
-          <w:rFonts w:ascii="Cambria" w:hAnsi="Cambria"/>
-        </w:rPr>
-        <w:t>, 2012)</w:t>
+        <w:t>Weber, Popova, &amp; Mangus, 2012)</w:t>
       </w:r>
       <w:r>
         <w:rPr>
@@ -2004,21 +1912,7 @@
         <w:rPr>
           <w:rFonts w:ascii="Cambria" w:hAnsi="Cambria"/>
         </w:rPr>
-        <w:t xml:space="preserve"> manner (Graham, Haidt, &amp; </w:t>
-      </w:r>
-      <w:proofErr w:type="spellStart"/>
-      <w:r>
-        <w:rPr>
-          <w:rFonts w:ascii="Cambria" w:hAnsi="Cambria"/>
-        </w:rPr>
-        <w:t>Nosek</w:t>
-      </w:r>
-      <w:proofErr w:type="spellEnd"/>
-      <w:r>
-        <w:rPr>
-          <w:rFonts w:ascii="Cambria" w:hAnsi="Cambria"/>
-        </w:rPr>
-        <w:t>, 2009).</w:t>
+        <w:t xml:space="preserve"> manner (Graham, Haidt, &amp; Nosek, 2009).</w:t>
       </w:r>
     </w:p>
     <w:p>
@@ -2590,21 +2484,7 @@
         <w:rPr>
           <w:rFonts w:ascii="Cambria" w:hAnsi="Cambria"/>
         </w:rPr>
-        <w:t xml:space="preserve">, starring Liam </w:t>
-      </w:r>
-      <w:proofErr w:type="spellStart"/>
-      <w:r>
-        <w:rPr>
-          <w:rFonts w:ascii="Cambria" w:hAnsi="Cambria"/>
-        </w:rPr>
-        <w:t>Neeson</w:t>
-      </w:r>
-      <w:proofErr w:type="spellEnd"/>
-      <w:r>
-        <w:rPr>
-          <w:rFonts w:ascii="Cambria" w:hAnsi="Cambria"/>
-        </w:rPr>
-        <w:t xml:space="preserve">. </w:t>
+        <w:t xml:space="preserve">, starring Liam Neeson. </w:t>
       </w:r>
       <w:r>
         <w:rPr>
@@ -2624,19 +2504,11 @@
         </w:rPr>
         <w:t xml:space="preserve">played by </w:t>
       </w:r>
-      <w:proofErr w:type="spellStart"/>
-      <w:r>
-        <w:rPr>
-          <w:rFonts w:ascii="Cambria" w:hAnsi="Cambria"/>
-        </w:rPr>
-        <w:t>Neeson</w:t>
-      </w:r>
-      <w:proofErr w:type="spellEnd"/>
-      <w:r>
-        <w:rPr>
-          <w:rFonts w:ascii="Cambria" w:hAnsi="Cambria"/>
-        </w:rPr>
-        <w:t>,</w:t>
+      <w:r>
+        <w:rPr>
+          <w:rFonts w:ascii="Cambria" w:hAnsi="Cambria"/>
+        </w:rPr>
+        <w:t>Neeson,</w:t>
       </w:r>
       <w:r>
         <w:rPr>
@@ -2666,21 +2538,7 @@
         <w:rPr>
           <w:rFonts w:ascii="Cambria" w:hAnsi="Cambria"/>
         </w:rPr>
-        <w:t xml:space="preserve">film depicts </w:t>
-      </w:r>
-      <w:proofErr w:type="spellStart"/>
-      <w:r>
-        <w:rPr>
-          <w:rFonts w:ascii="Cambria" w:hAnsi="Cambria"/>
-        </w:rPr>
-        <w:t>Neeson</w:t>
-      </w:r>
-      <w:proofErr w:type="spellEnd"/>
-      <w:r>
-        <w:rPr>
-          <w:rFonts w:ascii="Cambria" w:hAnsi="Cambria"/>
-        </w:rPr>
-        <w:t xml:space="preserve"> using his </w:t>
+        <w:t xml:space="preserve">film depicts Neeson using his </w:t>
       </w:r>
       <w:r>
         <w:rPr>
@@ -2710,16 +2568,32 @@
         <w:rPr>
           <w:rFonts w:ascii="Cambria" w:hAnsi="Cambria"/>
         </w:rPr>
-        <w:t xml:space="preserve"> In the end, </w:t>
-      </w:r>
-      <w:proofErr w:type="spellStart"/>
-      <w:r>
-        <w:rPr>
-          <w:rFonts w:ascii="Cambria" w:hAnsi="Cambria"/>
-        </w:rPr>
-        <w:t>Neeson</w:t>
-      </w:r>
-      <w:proofErr w:type="spellEnd"/>
+        <w:t xml:space="preserve"> In the end, Neeson </w:t>
+      </w:r>
+      <w:r>
+        <w:rPr>
+          <w:rFonts w:ascii="Cambria" w:hAnsi="Cambria"/>
+        </w:rPr>
+        <w:t xml:space="preserve">violently </w:t>
+      </w:r>
+      <w:r>
+        <w:rPr>
+          <w:rFonts w:ascii="Cambria" w:hAnsi="Cambria"/>
+        </w:rPr>
+        <w:t xml:space="preserve">kills several individuals associated with the trafficking </w:t>
+      </w:r>
+      <w:r>
+        <w:rPr>
+          <w:rFonts w:ascii="Cambria" w:hAnsi="Cambria"/>
+        </w:rPr>
+        <w:t>and rescues his daughter.</w:t>
+      </w:r>
+      <w:r>
+        <w:rPr>
+          <w:rFonts w:ascii="Cambria" w:hAnsi="Cambria"/>
+        </w:rPr>
+        <w:t xml:space="preserve"> His daughter even meets her favorite pop singer at the end of the story.</w:t>
+      </w:r>
       <w:r>
         <w:rPr>
           <w:rFonts w:ascii="Cambria" w:hAnsi="Cambria"/>
@@ -2730,25 +2604,37 @@
         <w:rPr>
           <w:rFonts w:ascii="Cambria" w:hAnsi="Cambria"/>
         </w:rPr>
-        <w:t xml:space="preserve">violently </w:t>
-      </w:r>
-      <w:r>
-        <w:rPr>
-          <w:rFonts w:ascii="Cambria" w:hAnsi="Cambria"/>
-        </w:rPr>
-        <w:t xml:space="preserve">kills several individuals associated with the trafficking </w:t>
-      </w:r>
-      <w:r>
-        <w:rPr>
-          <w:rFonts w:ascii="Cambria" w:hAnsi="Cambria"/>
-        </w:rPr>
-        <w:t>and rescues his daughter.</w:t>
-      </w:r>
-      <w:r>
-        <w:rPr>
-          <w:rFonts w:ascii="Cambria" w:hAnsi="Cambria"/>
-        </w:rPr>
-        <w:t xml:space="preserve"> His daughter even meets her favorite pop singer at the end of the story.</w:t>
+        <w:t xml:space="preserve">This </w:t>
+      </w:r>
+      <w:r>
+        <w:rPr>
+          <w:rFonts w:ascii="Cambria" w:hAnsi="Cambria"/>
+        </w:rPr>
+        <w:t xml:space="preserve">dramatic </w:t>
+      </w:r>
+      <w:r>
+        <w:rPr>
+          <w:rFonts w:ascii="Cambria" w:hAnsi="Cambria"/>
+        </w:rPr>
+        <w:t>depiction of justice restoration</w:t>
+      </w:r>
+      <w:r>
+        <w:rPr>
+          <w:rFonts w:ascii="Cambria" w:hAnsi="Cambria"/>
+        </w:rPr>
+        <w:t xml:space="preserve"> in the end</w:t>
+      </w:r>
+      <w:r>
+        <w:rPr>
+          <w:rFonts w:ascii="Cambria" w:hAnsi="Cambria"/>
+        </w:rPr>
+        <w:t xml:space="preserve"> should be associated with hedonic enjoyment, as </w:t>
+      </w:r>
+      <w:r>
+        <w:rPr>
+          <w:rFonts w:ascii="Cambria" w:hAnsi="Cambria"/>
+        </w:rPr>
+        <w:t>little or no</w:t>
       </w:r>
       <w:r>
         <w:rPr>
@@ -2760,37 +2646,43 @@
         <w:rPr>
           <w:rFonts w:ascii="Cambria" w:hAnsi="Cambria"/>
         </w:rPr>
-        <w:t xml:space="preserve">This </w:t>
-      </w:r>
-      <w:r>
-        <w:rPr>
-          <w:rFonts w:ascii="Cambria" w:hAnsi="Cambria"/>
-        </w:rPr>
-        <w:t xml:space="preserve">dramatic </w:t>
-      </w:r>
-      <w:r>
-        <w:rPr>
-          <w:rFonts w:ascii="Cambria" w:hAnsi="Cambria"/>
-        </w:rPr>
-        <w:t>depiction of justice restoration</w:t>
-      </w:r>
-      <w:r>
-        <w:rPr>
-          <w:rFonts w:ascii="Cambria" w:hAnsi="Cambria"/>
-        </w:rPr>
-        <w:t xml:space="preserve"> in the end</w:t>
-      </w:r>
-      <w:r>
-        <w:rPr>
-          <w:rFonts w:ascii="Cambria" w:hAnsi="Cambria"/>
-        </w:rPr>
-        <w:t xml:space="preserve"> should be associated with hedonic enjoyment, as </w:t>
-      </w:r>
-      <w:r>
-        <w:rPr>
-          <w:rFonts w:ascii="Cambria" w:hAnsi="Cambria"/>
-        </w:rPr>
-        <w:t>little or no</w:t>
+        <w:t xml:space="preserve">moral </w:t>
+      </w:r>
+      <w:r>
+        <w:rPr>
+          <w:rFonts w:ascii="Cambria" w:hAnsi="Cambria"/>
+        </w:rPr>
+        <w:t xml:space="preserve">ambiguity </w:t>
+      </w:r>
+      <w:r>
+        <w:rPr>
+          <w:rFonts w:ascii="Cambria" w:hAnsi="Cambria"/>
+        </w:rPr>
+        <w:t xml:space="preserve">is present to elicit conflicting thoughts about whether the story </w:t>
+      </w:r>
+      <w:r>
+        <w:rPr>
+          <w:rFonts w:ascii="Cambria" w:hAnsi="Cambria"/>
+        </w:rPr>
+        <w:t xml:space="preserve">ending </w:t>
+      </w:r>
+      <w:r>
+        <w:rPr>
+          <w:rFonts w:ascii="Cambria" w:hAnsi="Cambria"/>
+        </w:rPr>
+        <w:t xml:space="preserve">was </w:t>
+      </w:r>
+      <w:r>
+        <w:rPr>
+          <w:rFonts w:ascii="Cambria" w:hAnsi="Cambria"/>
+        </w:rPr>
+        <w:t>good</w:t>
+      </w:r>
+      <w:r>
+        <w:rPr>
+          <w:rFonts w:ascii="Cambria" w:hAnsi="Cambria"/>
+        </w:rPr>
+        <w:t>.</w:t>
       </w:r>
       <w:r>
         <w:rPr>
@@ -2802,37 +2694,26 @@
         <w:rPr>
           <w:rFonts w:ascii="Cambria" w:hAnsi="Cambria"/>
         </w:rPr>
-        <w:t xml:space="preserve">moral </w:t>
-      </w:r>
-      <w:r>
-        <w:rPr>
-          <w:rFonts w:ascii="Cambria" w:hAnsi="Cambria"/>
-        </w:rPr>
-        <w:t xml:space="preserve">ambiguity </w:t>
-      </w:r>
-      <w:r>
-        <w:rPr>
-          <w:rFonts w:ascii="Cambria" w:hAnsi="Cambria"/>
-        </w:rPr>
-        <w:t xml:space="preserve">is present to elicit conflicting thoughts about whether the story </w:t>
-      </w:r>
-      <w:r>
-        <w:rPr>
-          <w:rFonts w:ascii="Cambria" w:hAnsi="Cambria"/>
-        </w:rPr>
-        <w:t xml:space="preserve">ending </w:t>
-      </w:r>
-      <w:r>
-        <w:rPr>
-          <w:rFonts w:ascii="Cambria" w:hAnsi="Cambria"/>
-        </w:rPr>
-        <w:t xml:space="preserve">was </w:t>
-      </w:r>
-      <w:r>
-        <w:rPr>
-          <w:rFonts w:ascii="Cambria" w:hAnsi="Cambria"/>
-        </w:rPr>
-        <w:t>good</w:t>
+        <w:t xml:space="preserve">By contrast, </w:t>
+      </w:r>
+      <w:r>
+        <w:rPr>
+          <w:rFonts w:ascii="Cambria" w:hAnsi="Cambria"/>
+        </w:rPr>
+        <w:t xml:space="preserve">consider a film such as </w:t>
+      </w:r>
+      <w:r>
+        <w:rPr>
+          <w:rFonts w:ascii="Cambria" w:hAnsi="Cambria"/>
+          <w:i/>
+        </w:rPr>
+        <w:t>Schindler’s List</w:t>
+      </w:r>
+      <w:r>
+        <w:rPr>
+          <w:rFonts w:ascii="Cambria" w:hAnsi="Cambria"/>
+        </w:rPr>
+        <w:t>, also starring Neeson</w:t>
       </w:r>
       <w:r>
         <w:rPr>
@@ -2850,51 +2731,6 @@
         <w:rPr>
           <w:rFonts w:ascii="Cambria" w:hAnsi="Cambria"/>
         </w:rPr>
-        <w:t xml:space="preserve">By contrast, </w:t>
-      </w:r>
-      <w:r>
-        <w:rPr>
-          <w:rFonts w:ascii="Cambria" w:hAnsi="Cambria"/>
-        </w:rPr>
-        <w:t xml:space="preserve">consider a film such as </w:t>
-      </w:r>
-      <w:r>
-        <w:rPr>
-          <w:rFonts w:ascii="Cambria" w:hAnsi="Cambria"/>
-          <w:i/>
-        </w:rPr>
-        <w:t>Schindler’s List</w:t>
-      </w:r>
-      <w:r>
-        <w:rPr>
-          <w:rFonts w:ascii="Cambria" w:hAnsi="Cambria"/>
-        </w:rPr>
-        <w:t xml:space="preserve">, also starring </w:t>
-      </w:r>
-      <w:proofErr w:type="spellStart"/>
-      <w:r>
-        <w:rPr>
-          <w:rFonts w:ascii="Cambria" w:hAnsi="Cambria"/>
-        </w:rPr>
-        <w:t>Neeson</w:t>
-      </w:r>
-      <w:proofErr w:type="spellEnd"/>
-      <w:r>
-        <w:rPr>
-          <w:rFonts w:ascii="Cambria" w:hAnsi="Cambria"/>
-        </w:rPr>
-        <w:t>.</w:t>
-      </w:r>
-      <w:r>
-        <w:rPr>
-          <w:rFonts w:ascii="Cambria" w:hAnsi="Cambria"/>
-        </w:rPr>
-        <w:t xml:space="preserve"> </w:t>
-      </w:r>
-      <w:r>
-        <w:rPr>
-          <w:rFonts w:ascii="Cambria" w:hAnsi="Cambria"/>
-        </w:rPr>
         <w:t>The story is about a</w:t>
       </w:r>
       <w:r>
@@ -2907,21 +2743,7 @@
         <w:rPr>
           <w:rFonts w:ascii="Cambria" w:hAnsi="Cambria"/>
         </w:rPr>
-        <w:t xml:space="preserve">, played by </w:t>
-      </w:r>
-      <w:proofErr w:type="spellStart"/>
-      <w:r>
-        <w:rPr>
-          <w:rFonts w:ascii="Cambria" w:hAnsi="Cambria"/>
-        </w:rPr>
-        <w:t>Neeson</w:t>
-      </w:r>
-      <w:proofErr w:type="spellEnd"/>
-      <w:r>
-        <w:rPr>
-          <w:rFonts w:ascii="Cambria" w:hAnsi="Cambria"/>
-        </w:rPr>
-        <w:t>,</w:t>
+        <w:t>, played by Neeson,</w:t>
       </w:r>
       <w:r>
         <w:rPr>
@@ -3075,23 +2897,7 @@
           <w:rFonts w:ascii="Cambria" w:hAnsi="Cambria"/>
           <w:highlight w:val="yellow"/>
         </w:rPr>
-        <w:t xml:space="preserve">Since audiences are known to avoid cognitive dissonance (Festinger, 1957; </w:t>
-      </w:r>
-      <w:proofErr w:type="spellStart"/>
-      <w:r>
-        <w:rPr>
-          <w:rFonts w:ascii="Cambria" w:hAnsi="Cambria"/>
-          <w:highlight w:val="yellow"/>
-        </w:rPr>
-        <w:t>Zillmann</w:t>
-      </w:r>
-      <w:proofErr w:type="spellEnd"/>
-      <w:r>
-        <w:rPr>
-          <w:rFonts w:ascii="Cambria" w:hAnsi="Cambria"/>
-          <w:highlight w:val="yellow"/>
-        </w:rPr>
-        <w:t>, 1988), it might be expected that they will consume films with moral ambiguity less frequently since those narratives are more difficult to process.</w:t>
+        <w:t>Since audiences are known to avoid cognitive dissonance (Festinger, 1957; Zillmann, 1988), it might be expected that they will consume films with moral ambiguity less frequently since those narratives are more difficult to process.</w:t>
       </w:r>
       <w:r>
         <w:rPr>
@@ -3535,6 +3341,7 @@
         </w:rPr>
         <w:t xml:space="preserve"> dictionaries </w:t>
       </w:r>
+      <w:commentRangeStart w:id="0"/>
       <w:r>
         <w:rPr>
           <w:rFonts w:ascii="Cambria" w:hAnsi="Cambria"/>
@@ -3545,7 +3352,26 @@
         <w:rPr>
           <w:rFonts w:ascii="Cambria" w:hAnsi="Cambria"/>
         </w:rPr>
-        <w:t>the 2015 linguistic inquiry word count dictionary [</w:t>
+        <w:t xml:space="preserve">the 2015 linguistic inquiry word count dictionary </w:t>
+      </w:r>
+      <w:commentRangeEnd w:id="0"/>
+      <w:r>
+        <w:rPr>
+          <w:rStyle w:val="CommentReference"/>
+        </w:rPr>
+        <w:commentReference w:id="0"/>
+      </w:r>
+      <w:r>
+        <w:rPr>
+          <w:rFonts w:ascii="Cambria" w:hAnsi="Cambria"/>
+        </w:rPr>
+        <w:t xml:space="preserve">(LIWC) </w:t>
+      </w:r>
+      <w:r>
+        <w:rPr>
+          <w:rFonts w:ascii="Cambria" w:hAnsi="Cambria"/>
+        </w:rPr>
+        <w:t>[</w:t>
       </w:r>
       <w:r>
         <w:rPr>
@@ -3563,21 +3389,27 @@
         <w:rPr>
           <w:rFonts w:ascii="Cambria" w:hAnsi="Cambria"/>
         </w:rPr>
-        <w:t xml:space="preserve">the moral foundations dictionary [Graham, Haidt, &amp; </w:t>
-      </w:r>
-      <w:proofErr w:type="spellStart"/>
-      <w:r>
-        <w:rPr>
-          <w:rFonts w:ascii="Cambria" w:hAnsi="Cambria"/>
-        </w:rPr>
-        <w:t>Nosek</w:t>
-      </w:r>
-      <w:proofErr w:type="spellEnd"/>
-      <w:r>
-        <w:rPr>
-          <w:rFonts w:ascii="Cambria" w:hAnsi="Cambria"/>
-        </w:rPr>
-        <w:t xml:space="preserve">, 2009]) </w:t>
+        <w:t xml:space="preserve">the </w:t>
+      </w:r>
+      <w:commentRangeStart w:id="1"/>
+      <w:r>
+        <w:rPr>
+          <w:rFonts w:ascii="Cambria" w:hAnsi="Cambria"/>
+        </w:rPr>
+        <w:t xml:space="preserve">moral foundations dictionary </w:t>
+      </w:r>
+      <w:commentRangeEnd w:id="1"/>
+      <w:r>
+        <w:rPr>
+          <w:rStyle w:val="CommentReference"/>
+        </w:rPr>
+        <w:commentReference w:id="1"/>
+      </w:r>
+      <w:r>
+        <w:rPr>
+          <w:rFonts w:ascii="Cambria" w:hAnsi="Cambria"/>
+        </w:rPr>
+        <w:t xml:space="preserve">[Graham, Haidt, &amp; Nosek, 2009]) </w:t>
       </w:r>
       <w:r>
         <w:rPr>
@@ -3942,21 +3774,7 @@
         <w:rPr>
           <w:rFonts w:ascii="Cambria" w:hAnsi="Cambria"/>
         </w:rPr>
-        <w:t xml:space="preserve">moral norms (e.g., Weber, Popova, &amp; </w:t>
-      </w:r>
-      <w:proofErr w:type="spellStart"/>
-      <w:r>
-        <w:rPr>
-          <w:rFonts w:ascii="Cambria" w:hAnsi="Cambria"/>
-        </w:rPr>
-        <w:t>Mangus</w:t>
-      </w:r>
-      <w:proofErr w:type="spellEnd"/>
-      <w:r>
-        <w:rPr>
-          <w:rFonts w:ascii="Cambria" w:hAnsi="Cambria"/>
-        </w:rPr>
-        <w:t>, 2013)</w:t>
+        <w:t>moral norms (e.g., Weber, Popova, &amp; Mangus, 2013)</w:t>
       </w:r>
       <w:r>
         <w:rPr>
@@ -4288,21 +4106,7 @@
         <w:rPr>
           <w:rFonts w:ascii="Cambria" w:hAnsi="Cambria"/>
         </w:rPr>
-        <w:t xml:space="preserve"> (e.g., Southern Baptist) in the United States (Graham, Haidt, &amp; </w:t>
-      </w:r>
-      <w:proofErr w:type="spellStart"/>
-      <w:r>
-        <w:rPr>
-          <w:rFonts w:ascii="Cambria" w:hAnsi="Cambria"/>
-        </w:rPr>
-        <w:t>Nosek</w:t>
-      </w:r>
-      <w:proofErr w:type="spellEnd"/>
-      <w:r>
-        <w:rPr>
-          <w:rFonts w:ascii="Cambria" w:hAnsi="Cambria"/>
-        </w:rPr>
-        <w:t>, 2009).</w:t>
+        <w:t xml:space="preserve"> (e.g., Southern Baptist) in the United States (Graham, Haidt, &amp; Nosek, 2009).</w:t>
       </w:r>
       <w:r>
         <w:rPr>
@@ -4320,21 +4124,7 @@
         <w:rPr>
           <w:rFonts w:ascii="Cambria" w:hAnsi="Cambria"/>
         </w:rPr>
-        <w:t>sponses (</w:t>
-      </w:r>
-      <w:proofErr w:type="spellStart"/>
-      <w:r>
-        <w:rPr>
-          <w:rFonts w:ascii="Cambria" w:hAnsi="Cambria"/>
-        </w:rPr>
-        <w:t>Leidner</w:t>
-      </w:r>
-      <w:proofErr w:type="spellEnd"/>
-      <w:r>
-        <w:rPr>
-          <w:rFonts w:ascii="Cambria" w:hAnsi="Cambria"/>
-        </w:rPr>
-        <w:t xml:space="preserve"> &amp; Castano, 2011</w:t>
+        <w:t>sponses (Leidner &amp; Castano, 2011</w:t>
       </w:r>
       <w:r>
         <w:rPr>
@@ -4377,21 +4167,7 @@
         <w:rPr>
           <w:rFonts w:ascii="Cambria" w:hAnsi="Cambria"/>
         </w:rPr>
-        <w:t xml:space="preserve">’ coverage of stem cells (Clifford &amp; </w:t>
-      </w:r>
-      <w:proofErr w:type="spellStart"/>
-      <w:r>
-        <w:rPr>
-          <w:rFonts w:ascii="Cambria" w:hAnsi="Cambria"/>
-        </w:rPr>
-        <w:t>Jerit</w:t>
-      </w:r>
-      <w:proofErr w:type="spellEnd"/>
-      <w:r>
-        <w:rPr>
-          <w:rFonts w:ascii="Cambria" w:hAnsi="Cambria"/>
-        </w:rPr>
-        <w:t xml:space="preserve">, 2013). </w:t>
+        <w:t xml:space="preserve">’ coverage of stem cells (Clifford &amp; Jerit, 2013). </w:t>
       </w:r>
       <w:r>
         <w:rPr>
@@ -5149,7 +4925,27 @@
         <w:rPr>
           <w:rFonts w:ascii="Cambria" w:hAnsi="Cambria"/>
         </w:rPr>
-        <w:t>subtitle corpus from OpenSubtitles.org, an open-access sharing platform of user-generated subtitles for television programs and films.</w:t>
+        <w:t xml:space="preserve">subtitle corpus from </w:t>
+      </w:r>
+      <w:commentRangeStart w:id="2"/>
+      <w:r>
+        <w:rPr>
+          <w:rFonts w:ascii="Cambria" w:hAnsi="Cambria"/>
+        </w:rPr>
+        <w:t>OpenSubtitles.org</w:t>
+      </w:r>
+      <w:commentRangeEnd w:id="2"/>
+      <w:r>
+        <w:rPr>
+          <w:rStyle w:val="CommentReference"/>
+        </w:rPr>
+        <w:commentReference w:id="2"/>
+      </w:r>
+      <w:r>
+        <w:rPr>
+          <w:rFonts w:ascii="Cambria" w:hAnsi="Cambria"/>
+        </w:rPr>
+        <w:t>, an open-access sharing platform of user-generated subtitles for television programs and films.</w:t>
       </w:r>
       <w:r>
         <w:rPr>
@@ -5331,7 +5127,7 @@
         </w:rPr>
         <w:t xml:space="preserve">e </w:t>
       </w:r>
-      <w:commentRangeStart w:id="0"/>
+      <w:commentRangeStart w:id="3"/>
       <w:r>
         <w:rPr>
           <w:rFonts w:ascii="Cambria" w:hAnsi="Cambria"/>
@@ -5362,12 +5158,12 @@
         </w:rPr>
         <w:t xml:space="preserve"> </w:t>
       </w:r>
-      <w:commentRangeEnd w:id="0"/>
+      <w:commentRangeEnd w:id="3"/>
       <w:r>
         <w:rPr>
           <w:rStyle w:val="CommentReference"/>
         </w:rPr>
-        <w:commentReference w:id="0"/>
+        <w:commentReference w:id="3"/>
       </w:r>
       <w:r>
         <w:rPr>
@@ -5630,6 +5426,15 @@
         </w:rPr>
         <w:t xml:space="preserve"> information.</w:t>
       </w:r>
+    </w:p>
+    <w:p>
+      <w:pPr>
+        <w:spacing w:line="480" w:lineRule="auto"/>
+        <w:rPr>
+          <w:rFonts w:ascii="Cambria" w:hAnsi="Cambria"/>
+          <w:b/>
+        </w:rPr>
+      </w:pPr>
     </w:p>
     <w:p>
       <w:pPr>
@@ -5735,21 +5540,7 @@
         <w:rPr>
           <w:rFonts w:ascii="Cambria" w:hAnsi="Cambria"/>
         </w:rPr>
-        <w:t xml:space="preserve">Graham, Haidt, &amp; </w:t>
-      </w:r>
-      <w:proofErr w:type="spellStart"/>
-      <w:r>
-        <w:rPr>
-          <w:rFonts w:ascii="Cambria" w:hAnsi="Cambria"/>
-        </w:rPr>
-        <w:t>Nosek</w:t>
-      </w:r>
-      <w:proofErr w:type="spellEnd"/>
-      <w:r>
-        <w:rPr>
-          <w:rFonts w:ascii="Cambria" w:hAnsi="Cambria"/>
-        </w:rPr>
-        <w:t>, 2009</w:t>
+        <w:t>Graham, Haidt, &amp; Nosek, 2009</w:t>
       </w:r>
       <w:r>
         <w:rPr>
@@ -6178,13 +5969,40 @@
         <w:rPr>
           <w:rFonts w:ascii="Cambria" w:hAnsi="Cambria"/>
         </w:rPr>
-        <w:t xml:space="preserve">(Descriptions of this output can be found at liwc.wpengine.com.) </w:t>
-      </w:r>
-      <w:r>
-        <w:rPr>
-          <w:rFonts w:ascii="Cambria" w:hAnsi="Cambria"/>
-        </w:rPr>
-        <w:t>We focus primarily on the function words contained in the dictionary</w:t>
+        <w:t xml:space="preserve">(Descriptions of this output can be found </w:t>
+      </w:r>
+      <w:commentRangeStart w:id="4"/>
+      <w:r>
+        <w:rPr>
+          <w:rFonts w:ascii="Cambria" w:hAnsi="Cambria"/>
+        </w:rPr>
+        <w:t>at liwc.wpengine.com</w:t>
+      </w:r>
+      <w:commentRangeEnd w:id="4"/>
+      <w:r>
+        <w:rPr>
+          <w:rStyle w:val="CommentReference"/>
+        </w:rPr>
+        <w:commentReference w:id="4"/>
+      </w:r>
+      <w:r>
+        <w:rPr>
+          <w:rFonts w:ascii="Cambria" w:hAnsi="Cambria"/>
+        </w:rPr>
+        <w:t xml:space="preserve">.) </w:t>
+      </w:r>
+      <w:r>
+        <w:rPr>
+          <w:rFonts w:ascii="Cambria" w:hAnsi="Cambria"/>
+        </w:rPr>
+        <w:t xml:space="preserve">We focus primarily on the function words </w:t>
+      </w:r>
+      <w:r>
+        <w:rPr>
+          <w:rFonts w:ascii="Cambria" w:hAnsi="Cambria"/>
+        </w:rPr>
+        <w:lastRenderedPageBreak/>
+        <w:t>contained in the dictionary</w:t>
       </w:r>
       <w:r>
         <w:rPr>
@@ -6196,14 +6014,7 @@
         <w:rPr>
           <w:rFonts w:ascii="Cambria" w:hAnsi="Cambria"/>
         </w:rPr>
-        <w:t xml:space="preserve"> Because we wished to correlate output from the LIWC </w:t>
-      </w:r>
-      <w:r>
-        <w:rPr>
-          <w:rFonts w:ascii="Cambria" w:hAnsi="Cambria"/>
-        </w:rPr>
-        <w:lastRenderedPageBreak/>
-        <w:t>dictionary with that from the MFT dictionary</w:t>
+        <w:t xml:space="preserve"> Because we wished to correlate output from the LIWC dictionary with that from the MFT dictionary</w:t>
       </w:r>
       <w:r>
         <w:rPr>
@@ -6347,21 +6158,7 @@
         <w:rPr>
           <w:rFonts w:ascii="Cambria" w:hAnsi="Cambria"/>
         </w:rPr>
-        <w:t xml:space="preserve"> ‘</w:t>
-      </w:r>
-      <w:proofErr w:type="spellStart"/>
-      <w:r>
-        <w:rPr>
-          <w:rFonts w:ascii="Cambria" w:hAnsi="Cambria"/>
-        </w:rPr>
-        <w:t>somebod</w:t>
-      </w:r>
-      <w:proofErr w:type="spellEnd"/>
-      <w:r>
-        <w:rPr>
-          <w:rFonts w:ascii="Cambria" w:hAnsi="Cambria"/>
-        </w:rPr>
-        <w:t>*’</w:t>
+        <w:t xml:space="preserve"> ‘somebod*’</w:t>
       </w:r>
       <w:r>
         <w:rPr>
@@ -6442,27 +6239,13 @@
         <w:rPr>
           <w:rFonts w:ascii="Cambria" w:hAnsi="Cambria"/>
         </w:rPr>
-        <w:t xml:space="preserve"> or the </w:t>
-      </w:r>
-      <w:proofErr w:type="spellStart"/>
-      <w:r>
-        <w:rPr>
-          <w:rFonts w:ascii="Cambria" w:hAnsi="Cambria"/>
-        </w:rPr>
-        <w:t>Open</w:t>
-      </w:r>
-      <w:r>
-        <w:rPr>
-          <w:rFonts w:ascii="Cambria" w:hAnsi="Cambria"/>
-        </w:rPr>
-        <w:t>Subtitles</w:t>
-      </w:r>
-      <w:proofErr w:type="spellEnd"/>
-      <w:r>
-        <w:rPr>
-          <w:rFonts w:ascii="Cambria" w:hAnsi="Cambria"/>
-        </w:rPr>
-        <w:t xml:space="preserve"> database</w:t>
+        <w:t xml:space="preserve"> or the Open</w:t>
+      </w:r>
+      <w:r>
+        <w:rPr>
+          <w:rFonts w:ascii="Cambria" w:hAnsi="Cambria"/>
+        </w:rPr>
+        <w:t>Subtitles database</w:t>
       </w:r>
       <w:r>
         <w:rPr>
@@ -7311,7 +7094,14 @@
         <w:rPr>
           <w:rFonts w:ascii="Cambria" w:hAnsi="Cambria"/>
         </w:rPr>
-        <w:t xml:space="preserve"> expenses such as promotion or distribution. </w:t>
+        <w:t xml:space="preserve"> </w:t>
+      </w:r>
+      <w:r>
+        <w:rPr>
+          <w:rFonts w:ascii="Cambria" w:hAnsi="Cambria"/>
+        </w:rPr>
+        <w:lastRenderedPageBreak/>
+        <w:t xml:space="preserve">expenses such as promotion or distribution. </w:t>
       </w:r>
       <w:r>
         <w:rPr>
@@ -7323,14 +7113,7 @@
         <w:rPr>
           <w:rFonts w:ascii="Cambria" w:hAnsi="Cambria"/>
         </w:rPr>
-        <w:t xml:space="preserve">there are similar </w:t>
-      </w:r>
-      <w:r>
-        <w:rPr>
-          <w:rFonts w:ascii="Cambria" w:hAnsi="Cambria"/>
-        </w:rPr>
-        <w:lastRenderedPageBreak/>
-        <w:t>limitations</w:t>
+        <w:t>there are similar limitations</w:t>
       </w:r>
       <w:r>
         <w:rPr>
@@ -7356,14 +7139,12 @@
         </w:rPr>
         <w:t>“</w:t>
       </w:r>
-      <w:proofErr w:type="spellStart"/>
       <w:r>
         <w:rPr>
           <w:rFonts w:ascii="Cambria" w:hAnsi="Cambria"/>
         </w:rPr>
         <w:t>business.list</w:t>
       </w:r>
-      <w:proofErr w:type="spellEnd"/>
       <w:r>
         <w:rPr>
           <w:rFonts w:ascii="Cambria" w:hAnsi="Cambria"/>
@@ -7458,6 +7239,7 @@
           <w:b/>
         </w:rPr>
       </w:pPr>
+      <w:commentRangeStart w:id="5"/>
       <w:r>
         <w:rPr>
           <w:rFonts w:ascii="Cambria" w:hAnsi="Cambria"/>
@@ -7481,6 +7263,13 @@
           <w:i/>
         </w:rPr>
         <w:t>opularity</w:t>
+      </w:r>
+      <w:commentRangeEnd w:id="5"/>
+      <w:r>
+        <w:rPr>
+          <w:rStyle w:val="CommentReference"/>
+        </w:rPr>
+        <w:commentReference w:id="5"/>
       </w:r>
       <w:r>
         <w:rPr>
@@ -7968,7 +7757,14 @@
         <w:rPr>
           <w:rFonts w:ascii="Cambria" w:hAnsi="Cambria"/>
         </w:rPr>
-        <w:t xml:space="preserve">Note that budget </w:t>
+        <w:t xml:space="preserve">Note that </w:t>
+      </w:r>
+      <w:r>
+        <w:rPr>
+          <w:rFonts w:ascii="Cambria" w:hAnsi="Cambria"/>
+        </w:rPr>
+        <w:lastRenderedPageBreak/>
+        <w:t xml:space="preserve">budget </w:t>
       </w:r>
       <w:r>
         <w:rPr>
@@ -8004,7 +7800,6 @@
         <w:rPr>
           <w:rFonts w:ascii="Cambria" w:hAnsi="Cambria"/>
         </w:rPr>
-        <w:lastRenderedPageBreak/>
         <w:t>order correlations</w:t>
       </w:r>
       <w:r>
@@ -8556,7 +8351,15 @@
           <w:rFonts w:ascii="Cambria" w:hAnsi="Cambria"/>
           <w:vertAlign w:val="subscript"/>
         </w:rPr>
-        <w:t xml:space="preserve">opening weekend </w:t>
+        <w:t xml:space="preserve">opening </w:t>
+      </w:r>
+      <w:r>
+        <w:rPr>
+          <w:rFonts w:ascii="Cambria" w:hAnsi="Cambria"/>
+          <w:vertAlign w:val="subscript"/>
+        </w:rPr>
+        <w:lastRenderedPageBreak/>
+        <w:t xml:space="preserve">weekend </w:t>
       </w:r>
       <w:r>
         <w:rPr>
@@ -8616,7 +8419,6 @@
         </w:rPr>
         <w:t xml:space="preserve"> &lt; .001, </w:t>
       </w:r>
-      <w:proofErr w:type="spellStart"/>
       <w:r>
         <w:rPr>
           <w:rFonts w:ascii="Cambria" w:hAnsi="Cambria"/>
@@ -8629,81 +8431,64 @@
           <w:rFonts w:ascii="Cambria" w:hAnsi="Cambria"/>
           <w:vertAlign w:val="subscript"/>
         </w:rPr>
-        <w:t>IMDb</w:t>
-      </w:r>
-      <w:proofErr w:type="spellEnd"/>
+        <w:t xml:space="preserve">IMDb popularity </w:t>
+      </w:r>
+      <w:r>
+        <w:rPr>
+          <w:rFonts w:ascii="Cambria" w:hAnsi="Cambria"/>
+        </w:rPr>
+        <w:t>= -.</w:t>
+      </w:r>
+      <w:r>
+        <w:rPr>
+          <w:rFonts w:ascii="Cambria" w:hAnsi="Cambria"/>
+        </w:rPr>
+        <w:t>05</w:t>
+      </w:r>
+      <w:r>
+        <w:rPr>
+          <w:rFonts w:ascii="Cambria" w:hAnsi="Cambria"/>
+        </w:rPr>
+        <w:t xml:space="preserve">, </w:t>
+      </w:r>
+      <w:r>
+        <w:rPr>
+          <w:rFonts w:ascii="Cambria" w:hAnsi="Cambria"/>
+          <w:i/>
+        </w:rPr>
+        <w:t>p</w:t>
+      </w:r>
+      <w:r>
+        <w:rPr>
+          <w:rFonts w:ascii="Cambria" w:hAnsi="Cambria"/>
+        </w:rPr>
+        <w:t xml:space="preserve"> &lt; .001</w:t>
+      </w:r>
+      <w:r>
+        <w:rPr>
+          <w:rFonts w:ascii="Cambria" w:hAnsi="Cambria"/>
+        </w:rPr>
+        <w:t>)</w:t>
+      </w:r>
+      <w:r>
+        <w:rPr>
+          <w:rFonts w:ascii="Cambria" w:hAnsi="Cambria"/>
+        </w:rPr>
+        <w:t xml:space="preserve"> the ratio is positively related to IMDb appraisals, </w:t>
+      </w:r>
+      <w:r>
+        <w:rPr>
+          <w:rFonts w:ascii="Cambria" w:hAnsi="Cambria"/>
+          <w:i/>
+        </w:rPr>
+        <w:t>r</w:t>
+      </w:r>
       <w:r>
         <w:rPr>
           <w:rFonts w:ascii="Cambria" w:hAnsi="Cambria"/>
           <w:vertAlign w:val="subscript"/>
         </w:rPr>
-        <w:t xml:space="preserve"> popularity </w:t>
-      </w:r>
-      <w:r>
-        <w:rPr>
-          <w:rFonts w:ascii="Cambria" w:hAnsi="Cambria"/>
-        </w:rPr>
-        <w:t>= -.</w:t>
-      </w:r>
-      <w:r>
-        <w:rPr>
-          <w:rFonts w:ascii="Cambria" w:hAnsi="Cambria"/>
-        </w:rPr>
-        <w:t>05</w:t>
-      </w:r>
-      <w:r>
-        <w:rPr>
-          <w:rFonts w:ascii="Cambria" w:hAnsi="Cambria"/>
-        </w:rPr>
-        <w:t xml:space="preserve">, </w:t>
-      </w:r>
-      <w:r>
-        <w:rPr>
-          <w:rFonts w:ascii="Cambria" w:hAnsi="Cambria"/>
-          <w:i/>
-        </w:rPr>
-        <w:t>p</w:t>
-      </w:r>
-      <w:r>
-        <w:rPr>
-          <w:rFonts w:ascii="Cambria" w:hAnsi="Cambria"/>
-        </w:rPr>
-        <w:t xml:space="preserve"> &lt; .001</w:t>
-      </w:r>
-      <w:r>
-        <w:rPr>
-          <w:rFonts w:ascii="Cambria" w:hAnsi="Cambria"/>
-        </w:rPr>
-        <w:t>)</w:t>
-      </w:r>
-      <w:r>
-        <w:rPr>
-          <w:rFonts w:ascii="Cambria" w:hAnsi="Cambria"/>
-        </w:rPr>
-        <w:t xml:space="preserve"> the ratio is positively related to IMDb appraisals, </w:t>
-      </w:r>
-      <w:proofErr w:type="spellStart"/>
-      <w:r>
-        <w:rPr>
-          <w:rFonts w:ascii="Cambria" w:hAnsi="Cambria"/>
-          <w:i/>
-        </w:rPr>
-        <w:t>r</w:t>
-      </w:r>
-      <w:r>
-        <w:rPr>
-          <w:rFonts w:ascii="Cambria" w:hAnsi="Cambria"/>
-          <w:vertAlign w:val="subscript"/>
-        </w:rPr>
-        <w:t>IMDb</w:t>
-      </w:r>
-      <w:proofErr w:type="spellEnd"/>
-      <w:r>
-        <w:rPr>
-          <w:rFonts w:ascii="Cambria" w:hAnsi="Cambria"/>
-          <w:vertAlign w:val="subscript"/>
-        </w:rPr>
-        <w:t xml:space="preserve"> ratings</w:t>
+        <w:t>IMDb ratings</w:t>
       </w:r>
       <w:r>
         <w:rPr>
@@ -8756,7 +8541,6 @@
         <w:rPr>
           <w:rFonts w:ascii="Cambria" w:hAnsi="Cambria"/>
         </w:rPr>
-        <w:lastRenderedPageBreak/>
         <w:t>Our research question asked about</w:t>
       </w:r>
       <w:r>
@@ -8955,7 +8739,7 @@
       <w:pPr>
         <w:spacing w:line="480" w:lineRule="auto"/>
         <w:rPr>
-          <w:ins w:id="1" w:author="Robert L" w:date="2017-03-17T13:18:00Z"/>
+          <w:ins w:id="6" w:author="Robert L" w:date="2017-03-17T13:18:00Z"/>
           <w:rFonts w:ascii="Cambria" w:hAnsi="Cambria"/>
         </w:rPr>
       </w:pPr>
@@ -9004,7 +8788,7 @@
           <w:rFonts w:ascii="Cambria" w:hAnsi="Cambria"/>
         </w:rPr>
       </w:pPr>
-      <w:ins w:id="2" w:author="Robert L" w:date="2017-03-17T13:18:00Z">
+      <w:ins w:id="7" w:author="Robert L" w:date="2017-03-17T13:18:00Z">
         <w:r>
           <w:rPr>
             <w:rFonts w:ascii="Cambria" w:hAnsi="Cambria"/>
@@ -9017,31 +8801,15 @@
           <w:rFonts w:ascii="Cambria" w:hAnsi="Cambria"/>
           <w:highlight w:val="yellow"/>
         </w:rPr>
-        <w:t xml:space="preserve">The importance of identifying content-level features that serve as indicators of moral ambiguity is important for MIME-based research. </w:t>
-      </w:r>
-      <w:proofErr w:type="spellStart"/>
+        <w:t xml:space="preserve">The importance of identifying content-level features that serve as indicators of moral ambiguity is important for MIME-based research. Tamborini (2011, 2013) suggested </w:t>
+      </w:r>
       <w:r>
         <w:rPr>
           <w:rFonts w:ascii="Cambria" w:hAnsi="Cambria"/>
           <w:highlight w:val="yellow"/>
         </w:rPr>
-        <w:t>Tamborini</w:t>
-      </w:r>
-      <w:proofErr w:type="spellEnd"/>
-      <w:r>
-        <w:rPr>
-          <w:rFonts w:ascii="Cambria" w:hAnsi="Cambria"/>
-          <w:highlight w:val="yellow"/>
-        </w:rPr>
-        <w:t xml:space="preserve"> (2011, 2013) suggested conflict between moral intuitions in media narratives will influence audience values depending on which moral intuition is ultimately upheld or violated by the narrative </w:t>
-      </w:r>
-      <w:r>
-        <w:rPr>
-          <w:rFonts w:ascii="Cambria" w:hAnsi="Cambria"/>
-          <w:highlight w:val="yellow"/>
-        </w:rPr>
         <w:lastRenderedPageBreak/>
-        <w:t>resolution. For example, a narrative pitting social justice against traditional authority in a moral dilemma may resolve that dilemma by upholding fairness and violating authority in the end (consider a story about an unwanted arranged marriage). MIME representations suggest this would lead to a greater relative emphasis of fairness over authority for the audience over time. Additionally, recent research by AUTHORS shows that moral ambiguity (vs. clarity) primes audience members to report more politically liberal values. It is therefore important in the long term for researchers to be able to (a) identify where in narratives this conflict is depicted, (b) determine which specific moral intuitions are in conflict, (c) determine which specific moral intuition is ultimately upheld, violated, or left unsatisfied by the resolution, and (d) assess relationships between ambiguity in content and the moral values of target audiences. Our study helps to more reliably identify when moral ambiguity is depicted in narratives by identifying function words as indicators, and could therefore be helpful to future content analysts wanting to reliably detect such conflict or go further and identify specific moral intuitions made salient in those depictions or predict related outcomes.</w:t>
+        <w:t>conflict between moral intuitions in media narratives will influence audience values depending on which moral intuition is ultimately upheld or violated by the narrative resolution. For example, a narrative pitting social justice against traditional authority in a moral dilemma may resolve that dilemma by upholding fairness and violating authority in the end (consider a story about an unwanted arranged marriage). MIME representations suggest this would lead to a greater relative emphasis of fairness over authority for the audience over time. Additionally, recent research by AUTHORS shows that moral ambiguity (vs. clarity) primes audience members to report more politically liberal values. It is therefore important in the long term for researchers to be able to (a) identify where in narratives this conflict is depicted, (b) determine which specific moral intuitions are in conflict, (c) determine which specific moral intuition is ultimately upheld, violated, or left unsatisfied by the resolution, and (d) assess relationships between ambiguity in content and the moral values of target audiences. Our study helps to more reliably identify when moral ambiguity is depicted in narratives by identifying function words as indicators, and could therefore be helpful to future content analysts wanting to reliably detect such conflict or go further and identify specific moral intuitions made salient in those depictions or predict related outcomes.</w:t>
       </w:r>
     </w:p>
     <w:p>
@@ -9143,7 +8911,14 @@
         <w:rPr>
           <w:rFonts w:ascii="Cambria" w:hAnsi="Cambria"/>
         </w:rPr>
-        <w:t xml:space="preserve"> examined in our study mirrored </w:t>
+        <w:t xml:space="preserve"> examined in our study </w:t>
+      </w:r>
+      <w:r>
+        <w:rPr>
+          <w:rFonts w:ascii="Cambria" w:hAnsi="Cambria"/>
+        </w:rPr>
+        <w:lastRenderedPageBreak/>
+        <w:t xml:space="preserve">mirrored </w:t>
       </w:r>
       <w:r>
         <w:rPr>
@@ -9155,14 +8930,7 @@
         <w:rPr>
           <w:rFonts w:ascii="Cambria" w:hAnsi="Cambria"/>
         </w:rPr>
-        <w:t xml:space="preserve">. Moreover, care words mirrored their pattern for action and adventure themes. As such, our study replicates the patterns observed by Oliver et al. </w:t>
-      </w:r>
-      <w:r>
-        <w:rPr>
-          <w:rFonts w:ascii="Cambria" w:hAnsi="Cambria"/>
-        </w:rPr>
-        <w:lastRenderedPageBreak/>
-        <w:t>(2014) but also indicates a previously unidentified content feature (i.e., function words and thematic words related to care) that future researchers can use to detect and decipher relevant depictions in narrative media.</w:t>
+        <w:t>. Moreover, care words mirrored their pattern for action and adventure themes. As such, our study replicates the patterns observed by Oliver et al. (2014) but also indicates a previously unidentified content feature (i.e., function words and thematic words related to care) that future researchers can use to detect and decipher relevant depictions in narrative media.</w:t>
       </w:r>
       <w:r>
         <w:rPr>
@@ -9414,7 +9182,11 @@
         <w:t xml:space="preserve"> </w:t>
       </w:r>
       <w:r>
-        <w:t xml:space="preserve">Also, the most frequently upheld moral foundations in one’s media environment </w:t>
+        <w:t xml:space="preserve">Also, the most frequently </w:t>
+      </w:r>
+      <w:r>
+        <w:lastRenderedPageBreak/>
+        <w:t xml:space="preserve">upheld moral foundations in one’s media environment </w:t>
       </w:r>
       <w:r>
         <w:t>are represented as influencing</w:t>
@@ -9435,11 +9207,7 @@
         <w:t>represents</w:t>
       </w:r>
       <w:r>
-        <w:t xml:space="preserve"> dominantly </w:t>
-      </w:r>
-      <w:r>
-        <w:lastRenderedPageBreak/>
-        <w:t xml:space="preserve">emphasized </w:t>
+        <w:t xml:space="preserve"> dominantly emphasized </w:t>
       </w:r>
       <w:r>
         <w:t xml:space="preserve">moral </w:t>
@@ -9477,12 +9245,10 @@
       <w:r>
         <w:t xml:space="preserve">and those </w:t>
       </w:r>
-      <w:del w:id="3" w:author="Robert L" w:date="2017-03-17T13:20:00Z">
-        <w:r>
-          <w:delText xml:space="preserve">mentioned </w:delText>
-        </w:r>
-      </w:del>
-      <w:ins w:id="4" w:author="Robert L" w:date="2017-03-17T13:20:00Z">
+      <w:r>
+        <w:t xml:space="preserve">mentioned </w:t>
+      </w:r>
+      <w:ins w:id="8" w:author="Robert L" w:date="2017-03-17T13:20:00Z">
         <w:r>
           <w:t xml:space="preserve">cited </w:t>
         </w:r>
@@ -9493,22 +9259,18 @@
       <w:r>
         <w:t xml:space="preserve"> </w:t>
       </w:r>
-      <w:del w:id="5" w:author="Robert L" w:date="2017-03-17T13:20:00Z">
-        <w:r>
-          <w:delText xml:space="preserve">that </w:delText>
-        </w:r>
-      </w:del>
+      <w:r>
+        <w:t xml:space="preserve">that </w:t>
+      </w:r>
       <w:r>
         <w:t xml:space="preserve">the two </w:t>
       </w:r>
-      <w:del w:id="6" w:author="Robert L" w:date="2017-03-17T13:20:00Z">
-        <w:r>
-          <w:delText xml:space="preserve">appraisal styles </w:delText>
-        </w:r>
-        <w:r>
-          <w:delText xml:space="preserve">or </w:delText>
-        </w:r>
-      </w:del>
+      <w:r>
+        <w:t xml:space="preserve">appraisal styles </w:t>
+      </w:r>
+      <w:r>
+        <w:t xml:space="preserve">or </w:t>
+      </w:r>
       <w:r>
         <w:t xml:space="preserve">narrative forms </w:t>
       </w:r>
@@ -9521,11 +9283,9 @@
       <w:r>
         <w:t xml:space="preserve">That is, </w:t>
       </w:r>
-      <w:del w:id="7" w:author="Robert L" w:date="2017-03-17T13:20:00Z">
-        <w:r>
-          <w:delText xml:space="preserve">it seems </w:delText>
-        </w:r>
-      </w:del>
+      <w:r>
+        <w:t xml:space="preserve">it seems </w:t>
+      </w:r>
       <w:r>
         <w:t xml:space="preserve">films associated with controlled re-appraisals </w:t>
       </w:r>
@@ -9598,16 +9358,14 @@
       <w:r>
         <w:t>, but none has manipulated whether narrative form or appraisal type moderate</w:t>
       </w:r>
-      <w:ins w:id="8" w:author="Robert L" w:date="2017-03-17T13:21:00Z">
+      <w:ins w:id="9" w:author="Robert L" w:date="2017-03-17T13:21:00Z">
         <w:r>
           <w:t>s</w:t>
         </w:r>
       </w:ins>
-      <w:del w:id="9" w:author="Robert L" w:date="2017-03-17T13:21:00Z">
-        <w:r>
-          <w:delText>d</w:delText>
-        </w:r>
-      </w:del>
+      <w:r>
+        <w:t>d</w:t>
+      </w:r>
       <w:r>
         <w:t xml:space="preserve"> this effect.</w:t>
       </w:r>
@@ -9737,6 +9495,7 @@
         <w:rPr>
           <w:rFonts w:ascii="Cambria" w:hAnsi="Cambria"/>
         </w:rPr>
+        <w:lastRenderedPageBreak/>
         <w:t>This relates to a</w:t>
       </w:r>
       <w:r>
@@ -9767,14 +9526,7 @@
         <w:rPr>
           <w:rFonts w:ascii="Cambria" w:hAnsi="Cambria"/>
         </w:rPr>
-        <w:t xml:space="preserve">This limitation is common to most content analyses, but we </w:t>
-      </w:r>
-      <w:r>
-        <w:rPr>
-          <w:rFonts w:ascii="Cambria" w:hAnsi="Cambria"/>
-        </w:rPr>
-        <w:lastRenderedPageBreak/>
-        <w:t>feel it is particularly relevant to our study as we strongly wish to integrate these findings with psychological understandings of audiences</w:t>
+        <w:t>This limitation is common to most content analyses, but we feel it is particularly relevant to our study as we strongly wish to integrate these findings with psychological understandings of audiences</w:t>
       </w:r>
       <w:r>
         <w:rPr>
@@ -9867,7 +9619,27 @@
         <w:rPr>
           <w:rFonts w:ascii="Cambria" w:hAnsi="Cambria"/>
         </w:rPr>
-        <w:t xml:space="preserve">. We chose against these methods for two main reasons. First, they rely on training sets of data that are pre-labeled by human coders. </w:t>
+        <w:t xml:space="preserve">. </w:t>
+      </w:r>
+      <w:commentRangeStart w:id="10"/>
+      <w:r>
+        <w:rPr>
+          <w:rFonts w:ascii="Cambria" w:hAnsi="Cambria"/>
+        </w:rPr>
+        <w:t>We chose against these methods for two main reasons</w:t>
+      </w:r>
+      <w:commentRangeEnd w:id="10"/>
+      <w:r>
+        <w:rPr>
+          <w:rStyle w:val="CommentReference"/>
+        </w:rPr>
+        <w:commentReference w:id="10"/>
+      </w:r>
+      <w:r>
+        <w:rPr>
+          <w:rFonts w:ascii="Cambria" w:hAnsi="Cambria"/>
+        </w:rPr>
+        <w:t xml:space="preserve">. First, they rely on training sets of data that are pre-labeled by human coders. </w:t>
       </w:r>
       <w:r>
         <w:rPr>
@@ -10059,7 +9831,14 @@
         <w:rPr>
           <w:rFonts w:ascii="Cambria" w:hAnsi="Cambria"/>
         </w:rPr>
-        <w:t xml:space="preserve"> of foundations</w:t>
+        <w:t xml:space="preserve"> of </w:t>
+      </w:r>
+      <w:r>
+        <w:rPr>
+          <w:rFonts w:ascii="Cambria" w:hAnsi="Cambria"/>
+        </w:rPr>
+        <w:lastRenderedPageBreak/>
+        <w:t>foundations</w:t>
       </w:r>
       <w:r>
         <w:rPr>
@@ -10077,21 +9856,7 @@
         <w:rPr>
           <w:rFonts w:ascii="Cambria" w:hAnsi="Cambria"/>
         </w:rPr>
-        <w:t xml:space="preserve">; see Graham, Haidt, &amp; </w:t>
-      </w:r>
-      <w:proofErr w:type="spellStart"/>
-      <w:r>
-        <w:rPr>
-          <w:rFonts w:ascii="Cambria" w:hAnsi="Cambria"/>
-        </w:rPr>
-        <w:t>Nosek</w:t>
-      </w:r>
-      <w:proofErr w:type="spellEnd"/>
-      <w:r>
-        <w:rPr>
-          <w:rFonts w:ascii="Cambria" w:hAnsi="Cambria"/>
-        </w:rPr>
-        <w:t>, 2009</w:t>
+        <w:t>; see Graham, Haidt, &amp; Nosek, 2009</w:t>
       </w:r>
       <w:r>
         <w:rPr>
@@ -10172,7 +9937,6 @@
           <w:rFonts w:ascii="Cambria" w:hAnsi="Cambria"/>
           <w:b/>
         </w:rPr>
-        <w:lastRenderedPageBreak/>
         <w:t>Conclusion</w:t>
       </w:r>
     </w:p>
@@ -10464,21 +10228,7 @@
         <w:rPr>
           <w:rFonts w:ascii="Cambria" w:hAnsi="Cambria"/>
         </w:rPr>
-        <w:t xml:space="preserve">Clifford, S., &amp; </w:t>
-      </w:r>
-      <w:proofErr w:type="spellStart"/>
-      <w:r>
-        <w:rPr>
-          <w:rFonts w:ascii="Cambria" w:hAnsi="Cambria"/>
-        </w:rPr>
-        <w:t>Jerit</w:t>
-      </w:r>
-      <w:proofErr w:type="spellEnd"/>
-      <w:r>
-        <w:rPr>
-          <w:rFonts w:ascii="Cambria" w:hAnsi="Cambria"/>
-        </w:rPr>
-        <w:t>, J. (2013). How words do the work of politics: Moral foundations theory and the debate over stem cell research. </w:t>
+        <w:t>Clifford, S., &amp; Jerit, J. (2013). How words do the work of politics: Moral foundations theory and the debate over stem cell research. </w:t>
       </w:r>
       <w:r>
         <w:rPr>
@@ -10512,21 +10262,7 @@
         <w:rPr>
           <w:rFonts w:ascii="Cambria" w:hAnsi="Cambria"/>
         </w:rPr>
-        <w:t xml:space="preserve"> </w:t>
-      </w:r>
-      <w:proofErr w:type="spellStart"/>
-      <w:r>
-        <w:rPr>
-          <w:rFonts w:ascii="Cambria" w:hAnsi="Cambria"/>
-        </w:rPr>
-        <w:t>doi</w:t>
-      </w:r>
-      <w:proofErr w:type="spellEnd"/>
-      <w:r>
-        <w:rPr>
-          <w:rFonts w:ascii="Cambria" w:hAnsi="Cambria"/>
-        </w:rPr>
-        <w:t>: 10.1017/S0022381613000492</w:t>
+        <w:t xml:space="preserve"> doi: 10.1017/S0022381613000492</w:t>
       </w:r>
     </w:p>
     <w:p>
@@ -10559,6 +10295,7 @@
           <w:rFonts w:ascii="Cambria" w:hAnsi="Cambria"/>
           <w:bCs/>
         </w:rPr>
+        <w:lastRenderedPageBreak/>
         <w:t xml:space="preserve">exposure to narrative entertainment and the salience of moral intuitions. </w:t>
       </w:r>
       <w:r>
@@ -10667,22 +10404,7 @@
         <w:rPr>
           <w:rFonts w:ascii="Cambria" w:hAnsi="Cambria"/>
         </w:rPr>
-        <w:lastRenderedPageBreak/>
-        <w:t xml:space="preserve">Graham, J., Haidt, J., &amp; </w:t>
-      </w:r>
-      <w:proofErr w:type="spellStart"/>
-      <w:r>
-        <w:rPr>
-          <w:rFonts w:ascii="Cambria" w:hAnsi="Cambria"/>
-        </w:rPr>
-        <w:t>Nosek</w:t>
-      </w:r>
-      <w:proofErr w:type="spellEnd"/>
-      <w:r>
-        <w:rPr>
-          <w:rFonts w:ascii="Cambria" w:hAnsi="Cambria"/>
-        </w:rPr>
-        <w:t>, B. A. (2009). Liberals and conservatives rely on different sets of moral foundations. </w:t>
+        <w:t>Graham, J., Haidt, J., &amp; Nosek, B. A. (2009). Liberals and conservatives rely on different sets of moral foundations. </w:t>
       </w:r>
       <w:r>
         <w:rPr>
@@ -10728,21 +10450,7 @@
         <w:rPr>
           <w:rFonts w:ascii="Cambria" w:hAnsi="Cambria"/>
         </w:rPr>
-        <w:t xml:space="preserve"> </w:t>
-      </w:r>
-      <w:proofErr w:type="spellStart"/>
-      <w:r>
-        <w:rPr>
-          <w:rFonts w:ascii="Cambria" w:hAnsi="Cambria"/>
-        </w:rPr>
-        <w:t>doi</w:t>
-      </w:r>
-      <w:proofErr w:type="spellEnd"/>
-      <w:r>
-        <w:rPr>
-          <w:rFonts w:ascii="Cambria" w:hAnsi="Cambria"/>
-        </w:rPr>
-        <w:t>: 10.1037/a0015141</w:t>
+        <w:t xml:space="preserve"> doi: 10.1037/a0015141</w:t>
       </w:r>
     </w:p>
     <w:p>
@@ -10757,21 +10465,7 @@
         <w:rPr>
           <w:rFonts w:ascii="Cambria" w:hAnsi="Cambria"/>
         </w:rPr>
-        <w:t xml:space="preserve">Greene, J. D., Nystrom, L. E., </w:t>
-      </w:r>
-      <w:proofErr w:type="spellStart"/>
-      <w:r>
-        <w:rPr>
-          <w:rFonts w:ascii="Cambria" w:hAnsi="Cambria"/>
-        </w:rPr>
-        <w:t>Engell</w:t>
-      </w:r>
-      <w:proofErr w:type="spellEnd"/>
-      <w:r>
-        <w:rPr>
-          <w:rFonts w:ascii="Cambria" w:hAnsi="Cambria"/>
-        </w:rPr>
-        <w:t xml:space="preserve">, A. D., Darley, J. M., &amp; Cohen, J. D. (2004). The neural bases of cognitive conflict and control in moral judgment. </w:t>
+        <w:t xml:space="preserve">Greene, J. D., Nystrom, L. E., Engell, A. D., Darley, J. M., &amp; Cohen, J. D. (2004). The neural bases of cognitive conflict and control in moral judgment. </w:t>
       </w:r>
       <w:r>
         <w:rPr>
@@ -10805,21 +10499,7 @@
         <w:rPr>
           <w:rFonts w:ascii="Cambria" w:hAnsi="Cambria"/>
         </w:rPr>
-        <w:t xml:space="preserve"> </w:t>
-      </w:r>
-      <w:proofErr w:type="spellStart"/>
-      <w:r>
-        <w:rPr>
-          <w:rFonts w:ascii="Cambria" w:hAnsi="Cambria"/>
-        </w:rPr>
-        <w:t>doi</w:t>
-      </w:r>
-      <w:proofErr w:type="spellEnd"/>
-      <w:r>
-        <w:rPr>
-          <w:rFonts w:ascii="Cambria" w:hAnsi="Cambria"/>
-        </w:rPr>
-        <w:t>: 10.1016/j.neuron.2004.09.027</w:t>
+        <w:t xml:space="preserve"> doi: 10.1016/j.neuron.2004.09.027</w:t>
       </w:r>
     </w:p>
     <w:p>
@@ -10868,21 +10548,7 @@
         <w:rPr>
           <w:rFonts w:ascii="Cambria" w:hAnsi="Cambria"/>
         </w:rPr>
-        <w:t xml:space="preserve"> </w:t>
-      </w:r>
-      <w:proofErr w:type="spellStart"/>
-      <w:r>
-        <w:rPr>
-          <w:rFonts w:ascii="Cambria" w:hAnsi="Cambria"/>
-        </w:rPr>
-        <w:t>doi</w:t>
-      </w:r>
-      <w:proofErr w:type="spellEnd"/>
-      <w:r>
-        <w:rPr>
-          <w:rFonts w:ascii="Cambria" w:hAnsi="Cambria"/>
-        </w:rPr>
-        <w:t>: 10.1504/IJART.2011.037769</w:t>
+        <w:t xml:space="preserve"> doi: 10.1504/IJART.2011.037769</w:t>
       </w:r>
     </w:p>
     <w:p>
@@ -10931,21 +10597,7 @@
         <w:rPr>
           <w:rFonts w:ascii="Cambria" w:hAnsi="Cambria"/>
         </w:rPr>
-        <w:t xml:space="preserve"> </w:t>
-      </w:r>
-      <w:proofErr w:type="spellStart"/>
-      <w:r>
-        <w:rPr>
-          <w:rFonts w:ascii="Cambria" w:hAnsi="Cambria"/>
-        </w:rPr>
-        <w:t>doi</w:t>
-      </w:r>
-      <w:proofErr w:type="spellEnd"/>
-      <w:r>
-        <w:rPr>
-          <w:rFonts w:ascii="Cambria" w:hAnsi="Cambria"/>
-        </w:rPr>
-        <w:t>: 10.1037/0033-295X.108.4.814</w:t>
+        <w:t xml:space="preserve"> doi: 10.1037/0033-295X.108.4.814</w:t>
       </w:r>
     </w:p>
     <w:p>
@@ -11045,6 +10697,7 @@
         <w:rPr>
           <w:rFonts w:ascii="Cambria" w:hAnsi="Cambria"/>
         </w:rPr>
+        <w:lastRenderedPageBreak/>
         <w:t>Harrison, J. M. D., &amp; McKay, R. T. (2013). Do religious and moral concepts influence the ability to delay gratification? A priming study. </w:t>
       </w:r>
       <w:r>
@@ -11124,21 +10777,7 @@
         <w:rPr>
           <w:rFonts w:ascii="Cambria" w:hAnsi="Cambria"/>
         </w:rPr>
-        <w:t xml:space="preserve">San </w:t>
-      </w:r>
-      <w:proofErr w:type="spellStart"/>
-      <w:r>
-        <w:rPr>
-          <w:rFonts w:ascii="Cambria" w:hAnsi="Cambria"/>
-        </w:rPr>
-        <w:t>Fransisco</w:t>
-      </w:r>
-      <w:proofErr w:type="spellEnd"/>
-      <w:r>
-        <w:rPr>
-          <w:rFonts w:ascii="Cambria" w:hAnsi="Cambria"/>
-        </w:rPr>
-        <w:t>: Harper &amp; Row.</w:t>
+        <w:t>San Fransisco: Harper &amp; Row.</w:t>
       </w:r>
     </w:p>
     <w:p>
@@ -11149,34 +10788,11 @@
           <w:rFonts w:ascii="Cambria" w:hAnsi="Cambria"/>
         </w:rPr>
       </w:pPr>
-      <w:proofErr w:type="spellStart"/>
-      <w:r>
-        <w:rPr>
-          <w:rFonts w:ascii="Cambria" w:hAnsi="Cambria"/>
-        </w:rPr>
-        <w:lastRenderedPageBreak/>
-        <w:t>Krcmar</w:t>
-      </w:r>
-      <w:proofErr w:type="spellEnd"/>
-      <w:r>
-        <w:rPr>
-          <w:rFonts w:ascii="Cambria" w:hAnsi="Cambria"/>
-        </w:rPr>
-        <w:t xml:space="preserve">, M., &amp; </w:t>
-      </w:r>
-      <w:proofErr w:type="spellStart"/>
-      <w:r>
-        <w:rPr>
-          <w:rFonts w:ascii="Cambria" w:hAnsi="Cambria"/>
-        </w:rPr>
-        <w:t>Cingel</w:t>
-      </w:r>
-      <w:proofErr w:type="spellEnd"/>
-      <w:r>
-        <w:rPr>
-          <w:rFonts w:ascii="Cambria" w:hAnsi="Cambria"/>
-        </w:rPr>
-        <w:t xml:space="preserve">, D. P. (2016). </w:t>
+      <w:r>
+        <w:rPr>
+          <w:rFonts w:ascii="Cambria" w:hAnsi="Cambria"/>
+        </w:rPr>
+        <w:t xml:space="preserve">Krcmar, M., &amp; Cingel, D. P. (2016). </w:t>
       </w:r>
       <w:r>
         <w:rPr>
@@ -11228,21 +10844,7 @@
         <w:rPr>
           <w:rFonts w:ascii="Cambria" w:hAnsi="Cambria"/>
         </w:rPr>
-        <w:t xml:space="preserve"> </w:t>
-      </w:r>
-      <w:proofErr w:type="spellStart"/>
-      <w:r>
-        <w:rPr>
-          <w:rFonts w:ascii="Cambria" w:hAnsi="Cambria"/>
-        </w:rPr>
-        <w:t>doi</w:t>
-      </w:r>
-      <w:proofErr w:type="spellEnd"/>
-      <w:r>
-        <w:rPr>
-          <w:rFonts w:ascii="Cambria" w:hAnsi="Cambria"/>
-        </w:rPr>
-        <w:t>: 10.1080/08838151.2015.1127246</w:t>
+        <w:t xml:space="preserve"> doi: 10.1080/08838151.2015.1127246</w:t>
       </w:r>
     </w:p>
     <w:p>
@@ -11253,19 +10855,11 @@
           <w:rFonts w:ascii="Cambria" w:hAnsi="Cambria"/>
         </w:rPr>
       </w:pPr>
-      <w:proofErr w:type="spellStart"/>
-      <w:r>
-        <w:rPr>
-          <w:rFonts w:ascii="Cambria" w:hAnsi="Cambria"/>
-        </w:rPr>
-        <w:t>Leidner</w:t>
-      </w:r>
-      <w:proofErr w:type="spellEnd"/>
-      <w:r>
-        <w:rPr>
-          <w:rFonts w:ascii="Cambria" w:hAnsi="Cambria"/>
-        </w:rPr>
-        <w:t>, B., &amp; Castano, E. (2012). Morality shifting in the context of intergroup violence. </w:t>
+      <w:r>
+        <w:rPr>
+          <w:rFonts w:ascii="Cambria" w:hAnsi="Cambria"/>
+        </w:rPr>
+        <w:t>Leidner, B., &amp; Castano, E. (2012). Morality shifting in the context of intergroup violence. </w:t>
       </w:r>
       <w:r>
         <w:rPr>
@@ -11299,21 +10893,7 @@
         <w:rPr>
           <w:rFonts w:ascii="Cambria" w:hAnsi="Cambria"/>
         </w:rPr>
-        <w:t xml:space="preserve"> </w:t>
-      </w:r>
-      <w:proofErr w:type="spellStart"/>
-      <w:r>
-        <w:rPr>
-          <w:rFonts w:ascii="Cambria" w:hAnsi="Cambria"/>
-        </w:rPr>
-        <w:t>doi</w:t>
-      </w:r>
-      <w:proofErr w:type="spellEnd"/>
-      <w:r>
-        <w:rPr>
-          <w:rFonts w:ascii="Cambria" w:hAnsi="Cambria"/>
-        </w:rPr>
-        <w:t>: 10.1002/ejsp.846</w:t>
+        <w:t xml:space="preserve"> doi: 10.1002/ejsp.846</w:t>
       </w:r>
     </w:p>
     <w:p>
@@ -11390,21 +10970,7 @@
         <w:rPr>
           <w:rFonts w:ascii="Cambria" w:hAnsi="Cambria"/>
         </w:rPr>
-        <w:t xml:space="preserve"> </w:t>
-      </w:r>
-      <w:proofErr w:type="spellStart"/>
-      <w:r>
-        <w:rPr>
-          <w:rFonts w:ascii="Cambria" w:hAnsi="Cambria"/>
-        </w:rPr>
-        <w:t>doi</w:t>
-      </w:r>
-      <w:proofErr w:type="spellEnd"/>
-      <w:r>
-        <w:rPr>
-          <w:rFonts w:ascii="Cambria" w:hAnsi="Cambria"/>
-        </w:rPr>
-        <w:t>: 10.1080/15205436.2013.816747</w:t>
+        <w:t xml:space="preserve"> doi: 10.1080/15205436.2013.816747</w:t>
       </w:r>
     </w:p>
     <w:p>
@@ -11453,21 +11019,7 @@
         <w:rPr>
           <w:rFonts w:ascii="Cambria" w:hAnsi="Cambria"/>
         </w:rPr>
-        <w:t xml:space="preserve"> </w:t>
-      </w:r>
-      <w:proofErr w:type="spellStart"/>
-      <w:r>
-        <w:rPr>
-          <w:rFonts w:ascii="Cambria" w:hAnsi="Cambria"/>
-        </w:rPr>
-        <w:t>doi</w:t>
-      </w:r>
-      <w:proofErr w:type="spellEnd"/>
-      <w:r>
-        <w:rPr>
-          <w:rFonts w:ascii="Cambria" w:hAnsi="Cambria"/>
-        </w:rPr>
-        <w:t xml:space="preserve">: </w:t>
+        <w:t xml:space="preserve"> doi: </w:t>
       </w:r>
       <w:r>
         <w:rPr>
@@ -11562,21 +11114,7 @@
         <w:rPr>
           <w:rFonts w:ascii="Cambria" w:hAnsi="Cambria"/>
         </w:rPr>
-        <w:t xml:space="preserve"> </w:t>
-      </w:r>
-      <w:proofErr w:type="spellStart"/>
-      <w:r>
-        <w:rPr>
-          <w:rFonts w:ascii="Cambria" w:hAnsi="Cambria"/>
-        </w:rPr>
-        <w:t>doi</w:t>
-      </w:r>
-      <w:proofErr w:type="spellEnd"/>
-      <w:r>
-        <w:rPr>
-          <w:rFonts w:ascii="Cambria" w:hAnsi="Cambria"/>
-        </w:rPr>
-        <w:t>: 10.1080/15205436.2013.872277</w:t>
+        <w:t xml:space="preserve"> doi: 10.1080/15205436.2013.872277</w:t>
       </w:r>
     </w:p>
     <w:p>
@@ -11632,19 +11170,11 @@
         </w:rPr>
         <w:t xml:space="preserve">29-33. </w:t>
       </w:r>
-      <w:proofErr w:type="spellStart"/>
-      <w:r>
-        <w:rPr>
-          <w:rFonts w:ascii="Cambria" w:hAnsi="Cambria"/>
-        </w:rPr>
-        <w:t>doi</w:t>
-      </w:r>
-      <w:proofErr w:type="spellEnd"/>
-      <w:r>
-        <w:rPr>
-          <w:rFonts w:ascii="Cambria" w:hAnsi="Cambria"/>
-        </w:rPr>
-        <w:t>: 10.1027/1864-1105/a000029</w:t>
+      <w:r>
+        <w:rPr>
+          <w:rFonts w:ascii="Cambria" w:hAnsi="Cambria"/>
+        </w:rPr>
+        <w:t>doi: 10.1027/1864-1105/a000029</w:t>
       </w:r>
     </w:p>
     <w:p>
@@ -11659,6 +11189,7 @@
         <w:rPr>
           <w:rFonts w:ascii="Cambria" w:hAnsi="Cambria"/>
         </w:rPr>
+        <w:lastRenderedPageBreak/>
         <w:t>Pennebaker, J. W., Boyd, R. L., Jordan, K., &amp; Blackburn, K. (2015). The Development and Psychometric Properties of LIWC2015. </w:t>
       </w:r>
       <w:r>
@@ -11726,7 +11257,6 @@
         <w:rPr>
           <w:rFonts w:ascii="Cambria" w:hAnsi="Cambria"/>
         </w:rPr>
-        <w:lastRenderedPageBreak/>
         <w:t xml:space="preserve">Pennebaker, J. W., &amp; King, L. A. (1999). Linguistic styles: Language use as an individual difference. </w:t>
       </w:r>
       <w:r>
@@ -11777,21 +11307,7 @@
         <w:rPr>
           <w:rFonts w:ascii="Cambria" w:hAnsi="Cambria"/>
         </w:rPr>
-        <w:t xml:space="preserve">1312. </w:t>
-      </w:r>
-      <w:proofErr w:type="spellStart"/>
-      <w:r>
-        <w:rPr>
-          <w:rFonts w:ascii="Cambria" w:hAnsi="Cambria"/>
-        </w:rPr>
-        <w:t>doi</w:t>
-      </w:r>
-      <w:proofErr w:type="spellEnd"/>
-      <w:r>
-        <w:rPr>
-          <w:rFonts w:ascii="Cambria" w:hAnsi="Cambria"/>
-        </w:rPr>
-        <w:t>: 10.1037/0022-3514.77.6.1296</w:t>
+        <w:t>1312. doi: 10.1037/0022-3514.77.6.1296</w:t>
       </w:r>
     </w:p>
     <w:p>
@@ -11855,35 +11371,7 @@
         <w:rPr>
           <w:rFonts w:ascii="Cambria" w:hAnsi="Cambria"/>
         </w:rPr>
-        <w:t xml:space="preserve"> </w:t>
-      </w:r>
-      <w:proofErr w:type="spellStart"/>
-      <w:r>
-        <w:rPr>
-          <w:rFonts w:ascii="Cambria" w:hAnsi="Cambria"/>
-        </w:rPr>
-        <w:t>doi</w:t>
-      </w:r>
-      <w:proofErr w:type="spellEnd"/>
-      <w:r>
-        <w:rPr>
-          <w:rFonts w:ascii="Cambria" w:hAnsi="Cambria"/>
-        </w:rPr>
-        <w:t>: 10.1111/j.1468-</w:t>
-      </w:r>
-      <w:proofErr w:type="gramStart"/>
-      <w:r>
-        <w:rPr>
-          <w:rFonts w:ascii="Cambria" w:hAnsi="Cambria"/>
-        </w:rPr>
-        <w:t>2885.2004.tb</w:t>
-      </w:r>
-      <w:proofErr w:type="gramEnd"/>
-      <w:r>
-        <w:rPr>
-          <w:rFonts w:ascii="Cambria" w:hAnsi="Cambria"/>
-        </w:rPr>
-        <w:t>00319.x</w:t>
+        <w:t xml:space="preserve"> doi: 10.1111/j.1468-2885.2004.tb00319.x</w:t>
       </w:r>
     </w:p>
     <w:p>
@@ -11898,77 +11386,7 @@
         <w:rPr>
           <w:rFonts w:ascii="Cambria" w:hAnsi="Cambria"/>
         </w:rPr>
-        <w:t xml:space="preserve">Schiller, F. (1911). </w:t>
-      </w:r>
-      <w:proofErr w:type="spellStart"/>
-      <w:r>
-        <w:rPr>
-          <w:rFonts w:ascii="Cambria" w:hAnsi="Cambria"/>
-        </w:rPr>
-        <w:t>Philosophische</w:t>
-      </w:r>
-      <w:proofErr w:type="spellEnd"/>
-      <w:r>
-        <w:rPr>
-          <w:rFonts w:ascii="Cambria" w:hAnsi="Cambria"/>
-        </w:rPr>
-        <w:t xml:space="preserve"> </w:t>
-      </w:r>
-      <w:proofErr w:type="spellStart"/>
-      <w:r>
-        <w:rPr>
-          <w:rFonts w:ascii="Cambria" w:hAnsi="Cambria"/>
-        </w:rPr>
-        <w:t>schriften</w:t>
-      </w:r>
-      <w:proofErr w:type="spellEnd"/>
-      <w:r>
-        <w:rPr>
-          <w:rFonts w:ascii="Cambria" w:hAnsi="Cambria"/>
-        </w:rPr>
-        <w:t xml:space="preserve"> (</w:t>
-      </w:r>
-      <w:proofErr w:type="spellStart"/>
-      <w:r>
-        <w:rPr>
-          <w:rFonts w:ascii="Cambria" w:hAnsi="Cambria"/>
-        </w:rPr>
-        <w:t>Auswahl</w:t>
-      </w:r>
-      <w:proofErr w:type="spellEnd"/>
-      <w:r>
-        <w:rPr>
-          <w:rFonts w:ascii="Cambria" w:hAnsi="Cambria"/>
-        </w:rPr>
-        <w:t xml:space="preserve">). G. </w:t>
-      </w:r>
-      <w:proofErr w:type="spellStart"/>
-      <w:r>
-        <w:rPr>
-          <w:rFonts w:ascii="Cambria" w:hAnsi="Cambria"/>
-        </w:rPr>
-        <w:t>Bötticher</w:t>
-      </w:r>
-      <w:proofErr w:type="spellEnd"/>
-      <w:r>
-        <w:rPr>
-          <w:rFonts w:ascii="Cambria" w:hAnsi="Cambria"/>
-        </w:rPr>
-        <w:t xml:space="preserve"> (Ed.). Prague: F. </w:t>
-      </w:r>
-      <w:proofErr w:type="spellStart"/>
-      <w:r>
-        <w:rPr>
-          <w:rFonts w:ascii="Cambria" w:hAnsi="Cambria"/>
-        </w:rPr>
-        <w:t>Tempsky</w:t>
-      </w:r>
-      <w:proofErr w:type="spellEnd"/>
-      <w:r>
-        <w:rPr>
-          <w:rFonts w:ascii="Cambria" w:hAnsi="Cambria"/>
-        </w:rPr>
-        <w:t xml:space="preserve">. </w:t>
+        <w:t xml:space="preserve">Schiller, F. (1911). Philosophische schriften (Auswahl). G. Bötticher (Ed.). Prague: F. Tempsky. </w:t>
       </w:r>
     </w:p>
     <w:p>
@@ -12019,19 +11437,11 @@
         </w:rPr>
         <w:t xml:space="preserve"> </w:t>
       </w:r>
-      <w:proofErr w:type="spellStart"/>
-      <w:r>
-        <w:rPr>
-          <w:rFonts w:ascii="Cambria" w:hAnsi="Cambria"/>
-        </w:rPr>
-        <w:t>doi</w:t>
-      </w:r>
-      <w:proofErr w:type="spellEnd"/>
-      <w:r>
-        <w:rPr>
-          <w:rFonts w:ascii="Cambria" w:hAnsi="Cambria"/>
-        </w:rPr>
-        <w:t>: 10.1080/02699931.2010.512123</w:t>
+      <w:r>
+        <w:rPr>
+          <w:rFonts w:ascii="Cambria" w:hAnsi="Cambria"/>
+        </w:rPr>
+        <w:t>doi: 10.1080/02699931.2010.512123</w:t>
       </w:r>
     </w:p>
     <w:p>
@@ -12075,7 +11485,6 @@
         </w:rPr>
         <w:t xml:space="preserve">, 39-45. </w:t>
       </w:r>
-      <w:proofErr w:type="spellStart"/>
       <w:r>
         <w:rPr>
           <w:rFonts w:ascii="Cambria" w:hAnsi="Cambria"/>
@@ -12086,14 +11495,7 @@
         <w:rPr>
           <w:rFonts w:ascii="Cambria" w:hAnsi="Cambria"/>
         </w:rPr>
-        <w:t>oi</w:t>
-      </w:r>
-      <w:proofErr w:type="spellEnd"/>
-      <w:r>
-        <w:rPr>
-          <w:rFonts w:ascii="Cambria" w:hAnsi="Cambria"/>
-        </w:rPr>
-        <w:t xml:space="preserve">: </w:t>
+        <w:t xml:space="preserve">oi: </w:t>
       </w:r>
       <w:r>
         <w:rPr>
@@ -12155,21 +11557,7 @@
         <w:rPr>
           <w:rFonts w:ascii="Cambria" w:hAnsi="Cambria"/>
         </w:rPr>
-        <w:t xml:space="preserve">Vorderer, P., &amp; </w:t>
-      </w:r>
-      <w:proofErr w:type="spellStart"/>
-      <w:r>
-        <w:rPr>
-          <w:rFonts w:ascii="Cambria" w:hAnsi="Cambria"/>
-        </w:rPr>
-        <w:t>Ritterfeld</w:t>
-      </w:r>
-      <w:proofErr w:type="spellEnd"/>
-      <w:r>
-        <w:rPr>
-          <w:rFonts w:ascii="Cambria" w:hAnsi="Cambria"/>
-        </w:rPr>
-        <w:t>, U. (2009). Digital games. In R. Nabi &amp; M. B. Oliver (Eds.), Handbook of media effects (pp. 455– 467). London: Sage</w:t>
+        <w:t>Vorderer, P., &amp; Ritterfeld, U. (2009). Digital games. In R. Nabi &amp; M. B. Oliver (Eds.), Handbook of media effects (pp. 455– 467). London: Sage</w:t>
       </w:r>
     </w:p>
     <w:p>
@@ -12184,6 +11572,7 @@
         <w:rPr>
           <w:rFonts w:ascii="Cambria" w:hAnsi="Cambria"/>
         </w:rPr>
+        <w:lastRenderedPageBreak/>
         <w:t xml:space="preserve">Weaver, A. J., &amp; Lewis, N. (2012). </w:t>
       </w:r>
       <w:r>
@@ -12222,21 +11611,7 @@
         <w:rPr>
           <w:rFonts w:ascii="Cambria" w:hAnsi="Cambria"/>
         </w:rPr>
-        <w:t xml:space="preserve"> 610-614. </w:t>
-      </w:r>
-      <w:proofErr w:type="spellStart"/>
-      <w:r>
-        <w:rPr>
-          <w:rFonts w:ascii="Cambria" w:hAnsi="Cambria"/>
-        </w:rPr>
-        <w:t>doi</w:t>
-      </w:r>
-      <w:proofErr w:type="spellEnd"/>
-      <w:r>
-        <w:rPr>
-          <w:rFonts w:ascii="Cambria" w:hAnsi="Cambria"/>
-        </w:rPr>
-        <w:t>:</w:t>
+        <w:t xml:space="preserve"> 610-614. doi:</w:t>
       </w:r>
       <w:r>
         <w:rPr>
@@ -12263,21 +11638,7 @@
         <w:rPr>
           <w:rFonts w:ascii="Cambria" w:hAnsi="Cambria"/>
         </w:rPr>
-        <w:t xml:space="preserve">Weber, R., Popova, L., &amp; </w:t>
-      </w:r>
-      <w:proofErr w:type="spellStart"/>
-      <w:r>
-        <w:rPr>
-          <w:rFonts w:ascii="Cambria" w:hAnsi="Cambria"/>
-        </w:rPr>
-        <w:t>Mangus</w:t>
-      </w:r>
-      <w:proofErr w:type="spellEnd"/>
-      <w:r>
-        <w:rPr>
-          <w:rFonts w:ascii="Cambria" w:hAnsi="Cambria"/>
-        </w:rPr>
-        <w:t>, J. M. (2012). Universal morality, mediated narratives, and neural synchrony. </w:t>
+        <w:t>Weber, R., Popova, L., &amp; Mangus, J. M. (2012). Universal morality, mediated narratives, and neural synchrony. </w:t>
       </w:r>
       <w:r>
         <w:rPr>
@@ -12381,22 +11742,7 @@
         <w:rPr>
           <w:rFonts w:ascii="Cambria" w:hAnsi="Cambria"/>
         </w:rPr>
-        <w:lastRenderedPageBreak/>
-        <w:t xml:space="preserve">Weber, R., Tamborini, R., Lee, H. E., &amp; </w:t>
-      </w:r>
-      <w:proofErr w:type="spellStart"/>
-      <w:r>
-        <w:rPr>
-          <w:rFonts w:ascii="Cambria" w:hAnsi="Cambria"/>
-        </w:rPr>
-        <w:t>Stipp</w:t>
-      </w:r>
-      <w:proofErr w:type="spellEnd"/>
-      <w:r>
-        <w:rPr>
-          <w:rFonts w:ascii="Cambria" w:hAnsi="Cambria"/>
-        </w:rPr>
-        <w:t>, H. (2008). Soap opera exposure and enjoyment: A longitudinal test of disposition theory. </w:t>
+        <w:t>Weber, R., Tamborini, R., Lee, H. E., &amp; Stipp, H. (2008). Soap opera exposure and enjoyment: A longitudinal test of disposition theory. </w:t>
       </w:r>
       <w:r>
         <w:rPr>
@@ -12443,21 +11789,7 @@
         <w:rPr>
           <w:rFonts w:ascii="Cambria" w:hAnsi="Cambria" w:cs="Times"/>
         </w:rPr>
-        <w:t xml:space="preserve">Wirth, W., Hofer, M., &amp; Schramm, H. (2012). Beyond pleasure: Exploring the </w:t>
-      </w:r>
-      <w:proofErr w:type="spellStart"/>
-      <w:r>
-        <w:rPr>
-          <w:rFonts w:ascii="Cambria" w:hAnsi="Cambria" w:cs="Times"/>
-        </w:rPr>
-        <w:t>eudaimonic</w:t>
-      </w:r>
-      <w:proofErr w:type="spellEnd"/>
-      <w:r>
-        <w:rPr>
-          <w:rFonts w:ascii="Cambria" w:hAnsi="Cambria" w:cs="Times"/>
-        </w:rPr>
-        <w:t xml:space="preserve"> entertainment experience. </w:t>
+        <w:t>Wirth, W., Hofer, M., &amp; Schramm, H. (2012). Beyond pleasure: Exploring the eudaimonic entertainment experience. </w:t>
       </w:r>
       <w:r>
         <w:rPr>
@@ -12500,19 +11832,11 @@
           <w:rFonts w:ascii="Cambria" w:hAnsi="Cambria" w:cs="Times"/>
         </w:rPr>
       </w:pPr>
-      <w:proofErr w:type="spellStart"/>
       <w:r>
         <w:rPr>
           <w:rFonts w:ascii="Cambria" w:hAnsi="Cambria" w:cs="Times"/>
         </w:rPr>
-        <w:t>Zillmann</w:t>
-      </w:r>
-      <w:proofErr w:type="spellEnd"/>
-      <w:r>
-        <w:rPr>
-          <w:rFonts w:ascii="Cambria" w:hAnsi="Cambria" w:cs="Times"/>
-        </w:rPr>
-        <w:t>, D. (1988). Mood management through communication choices. </w:t>
+        <w:t>Zillmann, D. (1988). Mood management through communication choices. </w:t>
       </w:r>
       <w:r>
         <w:rPr>
@@ -12546,21 +11870,7 @@
         <w:rPr>
           <w:rFonts w:ascii="Cambria" w:hAnsi="Cambria" w:cs="Times"/>
         </w:rPr>
-        <w:t xml:space="preserve"> </w:t>
-      </w:r>
-      <w:proofErr w:type="spellStart"/>
-      <w:r>
-        <w:rPr>
-          <w:rFonts w:ascii="Cambria" w:hAnsi="Cambria" w:cs="Times"/>
-        </w:rPr>
-        <w:t>doi</w:t>
-      </w:r>
-      <w:proofErr w:type="spellEnd"/>
-      <w:r>
-        <w:rPr>
-          <w:rFonts w:ascii="Cambria" w:hAnsi="Cambria" w:cs="Times"/>
-        </w:rPr>
-        <w:t xml:space="preserve">: </w:t>
+        <w:t xml:space="preserve"> doi: </w:t>
       </w:r>
       <w:r>
         <w:rPr>
@@ -14107,25 +13417,14 @@
                 <w:szCs w:val="20"/>
               </w:rPr>
             </w:pPr>
-            <w:proofErr w:type="spellStart"/>
-            <w:r>
-              <w:rPr>
-                <w:rFonts w:ascii="Cambria" w:eastAsia="Times New Roman" w:hAnsi="Cambria" w:cs="Times New Roman"/>
-                <w:color w:val="000000"/>
-                <w:sz w:val="20"/>
-                <w:szCs w:val="20"/>
-              </w:rPr>
-              <w:t>n.s</w:t>
-            </w:r>
-            <w:proofErr w:type="spellEnd"/>
-            <w:r>
-              <w:rPr>
-                <w:rFonts w:ascii="Cambria" w:eastAsia="Times New Roman" w:hAnsi="Cambria" w:cs="Times New Roman"/>
-                <w:color w:val="000000"/>
-                <w:sz w:val="20"/>
-                <w:szCs w:val="20"/>
-              </w:rPr>
-              <w:t>.</w:t>
+            <w:r>
+              <w:rPr>
+                <w:rFonts w:ascii="Cambria" w:eastAsia="Times New Roman" w:hAnsi="Cambria" w:cs="Times New Roman"/>
+                <w:color w:val="000000"/>
+                <w:sz w:val="20"/>
+                <w:szCs w:val="20"/>
+              </w:rPr>
+              <w:t>n.s.</w:t>
             </w:r>
           </w:p>
         </w:tc>
@@ -14226,25 +13525,14 @@
                 <w:szCs w:val="20"/>
               </w:rPr>
             </w:pPr>
-            <w:proofErr w:type="spellStart"/>
-            <w:r>
-              <w:rPr>
-                <w:rFonts w:ascii="Cambria" w:eastAsia="Times New Roman" w:hAnsi="Cambria" w:cs="Times New Roman"/>
-                <w:color w:val="000000"/>
-                <w:sz w:val="20"/>
-                <w:szCs w:val="20"/>
-              </w:rPr>
-              <w:t>n.s</w:t>
-            </w:r>
-            <w:proofErr w:type="spellEnd"/>
-            <w:r>
-              <w:rPr>
-                <w:rFonts w:ascii="Cambria" w:eastAsia="Times New Roman" w:hAnsi="Cambria" w:cs="Times New Roman"/>
-                <w:color w:val="000000"/>
-                <w:sz w:val="20"/>
-                <w:szCs w:val="20"/>
-              </w:rPr>
-              <w:t>.</w:t>
+            <w:r>
+              <w:rPr>
+                <w:rFonts w:ascii="Cambria" w:eastAsia="Times New Roman" w:hAnsi="Cambria" w:cs="Times New Roman"/>
+                <w:color w:val="000000"/>
+                <w:sz w:val="20"/>
+                <w:szCs w:val="20"/>
+              </w:rPr>
+              <w:t>n.s.</w:t>
             </w:r>
           </w:p>
         </w:tc>
@@ -14309,25 +13597,14 @@
                 <w:szCs w:val="20"/>
               </w:rPr>
             </w:pPr>
-            <w:proofErr w:type="spellStart"/>
-            <w:r>
-              <w:rPr>
-                <w:rFonts w:ascii="Cambria" w:eastAsia="Times New Roman" w:hAnsi="Cambria" w:cs="Times New Roman"/>
-                <w:color w:val="000000"/>
-                <w:sz w:val="20"/>
-                <w:szCs w:val="20"/>
-              </w:rPr>
-              <w:t>n.s</w:t>
-            </w:r>
-            <w:proofErr w:type="spellEnd"/>
-            <w:r>
-              <w:rPr>
-                <w:rFonts w:ascii="Cambria" w:eastAsia="Times New Roman" w:hAnsi="Cambria" w:cs="Times New Roman"/>
-                <w:color w:val="000000"/>
-                <w:sz w:val="20"/>
-                <w:szCs w:val="20"/>
-              </w:rPr>
-              <w:t>.</w:t>
+            <w:r>
+              <w:rPr>
+                <w:rFonts w:ascii="Cambria" w:eastAsia="Times New Roman" w:hAnsi="Cambria" w:cs="Times New Roman"/>
+                <w:color w:val="000000"/>
+                <w:sz w:val="20"/>
+                <w:szCs w:val="20"/>
+              </w:rPr>
+              <w:t>n.s.</w:t>
             </w:r>
           </w:p>
         </w:tc>
@@ -14612,25 +13889,14 @@
                 <w:szCs w:val="20"/>
               </w:rPr>
             </w:pPr>
-            <w:proofErr w:type="spellStart"/>
-            <w:r>
-              <w:rPr>
-                <w:rFonts w:ascii="Cambria" w:eastAsia="Times New Roman" w:hAnsi="Cambria" w:cs="Times New Roman"/>
-                <w:color w:val="000000"/>
-                <w:sz w:val="20"/>
-                <w:szCs w:val="20"/>
-              </w:rPr>
-              <w:t>n.s</w:t>
-            </w:r>
-            <w:proofErr w:type="spellEnd"/>
-            <w:r>
-              <w:rPr>
-                <w:rFonts w:ascii="Cambria" w:eastAsia="Times New Roman" w:hAnsi="Cambria" w:cs="Times New Roman"/>
-                <w:color w:val="000000"/>
-                <w:sz w:val="20"/>
-                <w:szCs w:val="20"/>
-              </w:rPr>
-              <w:t>.</w:t>
+            <w:r>
+              <w:rPr>
+                <w:rFonts w:ascii="Cambria" w:eastAsia="Times New Roman" w:hAnsi="Cambria" w:cs="Times New Roman"/>
+                <w:color w:val="000000"/>
+                <w:sz w:val="20"/>
+                <w:szCs w:val="20"/>
+              </w:rPr>
+              <w:t>n.s.</w:t>
             </w:r>
           </w:p>
         </w:tc>
@@ -14803,25 +14069,14 @@
                 <w:szCs w:val="20"/>
               </w:rPr>
             </w:pPr>
-            <w:proofErr w:type="spellStart"/>
-            <w:r>
-              <w:rPr>
-                <w:rFonts w:ascii="Cambria" w:eastAsia="Times New Roman" w:hAnsi="Cambria" w:cs="Times New Roman"/>
-                <w:color w:val="000000"/>
-                <w:sz w:val="20"/>
-                <w:szCs w:val="20"/>
-              </w:rPr>
-              <w:t>n.s</w:t>
-            </w:r>
-            <w:proofErr w:type="spellEnd"/>
-            <w:r>
-              <w:rPr>
-                <w:rFonts w:ascii="Cambria" w:eastAsia="Times New Roman" w:hAnsi="Cambria" w:cs="Times New Roman"/>
-                <w:color w:val="000000"/>
-                <w:sz w:val="20"/>
-                <w:szCs w:val="20"/>
-              </w:rPr>
-              <w:t>.</w:t>
+            <w:r>
+              <w:rPr>
+                <w:rFonts w:ascii="Cambria" w:eastAsia="Times New Roman" w:hAnsi="Cambria" w:cs="Times New Roman"/>
+                <w:color w:val="000000"/>
+                <w:sz w:val="20"/>
+                <w:szCs w:val="20"/>
+              </w:rPr>
+              <w:t>n.s.</w:t>
             </w:r>
           </w:p>
         </w:tc>
@@ -15106,25 +14361,14 @@
                 <w:szCs w:val="20"/>
               </w:rPr>
             </w:pPr>
-            <w:proofErr w:type="spellStart"/>
-            <w:r>
-              <w:rPr>
-                <w:rFonts w:ascii="Cambria" w:eastAsia="Times New Roman" w:hAnsi="Cambria" w:cs="Times New Roman"/>
-                <w:color w:val="000000"/>
-                <w:sz w:val="20"/>
-                <w:szCs w:val="20"/>
-              </w:rPr>
-              <w:t>n.s</w:t>
-            </w:r>
-            <w:proofErr w:type="spellEnd"/>
-            <w:r>
-              <w:rPr>
-                <w:rFonts w:ascii="Cambria" w:eastAsia="Times New Roman" w:hAnsi="Cambria" w:cs="Times New Roman"/>
-                <w:color w:val="000000"/>
-                <w:sz w:val="20"/>
-                <w:szCs w:val="20"/>
-              </w:rPr>
-              <w:t>.</w:t>
+            <w:r>
+              <w:rPr>
+                <w:rFonts w:ascii="Cambria" w:eastAsia="Times New Roman" w:hAnsi="Cambria" w:cs="Times New Roman"/>
+                <w:color w:val="000000"/>
+                <w:sz w:val="20"/>
+                <w:szCs w:val="20"/>
+              </w:rPr>
+              <w:t>n.s.</w:t>
             </w:r>
           </w:p>
         </w:tc>
@@ -15297,25 +14541,14 @@
                 <w:szCs w:val="20"/>
               </w:rPr>
             </w:pPr>
-            <w:proofErr w:type="spellStart"/>
-            <w:r>
-              <w:rPr>
-                <w:rFonts w:ascii="Cambria" w:eastAsia="Times New Roman" w:hAnsi="Cambria" w:cs="Times New Roman"/>
-                <w:color w:val="000000"/>
-                <w:sz w:val="20"/>
-                <w:szCs w:val="20"/>
-              </w:rPr>
-              <w:t>n.s</w:t>
-            </w:r>
-            <w:proofErr w:type="spellEnd"/>
-            <w:r>
-              <w:rPr>
-                <w:rFonts w:ascii="Cambria" w:eastAsia="Times New Roman" w:hAnsi="Cambria" w:cs="Times New Roman"/>
-                <w:color w:val="000000"/>
-                <w:sz w:val="20"/>
-                <w:szCs w:val="20"/>
-              </w:rPr>
-              <w:t>.</w:t>
+            <w:r>
+              <w:rPr>
+                <w:rFonts w:ascii="Cambria" w:eastAsia="Times New Roman" w:hAnsi="Cambria" w:cs="Times New Roman"/>
+                <w:color w:val="000000"/>
+                <w:sz w:val="20"/>
+                <w:szCs w:val="20"/>
+              </w:rPr>
+              <w:t>n.s.</w:t>
             </w:r>
           </w:p>
         </w:tc>
@@ -15415,25 +14648,14 @@
                 <w:szCs w:val="20"/>
               </w:rPr>
             </w:pPr>
-            <w:proofErr w:type="spellStart"/>
-            <w:r>
-              <w:rPr>
-                <w:rFonts w:ascii="Cambria" w:eastAsia="Times New Roman" w:hAnsi="Cambria" w:cs="Times New Roman"/>
-                <w:color w:val="000000"/>
-                <w:sz w:val="20"/>
-                <w:szCs w:val="20"/>
-              </w:rPr>
-              <w:t>n.s</w:t>
-            </w:r>
-            <w:proofErr w:type="spellEnd"/>
-            <w:r>
-              <w:rPr>
-                <w:rFonts w:ascii="Cambria" w:eastAsia="Times New Roman" w:hAnsi="Cambria" w:cs="Times New Roman"/>
-                <w:color w:val="000000"/>
-                <w:sz w:val="20"/>
-                <w:szCs w:val="20"/>
-              </w:rPr>
-              <w:t>.</w:t>
+            <w:r>
+              <w:rPr>
+                <w:rFonts w:ascii="Cambria" w:eastAsia="Times New Roman" w:hAnsi="Cambria" w:cs="Times New Roman"/>
+                <w:color w:val="000000"/>
+                <w:sz w:val="20"/>
+                <w:szCs w:val="20"/>
+              </w:rPr>
+              <w:t>n.s.</w:t>
             </w:r>
           </w:p>
         </w:tc>
@@ -15462,25 +14684,14 @@
                 <w:szCs w:val="20"/>
               </w:rPr>
             </w:pPr>
-            <w:proofErr w:type="spellStart"/>
-            <w:r>
-              <w:rPr>
-                <w:rFonts w:ascii="Cambria" w:eastAsia="Times New Roman" w:hAnsi="Cambria" w:cs="Times New Roman"/>
-                <w:color w:val="000000"/>
-                <w:sz w:val="20"/>
-                <w:szCs w:val="20"/>
-              </w:rPr>
-              <w:t>n.s</w:t>
-            </w:r>
-            <w:proofErr w:type="spellEnd"/>
-            <w:r>
-              <w:rPr>
-                <w:rFonts w:ascii="Cambria" w:eastAsia="Times New Roman" w:hAnsi="Cambria" w:cs="Times New Roman"/>
-                <w:color w:val="000000"/>
-                <w:sz w:val="20"/>
-                <w:szCs w:val="20"/>
-              </w:rPr>
-              <w:t>.</w:t>
+            <w:r>
+              <w:rPr>
+                <w:rFonts w:ascii="Cambria" w:eastAsia="Times New Roman" w:hAnsi="Cambria" w:cs="Times New Roman"/>
+                <w:color w:val="000000"/>
+                <w:sz w:val="20"/>
+                <w:szCs w:val="20"/>
+              </w:rPr>
+              <w:t>n.s.</w:t>
             </w:r>
           </w:p>
         </w:tc>
@@ -15838,25 +15049,14 @@
                 <w:szCs w:val="20"/>
               </w:rPr>
             </w:pPr>
-            <w:proofErr w:type="spellStart"/>
-            <w:r>
-              <w:rPr>
-                <w:rFonts w:ascii="Cambria" w:eastAsia="Times New Roman" w:hAnsi="Cambria" w:cs="Times New Roman"/>
-                <w:color w:val="000000"/>
-                <w:sz w:val="20"/>
-                <w:szCs w:val="20"/>
-              </w:rPr>
-              <w:t>n.s</w:t>
-            </w:r>
-            <w:proofErr w:type="spellEnd"/>
-            <w:r>
-              <w:rPr>
-                <w:rFonts w:ascii="Cambria" w:eastAsia="Times New Roman" w:hAnsi="Cambria" w:cs="Times New Roman"/>
-                <w:color w:val="000000"/>
-                <w:sz w:val="20"/>
-                <w:szCs w:val="20"/>
-              </w:rPr>
-              <w:t>.</w:t>
+            <w:r>
+              <w:rPr>
+                <w:rFonts w:ascii="Cambria" w:eastAsia="Times New Roman" w:hAnsi="Cambria" w:cs="Times New Roman"/>
+                <w:color w:val="000000"/>
+                <w:sz w:val="20"/>
+                <w:szCs w:val="20"/>
+              </w:rPr>
+              <w:t>n.s.</w:t>
             </w:r>
           </w:p>
         </w:tc>
@@ -16757,25 +15957,14 @@
                 <w:szCs w:val="20"/>
               </w:rPr>
             </w:pPr>
-            <w:proofErr w:type="spellStart"/>
-            <w:r>
-              <w:rPr>
-                <w:rFonts w:ascii="Cambria" w:eastAsia="Times New Roman" w:hAnsi="Cambria" w:cs="Times New Roman"/>
-                <w:color w:val="000000"/>
-                <w:sz w:val="20"/>
-                <w:szCs w:val="20"/>
-              </w:rPr>
-              <w:t>n.s</w:t>
-            </w:r>
-            <w:proofErr w:type="spellEnd"/>
-            <w:r>
-              <w:rPr>
-                <w:rFonts w:ascii="Cambria" w:eastAsia="Times New Roman" w:hAnsi="Cambria" w:cs="Times New Roman"/>
-                <w:color w:val="000000"/>
-                <w:sz w:val="20"/>
-                <w:szCs w:val="20"/>
-              </w:rPr>
-              <w:t>.</w:t>
+            <w:r>
+              <w:rPr>
+                <w:rFonts w:ascii="Cambria" w:eastAsia="Times New Roman" w:hAnsi="Cambria" w:cs="Times New Roman"/>
+                <w:color w:val="000000"/>
+                <w:sz w:val="20"/>
+                <w:szCs w:val="20"/>
+              </w:rPr>
+              <w:t>n.s.</w:t>
             </w:r>
           </w:p>
         </w:tc>
@@ -17204,25 +16393,14 @@
                 <w:szCs w:val="20"/>
               </w:rPr>
             </w:pPr>
-            <w:proofErr w:type="spellStart"/>
-            <w:r>
-              <w:rPr>
-                <w:rFonts w:ascii="Cambria" w:eastAsia="Times New Roman" w:hAnsi="Cambria" w:cs="Times New Roman"/>
-                <w:color w:val="000000"/>
-                <w:sz w:val="20"/>
-                <w:szCs w:val="20"/>
-              </w:rPr>
-              <w:t>n.s</w:t>
-            </w:r>
-            <w:proofErr w:type="spellEnd"/>
-            <w:r>
-              <w:rPr>
-                <w:rFonts w:ascii="Cambria" w:eastAsia="Times New Roman" w:hAnsi="Cambria" w:cs="Times New Roman"/>
-                <w:color w:val="000000"/>
-                <w:sz w:val="20"/>
-                <w:szCs w:val="20"/>
-              </w:rPr>
-              <w:t>.</w:t>
+            <w:r>
+              <w:rPr>
+                <w:rFonts w:ascii="Cambria" w:eastAsia="Times New Roman" w:hAnsi="Cambria" w:cs="Times New Roman"/>
+                <w:color w:val="000000"/>
+                <w:sz w:val="20"/>
+                <w:szCs w:val="20"/>
+              </w:rPr>
+              <w:t>n.s.</w:t>
             </w:r>
           </w:p>
         </w:tc>
@@ -17358,25 +16536,14 @@
                 <w:szCs w:val="20"/>
               </w:rPr>
             </w:pPr>
-            <w:proofErr w:type="spellStart"/>
-            <w:r>
-              <w:rPr>
-                <w:rFonts w:ascii="Cambria" w:eastAsia="Times New Roman" w:hAnsi="Cambria" w:cs="Times New Roman"/>
-                <w:color w:val="000000"/>
-                <w:sz w:val="20"/>
-                <w:szCs w:val="20"/>
-              </w:rPr>
-              <w:t>n.s</w:t>
-            </w:r>
-            <w:proofErr w:type="spellEnd"/>
-            <w:r>
-              <w:rPr>
-                <w:rFonts w:ascii="Cambria" w:eastAsia="Times New Roman" w:hAnsi="Cambria" w:cs="Times New Roman"/>
-                <w:color w:val="000000"/>
-                <w:sz w:val="20"/>
-                <w:szCs w:val="20"/>
-              </w:rPr>
-              <w:t>.</w:t>
+            <w:r>
+              <w:rPr>
+                <w:rFonts w:ascii="Cambria" w:eastAsia="Times New Roman" w:hAnsi="Cambria" w:cs="Times New Roman"/>
+                <w:color w:val="000000"/>
+                <w:sz w:val="20"/>
+                <w:szCs w:val="20"/>
+              </w:rPr>
+              <w:t>n.s.</w:t>
             </w:r>
           </w:p>
         </w:tc>
@@ -17518,25 +16685,14 @@
                 <w:szCs w:val="20"/>
               </w:rPr>
             </w:pPr>
-            <w:proofErr w:type="spellStart"/>
-            <w:r>
-              <w:rPr>
-                <w:rFonts w:ascii="Cambria" w:eastAsia="Times New Roman" w:hAnsi="Cambria" w:cs="Times New Roman"/>
-                <w:color w:val="000000"/>
-                <w:sz w:val="20"/>
-                <w:szCs w:val="20"/>
-              </w:rPr>
-              <w:t>n.s</w:t>
-            </w:r>
-            <w:proofErr w:type="spellEnd"/>
-            <w:r>
-              <w:rPr>
-                <w:rFonts w:ascii="Cambria" w:eastAsia="Times New Roman" w:hAnsi="Cambria" w:cs="Times New Roman"/>
-                <w:color w:val="000000"/>
-                <w:sz w:val="20"/>
-                <w:szCs w:val="20"/>
-              </w:rPr>
-              <w:t>.</w:t>
+            <w:r>
+              <w:rPr>
+                <w:rFonts w:ascii="Cambria" w:eastAsia="Times New Roman" w:hAnsi="Cambria" w:cs="Times New Roman"/>
+                <w:color w:val="000000"/>
+                <w:sz w:val="20"/>
+                <w:szCs w:val="20"/>
+              </w:rPr>
+              <w:t>n.s.</w:t>
             </w:r>
           </w:p>
         </w:tc>
@@ -17601,25 +16757,14 @@
                 <w:szCs w:val="20"/>
               </w:rPr>
             </w:pPr>
-            <w:proofErr w:type="spellStart"/>
-            <w:r>
-              <w:rPr>
-                <w:rFonts w:ascii="Cambria" w:eastAsia="Times New Roman" w:hAnsi="Cambria" w:cs="Times New Roman"/>
-                <w:color w:val="000000"/>
-                <w:sz w:val="20"/>
-                <w:szCs w:val="20"/>
-              </w:rPr>
-              <w:t>n.s</w:t>
-            </w:r>
-            <w:proofErr w:type="spellEnd"/>
-            <w:r>
-              <w:rPr>
-                <w:rFonts w:ascii="Cambria" w:eastAsia="Times New Roman" w:hAnsi="Cambria" w:cs="Times New Roman"/>
-                <w:color w:val="000000"/>
-                <w:sz w:val="20"/>
-                <w:szCs w:val="20"/>
-              </w:rPr>
-              <w:t>.</w:t>
+            <w:r>
+              <w:rPr>
+                <w:rFonts w:ascii="Cambria" w:eastAsia="Times New Roman" w:hAnsi="Cambria" w:cs="Times New Roman"/>
+                <w:color w:val="000000"/>
+                <w:sz w:val="20"/>
+                <w:szCs w:val="20"/>
+              </w:rPr>
+              <w:t>n.s.</w:t>
             </w:r>
           </w:p>
         </w:tc>
@@ -18048,25 +17193,14 @@
                 <w:szCs w:val="20"/>
               </w:rPr>
             </w:pPr>
-            <w:proofErr w:type="spellStart"/>
-            <w:r>
-              <w:rPr>
-                <w:rFonts w:ascii="Cambria" w:eastAsia="Times New Roman" w:hAnsi="Cambria" w:cs="Times New Roman"/>
-                <w:color w:val="000000"/>
-                <w:sz w:val="20"/>
-                <w:szCs w:val="20"/>
-              </w:rPr>
-              <w:t>n.s</w:t>
-            </w:r>
-            <w:proofErr w:type="spellEnd"/>
-            <w:r>
-              <w:rPr>
-                <w:rFonts w:ascii="Cambria" w:eastAsia="Times New Roman" w:hAnsi="Cambria" w:cs="Times New Roman"/>
-                <w:color w:val="000000"/>
-                <w:sz w:val="20"/>
-                <w:szCs w:val="20"/>
-              </w:rPr>
-              <w:t>.</w:t>
+            <w:r>
+              <w:rPr>
+                <w:rFonts w:ascii="Cambria" w:eastAsia="Times New Roman" w:hAnsi="Cambria" w:cs="Times New Roman"/>
+                <w:color w:val="000000"/>
+                <w:sz w:val="20"/>
+                <w:szCs w:val="20"/>
+              </w:rPr>
+              <w:t>n.s.</w:t>
             </w:r>
           </w:p>
         </w:tc>
@@ -18239,25 +17373,14 @@
                 <w:szCs w:val="20"/>
               </w:rPr>
             </w:pPr>
-            <w:proofErr w:type="spellStart"/>
-            <w:r>
-              <w:rPr>
-                <w:rFonts w:ascii="Cambria" w:eastAsia="Times New Roman" w:hAnsi="Cambria" w:cs="Times New Roman"/>
-                <w:color w:val="000000"/>
-                <w:sz w:val="20"/>
-                <w:szCs w:val="20"/>
-              </w:rPr>
-              <w:t>n.s</w:t>
-            </w:r>
-            <w:proofErr w:type="spellEnd"/>
-            <w:r>
-              <w:rPr>
-                <w:rFonts w:ascii="Cambria" w:eastAsia="Times New Roman" w:hAnsi="Cambria" w:cs="Times New Roman"/>
-                <w:color w:val="000000"/>
-                <w:sz w:val="20"/>
-                <w:szCs w:val="20"/>
-              </w:rPr>
-              <w:t>.</w:t>
+            <w:r>
+              <w:rPr>
+                <w:rFonts w:ascii="Cambria" w:eastAsia="Times New Roman" w:hAnsi="Cambria" w:cs="Times New Roman"/>
+                <w:color w:val="000000"/>
+                <w:sz w:val="20"/>
+                <w:szCs w:val="20"/>
+              </w:rPr>
+              <w:t>n.s.</w:t>
             </w:r>
           </w:p>
         </w:tc>
@@ -18393,25 +17516,14 @@
                 <w:szCs w:val="20"/>
               </w:rPr>
             </w:pPr>
-            <w:proofErr w:type="spellStart"/>
-            <w:r>
-              <w:rPr>
-                <w:rFonts w:ascii="Cambria" w:eastAsia="Times New Roman" w:hAnsi="Cambria" w:cs="Times New Roman"/>
-                <w:color w:val="000000"/>
-                <w:sz w:val="20"/>
-                <w:szCs w:val="20"/>
-              </w:rPr>
-              <w:t>n.s</w:t>
-            </w:r>
-            <w:proofErr w:type="spellEnd"/>
-            <w:r>
-              <w:rPr>
-                <w:rFonts w:ascii="Cambria" w:eastAsia="Times New Roman" w:hAnsi="Cambria" w:cs="Times New Roman"/>
-                <w:color w:val="000000"/>
-                <w:sz w:val="20"/>
-                <w:szCs w:val="20"/>
-              </w:rPr>
-              <w:t>.</w:t>
+            <w:r>
+              <w:rPr>
+                <w:rFonts w:ascii="Cambria" w:eastAsia="Times New Roman" w:hAnsi="Cambria" w:cs="Times New Roman"/>
+                <w:color w:val="000000"/>
+                <w:sz w:val="20"/>
+                <w:szCs w:val="20"/>
+              </w:rPr>
+              <w:t>n.s.</w:t>
             </w:r>
           </w:p>
         </w:tc>
@@ -18840,25 +17952,14 @@
                 <w:szCs w:val="20"/>
               </w:rPr>
             </w:pPr>
-            <w:proofErr w:type="spellStart"/>
-            <w:r>
-              <w:rPr>
-                <w:rFonts w:ascii="Cambria" w:eastAsia="Times New Roman" w:hAnsi="Cambria" w:cs="Times New Roman"/>
-                <w:color w:val="000000"/>
-                <w:sz w:val="20"/>
-                <w:szCs w:val="20"/>
-              </w:rPr>
-              <w:t>n.s</w:t>
-            </w:r>
-            <w:proofErr w:type="spellEnd"/>
-            <w:r>
-              <w:rPr>
-                <w:rFonts w:ascii="Cambria" w:eastAsia="Times New Roman" w:hAnsi="Cambria" w:cs="Times New Roman"/>
-                <w:color w:val="000000"/>
-                <w:sz w:val="20"/>
-                <w:szCs w:val="20"/>
-              </w:rPr>
-              <w:t>.</w:t>
+            <w:r>
+              <w:rPr>
+                <w:rFonts w:ascii="Cambria" w:eastAsia="Times New Roman" w:hAnsi="Cambria" w:cs="Times New Roman"/>
+                <w:color w:val="000000"/>
+                <w:sz w:val="20"/>
+                <w:szCs w:val="20"/>
+              </w:rPr>
+              <w:t>n.s.</w:t>
             </w:r>
           </w:p>
         </w:tc>
@@ -19000,25 +18101,14 @@
                 <w:szCs w:val="20"/>
               </w:rPr>
             </w:pPr>
-            <w:proofErr w:type="spellStart"/>
-            <w:r>
-              <w:rPr>
-                <w:rFonts w:ascii="Cambria" w:eastAsia="Times New Roman" w:hAnsi="Cambria" w:cs="Times New Roman"/>
-                <w:color w:val="000000"/>
-                <w:sz w:val="20"/>
-                <w:szCs w:val="20"/>
-              </w:rPr>
-              <w:t>n.s</w:t>
-            </w:r>
-            <w:proofErr w:type="spellEnd"/>
-            <w:r>
-              <w:rPr>
-                <w:rFonts w:ascii="Cambria" w:eastAsia="Times New Roman" w:hAnsi="Cambria" w:cs="Times New Roman"/>
-                <w:color w:val="000000"/>
-                <w:sz w:val="20"/>
-                <w:szCs w:val="20"/>
-              </w:rPr>
-              <w:t>.</w:t>
+            <w:r>
+              <w:rPr>
+                <w:rFonts w:ascii="Cambria" w:eastAsia="Times New Roman" w:hAnsi="Cambria" w:cs="Times New Roman"/>
+                <w:color w:val="000000"/>
+                <w:sz w:val="20"/>
+                <w:szCs w:val="20"/>
+              </w:rPr>
+              <w:t>n.s.</w:t>
             </w:r>
           </w:p>
         </w:tc>
@@ -19047,25 +18137,14 @@
                 <w:szCs w:val="20"/>
               </w:rPr>
             </w:pPr>
-            <w:proofErr w:type="spellStart"/>
-            <w:r>
-              <w:rPr>
-                <w:rFonts w:ascii="Cambria" w:eastAsia="Times New Roman" w:hAnsi="Cambria" w:cs="Times New Roman"/>
-                <w:color w:val="000000"/>
-                <w:sz w:val="20"/>
-                <w:szCs w:val="20"/>
-              </w:rPr>
-              <w:t>n.s</w:t>
-            </w:r>
-            <w:proofErr w:type="spellEnd"/>
-            <w:r>
-              <w:rPr>
-                <w:rFonts w:ascii="Cambria" w:eastAsia="Times New Roman" w:hAnsi="Cambria" w:cs="Times New Roman"/>
-                <w:color w:val="000000"/>
-                <w:sz w:val="20"/>
-                <w:szCs w:val="20"/>
-              </w:rPr>
-              <w:t>.</w:t>
+            <w:r>
+              <w:rPr>
+                <w:rFonts w:ascii="Cambria" w:eastAsia="Times New Roman" w:hAnsi="Cambria" w:cs="Times New Roman"/>
+                <w:color w:val="000000"/>
+                <w:sz w:val="20"/>
+                <w:szCs w:val="20"/>
+              </w:rPr>
+              <w:t>n.s.</w:t>
             </w:r>
           </w:p>
         </w:tc>
@@ -19094,25 +18173,14 @@
                 <w:szCs w:val="20"/>
               </w:rPr>
             </w:pPr>
-            <w:proofErr w:type="spellStart"/>
-            <w:r>
-              <w:rPr>
-                <w:rFonts w:ascii="Cambria" w:eastAsia="Times New Roman" w:hAnsi="Cambria" w:cs="Times New Roman"/>
-                <w:color w:val="000000"/>
-                <w:sz w:val="20"/>
-                <w:szCs w:val="20"/>
-              </w:rPr>
-              <w:t>n.s</w:t>
-            </w:r>
-            <w:proofErr w:type="spellEnd"/>
-            <w:r>
-              <w:rPr>
-                <w:rFonts w:ascii="Cambria" w:eastAsia="Times New Roman" w:hAnsi="Cambria" w:cs="Times New Roman"/>
-                <w:color w:val="000000"/>
-                <w:sz w:val="20"/>
-                <w:szCs w:val="20"/>
-              </w:rPr>
-              <w:t>.</w:t>
+            <w:r>
+              <w:rPr>
+                <w:rFonts w:ascii="Cambria" w:eastAsia="Times New Roman" w:hAnsi="Cambria" w:cs="Times New Roman"/>
+                <w:color w:val="000000"/>
+                <w:sz w:val="20"/>
+                <w:szCs w:val="20"/>
+              </w:rPr>
+              <w:t>n.s.</w:t>
             </w:r>
           </w:p>
         </w:tc>
@@ -19141,25 +18209,14 @@
                 <w:szCs w:val="20"/>
               </w:rPr>
             </w:pPr>
-            <w:proofErr w:type="spellStart"/>
-            <w:r>
-              <w:rPr>
-                <w:rFonts w:ascii="Cambria" w:eastAsia="Times New Roman" w:hAnsi="Cambria" w:cs="Times New Roman"/>
-                <w:color w:val="000000"/>
-                <w:sz w:val="20"/>
-                <w:szCs w:val="20"/>
-              </w:rPr>
-              <w:t>n.s</w:t>
-            </w:r>
-            <w:proofErr w:type="spellEnd"/>
-            <w:r>
-              <w:rPr>
-                <w:rFonts w:ascii="Cambria" w:eastAsia="Times New Roman" w:hAnsi="Cambria" w:cs="Times New Roman"/>
-                <w:color w:val="000000"/>
-                <w:sz w:val="20"/>
-                <w:szCs w:val="20"/>
-              </w:rPr>
-              <w:t>.</w:t>
+            <w:r>
+              <w:rPr>
+                <w:rFonts w:ascii="Cambria" w:eastAsia="Times New Roman" w:hAnsi="Cambria" w:cs="Times New Roman"/>
+                <w:color w:val="000000"/>
+                <w:sz w:val="20"/>
+                <w:szCs w:val="20"/>
+              </w:rPr>
+              <w:t>n.s.</w:t>
             </w:r>
           </w:p>
         </w:tc>
@@ -19224,25 +18281,14 @@
                 <w:szCs w:val="20"/>
               </w:rPr>
             </w:pPr>
-            <w:proofErr w:type="spellStart"/>
-            <w:r>
-              <w:rPr>
-                <w:rFonts w:ascii="Cambria" w:eastAsia="Times New Roman" w:hAnsi="Cambria" w:cs="Times New Roman"/>
-                <w:color w:val="000000"/>
-                <w:sz w:val="20"/>
-                <w:szCs w:val="20"/>
-              </w:rPr>
-              <w:t>n.s</w:t>
-            </w:r>
-            <w:proofErr w:type="spellEnd"/>
-            <w:r>
-              <w:rPr>
-                <w:rFonts w:ascii="Cambria" w:eastAsia="Times New Roman" w:hAnsi="Cambria" w:cs="Times New Roman"/>
-                <w:color w:val="000000"/>
-                <w:sz w:val="20"/>
-                <w:szCs w:val="20"/>
-              </w:rPr>
-              <w:t>.</w:t>
+            <w:r>
+              <w:rPr>
+                <w:rFonts w:ascii="Cambria" w:eastAsia="Times New Roman" w:hAnsi="Cambria" w:cs="Times New Roman"/>
+                <w:color w:val="000000"/>
+                <w:sz w:val="20"/>
+                <w:szCs w:val="20"/>
+              </w:rPr>
+              <w:t>n.s.</w:t>
             </w:r>
           </w:p>
         </w:tc>
@@ -19271,25 +18317,14 @@
                 <w:szCs w:val="20"/>
               </w:rPr>
             </w:pPr>
-            <w:proofErr w:type="spellStart"/>
-            <w:r>
-              <w:rPr>
-                <w:rFonts w:ascii="Cambria" w:eastAsia="Times New Roman" w:hAnsi="Cambria" w:cs="Times New Roman"/>
-                <w:color w:val="000000"/>
-                <w:sz w:val="20"/>
-                <w:szCs w:val="20"/>
-              </w:rPr>
-              <w:t>n.s</w:t>
-            </w:r>
-            <w:proofErr w:type="spellEnd"/>
-            <w:r>
-              <w:rPr>
-                <w:rFonts w:ascii="Cambria" w:eastAsia="Times New Roman" w:hAnsi="Cambria" w:cs="Times New Roman"/>
-                <w:color w:val="000000"/>
-                <w:sz w:val="20"/>
-                <w:szCs w:val="20"/>
-              </w:rPr>
-              <w:t>.</w:t>
+            <w:r>
+              <w:rPr>
+                <w:rFonts w:ascii="Cambria" w:eastAsia="Times New Roman" w:hAnsi="Cambria" w:cs="Times New Roman"/>
+                <w:color w:val="000000"/>
+                <w:sz w:val="20"/>
+                <w:szCs w:val="20"/>
+              </w:rPr>
+              <w:t>n.s.</w:t>
             </w:r>
           </w:p>
         </w:tc>
@@ -19538,25 +18573,14 @@
                 <w:szCs w:val="20"/>
               </w:rPr>
             </w:pPr>
-            <w:proofErr w:type="spellStart"/>
-            <w:r>
-              <w:rPr>
-                <w:rFonts w:ascii="Cambria" w:eastAsia="Times New Roman" w:hAnsi="Cambria" w:cs="Times New Roman"/>
-                <w:color w:val="000000"/>
-                <w:sz w:val="20"/>
-                <w:szCs w:val="20"/>
-              </w:rPr>
-              <w:t>n.s</w:t>
-            </w:r>
-            <w:proofErr w:type="spellEnd"/>
-            <w:r>
-              <w:rPr>
-                <w:rFonts w:ascii="Cambria" w:eastAsia="Times New Roman" w:hAnsi="Cambria" w:cs="Times New Roman"/>
-                <w:color w:val="000000"/>
-                <w:sz w:val="20"/>
-                <w:szCs w:val="20"/>
-              </w:rPr>
-              <w:t>.</w:t>
+            <w:r>
+              <w:rPr>
+                <w:rFonts w:ascii="Cambria" w:eastAsia="Times New Roman" w:hAnsi="Cambria" w:cs="Times New Roman"/>
+                <w:color w:val="000000"/>
+                <w:sz w:val="20"/>
+                <w:szCs w:val="20"/>
+              </w:rPr>
+              <w:t>n.s.</w:t>
             </w:r>
           </w:p>
         </w:tc>
@@ -19585,25 +18609,14 @@
                 <w:szCs w:val="20"/>
               </w:rPr>
             </w:pPr>
-            <w:proofErr w:type="spellStart"/>
-            <w:r>
-              <w:rPr>
-                <w:rFonts w:ascii="Cambria" w:eastAsia="Times New Roman" w:hAnsi="Cambria" w:cs="Times New Roman"/>
-                <w:color w:val="000000"/>
-                <w:sz w:val="20"/>
-                <w:szCs w:val="20"/>
-              </w:rPr>
-              <w:t>n.s</w:t>
-            </w:r>
-            <w:proofErr w:type="spellEnd"/>
-            <w:r>
-              <w:rPr>
-                <w:rFonts w:ascii="Cambria" w:eastAsia="Times New Roman" w:hAnsi="Cambria" w:cs="Times New Roman"/>
-                <w:color w:val="000000"/>
-                <w:sz w:val="20"/>
-                <w:szCs w:val="20"/>
-              </w:rPr>
-              <w:t>.</w:t>
+            <w:r>
+              <w:rPr>
+                <w:rFonts w:ascii="Cambria" w:eastAsia="Times New Roman" w:hAnsi="Cambria" w:cs="Times New Roman"/>
+                <w:color w:val="000000"/>
+                <w:sz w:val="20"/>
+                <w:szCs w:val="20"/>
+              </w:rPr>
+              <w:t>n.s.</w:t>
             </w:r>
           </w:p>
         </w:tc>
@@ -19632,25 +18645,14 @@
                 <w:szCs w:val="20"/>
               </w:rPr>
             </w:pPr>
-            <w:proofErr w:type="spellStart"/>
-            <w:r>
-              <w:rPr>
-                <w:rFonts w:ascii="Cambria" w:eastAsia="Times New Roman" w:hAnsi="Cambria" w:cs="Times New Roman"/>
-                <w:color w:val="000000"/>
-                <w:sz w:val="20"/>
-                <w:szCs w:val="20"/>
-              </w:rPr>
-              <w:t>n.s</w:t>
-            </w:r>
-            <w:proofErr w:type="spellEnd"/>
-            <w:r>
-              <w:rPr>
-                <w:rFonts w:ascii="Cambria" w:eastAsia="Times New Roman" w:hAnsi="Cambria" w:cs="Times New Roman"/>
-                <w:color w:val="000000"/>
-                <w:sz w:val="20"/>
-                <w:szCs w:val="20"/>
-              </w:rPr>
-              <w:t>.</w:t>
+            <w:r>
+              <w:rPr>
+                <w:rFonts w:ascii="Cambria" w:eastAsia="Times New Roman" w:hAnsi="Cambria" w:cs="Times New Roman"/>
+                <w:color w:val="000000"/>
+                <w:sz w:val="20"/>
+                <w:szCs w:val="20"/>
+              </w:rPr>
+              <w:t>n.s.</w:t>
             </w:r>
           </w:p>
         </w:tc>
@@ -19679,25 +18681,14 @@
                 <w:szCs w:val="20"/>
               </w:rPr>
             </w:pPr>
-            <w:proofErr w:type="spellStart"/>
-            <w:r>
-              <w:rPr>
-                <w:rFonts w:ascii="Cambria" w:eastAsia="Times New Roman" w:hAnsi="Cambria" w:cs="Times New Roman"/>
-                <w:color w:val="000000"/>
-                <w:sz w:val="20"/>
-                <w:szCs w:val="20"/>
-              </w:rPr>
-              <w:t>n.s</w:t>
-            </w:r>
-            <w:proofErr w:type="spellEnd"/>
-            <w:r>
-              <w:rPr>
-                <w:rFonts w:ascii="Cambria" w:eastAsia="Times New Roman" w:hAnsi="Cambria" w:cs="Times New Roman"/>
-                <w:color w:val="000000"/>
-                <w:sz w:val="20"/>
-                <w:szCs w:val="20"/>
-              </w:rPr>
-              <w:t>.</w:t>
+            <w:r>
+              <w:rPr>
+                <w:rFonts w:ascii="Cambria" w:eastAsia="Times New Roman" w:hAnsi="Cambria" w:cs="Times New Roman"/>
+                <w:color w:val="000000"/>
+                <w:sz w:val="20"/>
+                <w:szCs w:val="20"/>
+              </w:rPr>
+              <w:t>n.s.</w:t>
             </w:r>
           </w:p>
         </w:tc>
@@ -19726,25 +18717,14 @@
                 <w:szCs w:val="20"/>
               </w:rPr>
             </w:pPr>
-            <w:proofErr w:type="spellStart"/>
-            <w:r>
-              <w:rPr>
-                <w:rFonts w:ascii="Cambria" w:eastAsia="Times New Roman" w:hAnsi="Cambria" w:cs="Times New Roman"/>
-                <w:color w:val="000000"/>
-                <w:sz w:val="20"/>
-                <w:szCs w:val="20"/>
-              </w:rPr>
-              <w:t>n.s</w:t>
-            </w:r>
-            <w:proofErr w:type="spellEnd"/>
-            <w:r>
-              <w:rPr>
-                <w:rFonts w:ascii="Cambria" w:eastAsia="Times New Roman" w:hAnsi="Cambria" w:cs="Times New Roman"/>
-                <w:color w:val="000000"/>
-                <w:sz w:val="20"/>
-                <w:szCs w:val="20"/>
-              </w:rPr>
-              <w:t>.</w:t>
+            <w:r>
+              <w:rPr>
+                <w:rFonts w:ascii="Cambria" w:eastAsia="Times New Roman" w:hAnsi="Cambria" w:cs="Times New Roman"/>
+                <w:color w:val="000000"/>
+                <w:sz w:val="20"/>
+                <w:szCs w:val="20"/>
+              </w:rPr>
+              <w:t>n.s.</w:t>
             </w:r>
           </w:p>
         </w:tc>
@@ -19773,25 +18753,14 @@
                 <w:szCs w:val="20"/>
               </w:rPr>
             </w:pPr>
-            <w:proofErr w:type="spellStart"/>
-            <w:r>
-              <w:rPr>
-                <w:rFonts w:ascii="Cambria" w:eastAsia="Times New Roman" w:hAnsi="Cambria" w:cs="Times New Roman"/>
-                <w:color w:val="000000"/>
-                <w:sz w:val="20"/>
-                <w:szCs w:val="20"/>
-              </w:rPr>
-              <w:t>n.s</w:t>
-            </w:r>
-            <w:proofErr w:type="spellEnd"/>
-            <w:r>
-              <w:rPr>
-                <w:rFonts w:ascii="Cambria" w:eastAsia="Times New Roman" w:hAnsi="Cambria" w:cs="Times New Roman"/>
-                <w:color w:val="000000"/>
-                <w:sz w:val="20"/>
-                <w:szCs w:val="20"/>
-              </w:rPr>
-              <w:t>.</w:t>
+            <w:r>
+              <w:rPr>
+                <w:rFonts w:ascii="Cambria" w:eastAsia="Times New Roman" w:hAnsi="Cambria" w:cs="Times New Roman"/>
+                <w:color w:val="000000"/>
+                <w:sz w:val="20"/>
+                <w:szCs w:val="20"/>
+              </w:rPr>
+              <w:t>n.s.</w:t>
             </w:r>
           </w:p>
         </w:tc>
@@ -19820,25 +18789,14 @@
                 <w:szCs w:val="20"/>
               </w:rPr>
             </w:pPr>
-            <w:proofErr w:type="spellStart"/>
-            <w:r>
-              <w:rPr>
-                <w:rFonts w:ascii="Cambria" w:eastAsia="Times New Roman" w:hAnsi="Cambria" w:cs="Times New Roman"/>
-                <w:color w:val="000000"/>
-                <w:sz w:val="20"/>
-                <w:szCs w:val="20"/>
-              </w:rPr>
-              <w:t>n.s</w:t>
-            </w:r>
-            <w:proofErr w:type="spellEnd"/>
-            <w:r>
-              <w:rPr>
-                <w:rFonts w:ascii="Cambria" w:eastAsia="Times New Roman" w:hAnsi="Cambria" w:cs="Times New Roman"/>
-                <w:color w:val="000000"/>
-                <w:sz w:val="20"/>
-                <w:szCs w:val="20"/>
-              </w:rPr>
-              <w:t>.</w:t>
+            <w:r>
+              <w:rPr>
+                <w:rFonts w:ascii="Cambria" w:eastAsia="Times New Roman" w:hAnsi="Cambria" w:cs="Times New Roman"/>
+                <w:color w:val="000000"/>
+                <w:sz w:val="20"/>
+                <w:szCs w:val="20"/>
+              </w:rPr>
+              <w:t>n.s.</w:t>
             </w:r>
           </w:p>
         </w:tc>
@@ -20123,25 +19081,14 @@
                 <w:szCs w:val="20"/>
               </w:rPr>
             </w:pPr>
-            <w:proofErr w:type="spellStart"/>
-            <w:r>
-              <w:rPr>
-                <w:rFonts w:ascii="Cambria" w:eastAsia="Times New Roman" w:hAnsi="Cambria" w:cs="Times New Roman"/>
-                <w:color w:val="000000"/>
-                <w:sz w:val="20"/>
-                <w:szCs w:val="20"/>
-              </w:rPr>
-              <w:t>n.s</w:t>
-            </w:r>
-            <w:proofErr w:type="spellEnd"/>
-            <w:r>
-              <w:rPr>
-                <w:rFonts w:ascii="Cambria" w:eastAsia="Times New Roman" w:hAnsi="Cambria" w:cs="Times New Roman"/>
-                <w:color w:val="000000"/>
-                <w:sz w:val="20"/>
-                <w:szCs w:val="20"/>
-              </w:rPr>
-              <w:t>.</w:t>
+            <w:r>
+              <w:rPr>
+                <w:rFonts w:ascii="Cambria" w:eastAsia="Times New Roman" w:hAnsi="Cambria" w:cs="Times New Roman"/>
+                <w:color w:val="000000"/>
+                <w:sz w:val="20"/>
+                <w:szCs w:val="20"/>
+              </w:rPr>
+              <w:t>n.s.</w:t>
             </w:r>
           </w:p>
         </w:tc>
@@ -20242,25 +19189,14 @@
                 <w:szCs w:val="20"/>
               </w:rPr>
             </w:pPr>
-            <w:proofErr w:type="spellStart"/>
-            <w:r>
-              <w:rPr>
-                <w:rFonts w:ascii="Cambria" w:eastAsia="Times New Roman" w:hAnsi="Cambria" w:cs="Times New Roman"/>
-                <w:color w:val="000000"/>
-                <w:sz w:val="20"/>
-                <w:szCs w:val="20"/>
-              </w:rPr>
-              <w:t>n.s</w:t>
-            </w:r>
-            <w:proofErr w:type="spellEnd"/>
-            <w:r>
-              <w:rPr>
-                <w:rFonts w:ascii="Cambria" w:eastAsia="Times New Roman" w:hAnsi="Cambria" w:cs="Times New Roman"/>
-                <w:color w:val="000000"/>
-                <w:sz w:val="20"/>
-                <w:szCs w:val="20"/>
-              </w:rPr>
-              <w:t>.</w:t>
+            <w:r>
+              <w:rPr>
+                <w:rFonts w:ascii="Cambria" w:eastAsia="Times New Roman" w:hAnsi="Cambria" w:cs="Times New Roman"/>
+                <w:color w:val="000000"/>
+                <w:sz w:val="20"/>
+                <w:szCs w:val="20"/>
+              </w:rPr>
+              <w:t>n.s.</w:t>
             </w:r>
           </w:p>
         </w:tc>
@@ -20325,7 +19261,6 @@
                 <w:szCs w:val="20"/>
               </w:rPr>
             </w:pPr>
-            <w:proofErr w:type="spellStart"/>
             <w:r>
               <w:rPr>
                 <w:rFonts w:ascii="Cambria" w:eastAsia="Times New Roman" w:hAnsi="Cambria" w:cs="Times New Roman"/>
@@ -20335,7 +19270,6 @@
               </w:rPr>
               <w:t>n.a.</w:t>
             </w:r>
-            <w:proofErr w:type="spellEnd"/>
           </w:p>
         </w:tc>
         <w:tc>
@@ -20434,25 +19368,14 @@
                 <w:szCs w:val="20"/>
               </w:rPr>
             </w:pPr>
-            <w:proofErr w:type="spellStart"/>
-            <w:r>
-              <w:rPr>
-                <w:rFonts w:ascii="Cambria" w:eastAsia="Times New Roman" w:hAnsi="Cambria" w:cs="Times New Roman"/>
-                <w:color w:val="000000"/>
-                <w:sz w:val="20"/>
-                <w:szCs w:val="20"/>
-              </w:rPr>
-              <w:t>n.s</w:t>
-            </w:r>
-            <w:proofErr w:type="spellEnd"/>
-            <w:r>
-              <w:rPr>
-                <w:rFonts w:ascii="Cambria" w:eastAsia="Times New Roman" w:hAnsi="Cambria" w:cs="Times New Roman"/>
-                <w:color w:val="000000"/>
-                <w:sz w:val="20"/>
-                <w:szCs w:val="20"/>
-              </w:rPr>
-              <w:t>.</w:t>
+            <w:r>
+              <w:rPr>
+                <w:rFonts w:ascii="Cambria" w:eastAsia="Times New Roman" w:hAnsi="Cambria" w:cs="Times New Roman"/>
+                <w:color w:val="000000"/>
+                <w:sz w:val="20"/>
+                <w:szCs w:val="20"/>
+              </w:rPr>
+              <w:t>n.s.</w:t>
             </w:r>
           </w:p>
         </w:tc>
@@ -20481,25 +19404,14 @@
                 <w:szCs w:val="20"/>
               </w:rPr>
             </w:pPr>
-            <w:proofErr w:type="spellStart"/>
-            <w:r>
-              <w:rPr>
-                <w:rFonts w:ascii="Cambria" w:eastAsia="Times New Roman" w:hAnsi="Cambria" w:cs="Times New Roman"/>
-                <w:color w:val="000000"/>
-                <w:sz w:val="20"/>
-                <w:szCs w:val="20"/>
-              </w:rPr>
-              <w:t>n.s</w:t>
-            </w:r>
-            <w:proofErr w:type="spellEnd"/>
-            <w:r>
-              <w:rPr>
-                <w:rFonts w:ascii="Cambria" w:eastAsia="Times New Roman" w:hAnsi="Cambria" w:cs="Times New Roman"/>
-                <w:color w:val="000000"/>
-                <w:sz w:val="20"/>
-                <w:szCs w:val="20"/>
-              </w:rPr>
-              <w:t>.</w:t>
+            <w:r>
+              <w:rPr>
+                <w:rFonts w:ascii="Cambria" w:eastAsia="Times New Roman" w:hAnsi="Cambria" w:cs="Times New Roman"/>
+                <w:color w:val="000000"/>
+                <w:sz w:val="20"/>
+                <w:szCs w:val="20"/>
+              </w:rPr>
+              <w:t>n.s.</w:t>
             </w:r>
           </w:p>
         </w:tc>
@@ -20641,25 +19553,14 @@
                 <w:szCs w:val="20"/>
               </w:rPr>
             </w:pPr>
-            <w:proofErr w:type="spellStart"/>
-            <w:r>
-              <w:rPr>
-                <w:rFonts w:ascii="Cambria" w:eastAsia="Times New Roman" w:hAnsi="Cambria" w:cs="Times New Roman"/>
-                <w:color w:val="000000"/>
-                <w:sz w:val="20"/>
-                <w:szCs w:val="20"/>
-              </w:rPr>
-              <w:t>n.s</w:t>
-            </w:r>
-            <w:proofErr w:type="spellEnd"/>
-            <w:r>
-              <w:rPr>
-                <w:rFonts w:ascii="Cambria" w:eastAsia="Times New Roman" w:hAnsi="Cambria" w:cs="Times New Roman"/>
-                <w:color w:val="000000"/>
-                <w:sz w:val="20"/>
-                <w:szCs w:val="20"/>
-              </w:rPr>
-              <w:t>.</w:t>
+            <w:r>
+              <w:rPr>
+                <w:rFonts w:ascii="Cambria" w:eastAsia="Times New Roman" w:hAnsi="Cambria" w:cs="Times New Roman"/>
+                <w:color w:val="000000"/>
+                <w:sz w:val="20"/>
+                <w:szCs w:val="20"/>
+              </w:rPr>
+              <w:t>n.s.</w:t>
             </w:r>
           </w:p>
         </w:tc>
@@ -20832,25 +19733,14 @@
                 <w:szCs w:val="20"/>
               </w:rPr>
             </w:pPr>
-            <w:proofErr w:type="spellStart"/>
-            <w:r>
-              <w:rPr>
-                <w:rFonts w:ascii="Cambria" w:eastAsia="Times New Roman" w:hAnsi="Cambria" w:cs="Times New Roman"/>
-                <w:color w:val="000000"/>
-                <w:sz w:val="20"/>
-                <w:szCs w:val="20"/>
-              </w:rPr>
-              <w:t>n.s</w:t>
-            </w:r>
-            <w:proofErr w:type="spellEnd"/>
-            <w:r>
-              <w:rPr>
-                <w:rFonts w:ascii="Cambria" w:eastAsia="Times New Roman" w:hAnsi="Cambria" w:cs="Times New Roman"/>
-                <w:color w:val="000000"/>
-                <w:sz w:val="20"/>
-                <w:szCs w:val="20"/>
-              </w:rPr>
-              <w:t>.</w:t>
+            <w:r>
+              <w:rPr>
+                <w:rFonts w:ascii="Cambria" w:eastAsia="Times New Roman" w:hAnsi="Cambria" w:cs="Times New Roman"/>
+                <w:color w:val="000000"/>
+                <w:sz w:val="20"/>
+                <w:szCs w:val="20"/>
+              </w:rPr>
+              <w:t>n.s.</w:t>
             </w:r>
           </w:p>
         </w:tc>
@@ -20914,25 +19804,14 @@
                 <w:szCs w:val="20"/>
               </w:rPr>
             </w:pPr>
-            <w:proofErr w:type="spellStart"/>
-            <w:r>
-              <w:rPr>
-                <w:rFonts w:ascii="Cambria" w:eastAsia="Times New Roman" w:hAnsi="Cambria" w:cs="Times New Roman"/>
-                <w:color w:val="000000"/>
-                <w:sz w:val="20"/>
-                <w:szCs w:val="20"/>
-              </w:rPr>
-              <w:t>n.s</w:t>
-            </w:r>
-            <w:proofErr w:type="spellEnd"/>
-            <w:r>
-              <w:rPr>
-                <w:rFonts w:ascii="Cambria" w:eastAsia="Times New Roman" w:hAnsi="Cambria" w:cs="Times New Roman"/>
-                <w:color w:val="000000"/>
-                <w:sz w:val="20"/>
-                <w:szCs w:val="20"/>
-              </w:rPr>
-              <w:t>.</w:t>
+            <w:r>
+              <w:rPr>
+                <w:rFonts w:ascii="Cambria" w:eastAsia="Times New Roman" w:hAnsi="Cambria" w:cs="Times New Roman"/>
+                <w:color w:val="000000"/>
+                <w:sz w:val="20"/>
+                <w:szCs w:val="20"/>
+              </w:rPr>
+              <w:t>n.s.</w:t>
             </w:r>
           </w:p>
         </w:tc>
@@ -21110,25 +19989,14 @@
                 <w:szCs w:val="20"/>
               </w:rPr>
             </w:pPr>
-            <w:proofErr w:type="spellStart"/>
-            <w:r>
-              <w:rPr>
-                <w:rFonts w:ascii="Cambria" w:eastAsia="Times New Roman" w:hAnsi="Cambria" w:cs="Times New Roman"/>
-                <w:color w:val="000000"/>
-                <w:sz w:val="20"/>
-                <w:szCs w:val="20"/>
-              </w:rPr>
-              <w:t>n.s</w:t>
-            </w:r>
-            <w:proofErr w:type="spellEnd"/>
-            <w:r>
-              <w:rPr>
-                <w:rFonts w:ascii="Cambria" w:eastAsia="Times New Roman" w:hAnsi="Cambria" w:cs="Times New Roman"/>
-                <w:color w:val="000000"/>
-                <w:sz w:val="20"/>
-                <w:szCs w:val="20"/>
-              </w:rPr>
-              <w:t>.</w:t>
+            <w:r>
+              <w:rPr>
+                <w:rFonts w:ascii="Cambria" w:eastAsia="Times New Roman" w:hAnsi="Cambria" w:cs="Times New Roman"/>
+                <w:color w:val="000000"/>
+                <w:sz w:val="20"/>
+                <w:szCs w:val="20"/>
+              </w:rPr>
+              <w:t>n.s.</w:t>
             </w:r>
           </w:p>
         </w:tc>
@@ -21265,25 +20133,14 @@
                 <w:szCs w:val="20"/>
               </w:rPr>
             </w:pPr>
-            <w:proofErr w:type="spellStart"/>
-            <w:r>
-              <w:rPr>
-                <w:rFonts w:ascii="Cambria" w:eastAsia="Times New Roman" w:hAnsi="Cambria" w:cs="Times New Roman"/>
-                <w:color w:val="000000"/>
-                <w:sz w:val="20"/>
-                <w:szCs w:val="20"/>
-              </w:rPr>
-              <w:t>n.s</w:t>
-            </w:r>
-            <w:proofErr w:type="spellEnd"/>
-            <w:r>
-              <w:rPr>
-                <w:rFonts w:ascii="Cambria" w:eastAsia="Times New Roman" w:hAnsi="Cambria" w:cs="Times New Roman"/>
-                <w:color w:val="000000"/>
-                <w:sz w:val="20"/>
-                <w:szCs w:val="20"/>
-              </w:rPr>
-              <w:t>.</w:t>
+            <w:r>
+              <w:rPr>
+                <w:rFonts w:ascii="Cambria" w:eastAsia="Times New Roman" w:hAnsi="Cambria" w:cs="Times New Roman"/>
+                <w:color w:val="000000"/>
+                <w:sz w:val="20"/>
+                <w:szCs w:val="20"/>
+              </w:rPr>
+              <w:t>n.s.</w:t>
             </w:r>
           </w:p>
         </w:tc>
@@ -21676,25 +20533,14 @@
                 <w:szCs w:val="20"/>
               </w:rPr>
             </w:pPr>
-            <w:proofErr w:type="spellStart"/>
-            <w:r>
-              <w:rPr>
-                <w:rFonts w:ascii="Cambria" w:eastAsia="Times New Roman" w:hAnsi="Cambria" w:cs="Times New Roman"/>
-                <w:color w:val="000000"/>
-                <w:sz w:val="20"/>
-                <w:szCs w:val="20"/>
-              </w:rPr>
-              <w:t>n.s</w:t>
-            </w:r>
-            <w:proofErr w:type="spellEnd"/>
-            <w:r>
-              <w:rPr>
-                <w:rFonts w:ascii="Cambria" w:eastAsia="Times New Roman" w:hAnsi="Cambria" w:cs="Times New Roman"/>
-                <w:color w:val="000000"/>
-                <w:sz w:val="20"/>
-                <w:szCs w:val="20"/>
-              </w:rPr>
-              <w:t>.</w:t>
+            <w:r>
+              <w:rPr>
+                <w:rFonts w:ascii="Cambria" w:eastAsia="Times New Roman" w:hAnsi="Cambria" w:cs="Times New Roman"/>
+                <w:color w:val="000000"/>
+                <w:sz w:val="20"/>
+                <w:szCs w:val="20"/>
+              </w:rPr>
+              <w:t>n.s.</w:t>
             </w:r>
           </w:p>
         </w:tc>
@@ -21723,25 +20569,14 @@
                 <w:szCs w:val="20"/>
               </w:rPr>
             </w:pPr>
-            <w:proofErr w:type="spellStart"/>
-            <w:r>
-              <w:rPr>
-                <w:rFonts w:ascii="Cambria" w:eastAsia="Times New Roman" w:hAnsi="Cambria" w:cs="Times New Roman"/>
-                <w:color w:val="000000"/>
-                <w:sz w:val="20"/>
-                <w:szCs w:val="20"/>
-              </w:rPr>
-              <w:t>n.s</w:t>
-            </w:r>
-            <w:proofErr w:type="spellEnd"/>
-            <w:r>
-              <w:rPr>
-                <w:rFonts w:ascii="Cambria" w:eastAsia="Times New Roman" w:hAnsi="Cambria" w:cs="Times New Roman"/>
-                <w:color w:val="000000"/>
-                <w:sz w:val="20"/>
-                <w:szCs w:val="20"/>
-              </w:rPr>
-              <w:t>.</w:t>
+            <w:r>
+              <w:rPr>
+                <w:rFonts w:ascii="Cambria" w:eastAsia="Times New Roman" w:hAnsi="Cambria" w:cs="Times New Roman"/>
+                <w:color w:val="000000"/>
+                <w:sz w:val="20"/>
+                <w:szCs w:val="20"/>
+              </w:rPr>
+              <w:t>n.s.</w:t>
             </w:r>
           </w:p>
         </w:tc>
@@ -21878,25 +20713,14 @@
                 <w:szCs w:val="20"/>
               </w:rPr>
             </w:pPr>
-            <w:proofErr w:type="spellStart"/>
-            <w:r>
-              <w:rPr>
-                <w:rFonts w:ascii="Cambria" w:eastAsia="Times New Roman" w:hAnsi="Cambria" w:cs="Times New Roman"/>
-                <w:color w:val="000000"/>
-                <w:sz w:val="20"/>
-                <w:szCs w:val="20"/>
-              </w:rPr>
-              <w:t>n.s</w:t>
-            </w:r>
-            <w:proofErr w:type="spellEnd"/>
-            <w:r>
-              <w:rPr>
-                <w:rFonts w:ascii="Cambria" w:eastAsia="Times New Roman" w:hAnsi="Cambria" w:cs="Times New Roman"/>
-                <w:color w:val="000000"/>
-                <w:sz w:val="20"/>
-                <w:szCs w:val="20"/>
-              </w:rPr>
-              <w:t>.</w:t>
+            <w:r>
+              <w:rPr>
+                <w:rFonts w:ascii="Cambria" w:eastAsia="Times New Roman" w:hAnsi="Cambria" w:cs="Times New Roman"/>
+                <w:color w:val="000000"/>
+                <w:sz w:val="20"/>
+                <w:szCs w:val="20"/>
+              </w:rPr>
+              <w:t>n.s.</w:t>
             </w:r>
           </w:p>
         </w:tc>
@@ -21960,25 +20784,14 @@
                 <w:szCs w:val="20"/>
               </w:rPr>
             </w:pPr>
-            <w:proofErr w:type="spellStart"/>
-            <w:r>
-              <w:rPr>
-                <w:rFonts w:ascii="Cambria" w:eastAsia="Times New Roman" w:hAnsi="Cambria" w:cs="Times New Roman"/>
-                <w:color w:val="000000"/>
-                <w:sz w:val="20"/>
-                <w:szCs w:val="20"/>
-              </w:rPr>
-              <w:t>n.s</w:t>
-            </w:r>
-            <w:proofErr w:type="spellEnd"/>
-            <w:r>
-              <w:rPr>
-                <w:rFonts w:ascii="Cambria" w:eastAsia="Times New Roman" w:hAnsi="Cambria" w:cs="Times New Roman"/>
-                <w:color w:val="000000"/>
-                <w:sz w:val="20"/>
-                <w:szCs w:val="20"/>
-              </w:rPr>
-              <w:t>.</w:t>
+            <w:r>
+              <w:rPr>
+                <w:rFonts w:ascii="Cambria" w:eastAsia="Times New Roman" w:hAnsi="Cambria" w:cs="Times New Roman"/>
+                <w:color w:val="000000"/>
+                <w:sz w:val="20"/>
+                <w:szCs w:val="20"/>
+              </w:rPr>
+              <w:t>n.s.</w:t>
             </w:r>
           </w:p>
         </w:tc>
@@ -22156,25 +20969,14 @@
                 <w:szCs w:val="20"/>
               </w:rPr>
             </w:pPr>
-            <w:proofErr w:type="spellStart"/>
-            <w:r>
-              <w:rPr>
-                <w:rFonts w:ascii="Cambria" w:eastAsia="Times New Roman" w:hAnsi="Cambria" w:cs="Times New Roman"/>
-                <w:color w:val="000000"/>
-                <w:sz w:val="20"/>
-                <w:szCs w:val="20"/>
-              </w:rPr>
-              <w:t>n.s</w:t>
-            </w:r>
-            <w:proofErr w:type="spellEnd"/>
-            <w:r>
-              <w:rPr>
-                <w:rFonts w:ascii="Cambria" w:eastAsia="Times New Roman" w:hAnsi="Cambria" w:cs="Times New Roman"/>
-                <w:color w:val="000000"/>
-                <w:sz w:val="20"/>
-                <w:szCs w:val="20"/>
-              </w:rPr>
-              <w:t>.</w:t>
+            <w:r>
+              <w:rPr>
+                <w:rFonts w:ascii="Cambria" w:eastAsia="Times New Roman" w:hAnsi="Cambria" w:cs="Times New Roman"/>
+                <w:color w:val="000000"/>
+                <w:sz w:val="20"/>
+                <w:szCs w:val="20"/>
+              </w:rPr>
+              <w:t>n.s.</w:t>
             </w:r>
           </w:p>
         </w:tc>
@@ -22239,25 +21041,14 @@
                 <w:szCs w:val="20"/>
               </w:rPr>
             </w:pPr>
-            <w:proofErr w:type="spellStart"/>
-            <w:r>
-              <w:rPr>
-                <w:rFonts w:ascii="Cambria" w:eastAsia="Times New Roman" w:hAnsi="Cambria" w:cs="Times New Roman"/>
-                <w:color w:val="000000"/>
-                <w:sz w:val="20"/>
-                <w:szCs w:val="20"/>
-              </w:rPr>
-              <w:t>n.s</w:t>
-            </w:r>
-            <w:proofErr w:type="spellEnd"/>
-            <w:r>
-              <w:rPr>
-                <w:rFonts w:ascii="Cambria" w:eastAsia="Times New Roman" w:hAnsi="Cambria" w:cs="Times New Roman"/>
-                <w:color w:val="000000"/>
-                <w:sz w:val="20"/>
-                <w:szCs w:val="20"/>
-              </w:rPr>
-              <w:t>.</w:t>
+            <w:r>
+              <w:rPr>
+                <w:rFonts w:ascii="Cambria" w:eastAsia="Times New Roman" w:hAnsi="Cambria" w:cs="Times New Roman"/>
+                <w:color w:val="000000"/>
+                <w:sz w:val="20"/>
+                <w:szCs w:val="20"/>
+              </w:rPr>
+              <w:t>n.s.</w:t>
             </w:r>
           </w:p>
         </w:tc>
@@ -22358,25 +21149,14 @@
                 <w:szCs w:val="20"/>
               </w:rPr>
             </w:pPr>
-            <w:proofErr w:type="spellStart"/>
-            <w:r>
-              <w:rPr>
-                <w:rFonts w:ascii="Cambria" w:eastAsia="Times New Roman" w:hAnsi="Cambria" w:cs="Times New Roman"/>
-                <w:color w:val="000000"/>
-                <w:sz w:val="20"/>
-                <w:szCs w:val="20"/>
-              </w:rPr>
-              <w:t>n.s</w:t>
-            </w:r>
-            <w:proofErr w:type="spellEnd"/>
-            <w:r>
-              <w:rPr>
-                <w:rFonts w:ascii="Cambria" w:eastAsia="Times New Roman" w:hAnsi="Cambria" w:cs="Times New Roman"/>
-                <w:color w:val="000000"/>
-                <w:sz w:val="20"/>
-                <w:szCs w:val="20"/>
-              </w:rPr>
-              <w:t>.</w:t>
+            <w:r>
+              <w:rPr>
+                <w:rFonts w:ascii="Cambria" w:eastAsia="Times New Roman" w:hAnsi="Cambria" w:cs="Times New Roman"/>
+                <w:color w:val="000000"/>
+                <w:sz w:val="20"/>
+                <w:szCs w:val="20"/>
+              </w:rPr>
+              <w:t>n.s.</w:t>
             </w:r>
           </w:p>
         </w:tc>
@@ -22440,25 +21220,14 @@
                 <w:szCs w:val="20"/>
               </w:rPr>
             </w:pPr>
-            <w:proofErr w:type="spellStart"/>
-            <w:r>
-              <w:rPr>
-                <w:rFonts w:ascii="Cambria" w:eastAsia="Times New Roman" w:hAnsi="Cambria" w:cs="Times New Roman"/>
-                <w:color w:val="000000"/>
-                <w:sz w:val="20"/>
-                <w:szCs w:val="20"/>
-              </w:rPr>
-              <w:t>n.s</w:t>
-            </w:r>
-            <w:proofErr w:type="spellEnd"/>
-            <w:r>
-              <w:rPr>
-                <w:rFonts w:ascii="Cambria" w:eastAsia="Times New Roman" w:hAnsi="Cambria" w:cs="Times New Roman"/>
-                <w:color w:val="000000"/>
-                <w:sz w:val="20"/>
-                <w:szCs w:val="20"/>
-              </w:rPr>
-              <w:t>.</w:t>
+            <w:r>
+              <w:rPr>
+                <w:rFonts w:ascii="Cambria" w:eastAsia="Times New Roman" w:hAnsi="Cambria" w:cs="Times New Roman"/>
+                <w:color w:val="000000"/>
+                <w:sz w:val="20"/>
+                <w:szCs w:val="20"/>
+              </w:rPr>
+              <w:t>n.s.</w:t>
             </w:r>
           </w:p>
         </w:tc>
@@ -22487,25 +21256,14 @@
                 <w:szCs w:val="20"/>
               </w:rPr>
             </w:pPr>
-            <w:proofErr w:type="spellStart"/>
-            <w:r>
-              <w:rPr>
-                <w:rFonts w:ascii="Cambria" w:eastAsia="Times New Roman" w:hAnsi="Cambria" w:cs="Times New Roman"/>
-                <w:color w:val="000000"/>
-                <w:sz w:val="20"/>
-                <w:szCs w:val="20"/>
-              </w:rPr>
-              <w:t>n.s</w:t>
-            </w:r>
-            <w:proofErr w:type="spellEnd"/>
-            <w:r>
-              <w:rPr>
-                <w:rFonts w:ascii="Cambria" w:eastAsia="Times New Roman" w:hAnsi="Cambria" w:cs="Times New Roman"/>
-                <w:color w:val="000000"/>
-                <w:sz w:val="20"/>
-                <w:szCs w:val="20"/>
-              </w:rPr>
-              <w:t>.</w:t>
+            <w:r>
+              <w:rPr>
+                <w:rFonts w:ascii="Cambria" w:eastAsia="Times New Roman" w:hAnsi="Cambria" w:cs="Times New Roman"/>
+                <w:color w:val="000000"/>
+                <w:sz w:val="20"/>
+                <w:szCs w:val="20"/>
+              </w:rPr>
+              <w:t>n.s.</w:t>
             </w:r>
           </w:p>
         </w:tc>
@@ -22534,25 +21292,14 @@
                 <w:szCs w:val="20"/>
               </w:rPr>
             </w:pPr>
-            <w:proofErr w:type="spellStart"/>
-            <w:r>
-              <w:rPr>
-                <w:rFonts w:ascii="Cambria" w:eastAsia="Times New Roman" w:hAnsi="Cambria" w:cs="Times New Roman"/>
-                <w:color w:val="000000"/>
-                <w:sz w:val="20"/>
-                <w:szCs w:val="20"/>
-              </w:rPr>
-              <w:t>n.s</w:t>
-            </w:r>
-            <w:proofErr w:type="spellEnd"/>
-            <w:r>
-              <w:rPr>
-                <w:rFonts w:ascii="Cambria" w:eastAsia="Times New Roman" w:hAnsi="Cambria" w:cs="Times New Roman"/>
-                <w:color w:val="000000"/>
-                <w:sz w:val="20"/>
-                <w:szCs w:val="20"/>
-              </w:rPr>
-              <w:t>.</w:t>
+            <w:r>
+              <w:rPr>
+                <w:rFonts w:ascii="Cambria" w:eastAsia="Times New Roman" w:hAnsi="Cambria" w:cs="Times New Roman"/>
+                <w:color w:val="000000"/>
+                <w:sz w:val="20"/>
+                <w:szCs w:val="20"/>
+              </w:rPr>
+              <w:t>n.s.</w:t>
             </w:r>
           </w:p>
         </w:tc>
@@ -22694,25 +21441,14 @@
                 <w:szCs w:val="20"/>
               </w:rPr>
             </w:pPr>
-            <w:proofErr w:type="spellStart"/>
-            <w:r>
-              <w:rPr>
-                <w:rFonts w:ascii="Cambria" w:eastAsia="Times New Roman" w:hAnsi="Cambria" w:cs="Times New Roman"/>
-                <w:color w:val="000000"/>
-                <w:sz w:val="20"/>
-                <w:szCs w:val="20"/>
-              </w:rPr>
-              <w:t>n.s</w:t>
-            </w:r>
-            <w:proofErr w:type="spellEnd"/>
-            <w:r>
-              <w:rPr>
-                <w:rFonts w:ascii="Cambria" w:eastAsia="Times New Roman" w:hAnsi="Cambria" w:cs="Times New Roman"/>
-                <w:color w:val="000000"/>
-                <w:sz w:val="20"/>
-                <w:szCs w:val="20"/>
-              </w:rPr>
-              <w:t>.</w:t>
+            <w:r>
+              <w:rPr>
+                <w:rFonts w:ascii="Cambria" w:eastAsia="Times New Roman" w:hAnsi="Cambria" w:cs="Times New Roman"/>
+                <w:color w:val="000000"/>
+                <w:sz w:val="20"/>
+                <w:szCs w:val="20"/>
+              </w:rPr>
+              <w:t>n.s.</w:t>
             </w:r>
           </w:p>
         </w:tc>
@@ -22885,25 +21621,14 @@
                 <w:szCs w:val="20"/>
               </w:rPr>
             </w:pPr>
-            <w:proofErr w:type="spellStart"/>
-            <w:r>
-              <w:rPr>
-                <w:rFonts w:ascii="Cambria" w:eastAsia="Times New Roman" w:hAnsi="Cambria" w:cs="Times New Roman"/>
-                <w:color w:val="000000"/>
-                <w:sz w:val="20"/>
-                <w:szCs w:val="20"/>
-              </w:rPr>
-              <w:t>n.s</w:t>
-            </w:r>
-            <w:proofErr w:type="spellEnd"/>
-            <w:r>
-              <w:rPr>
-                <w:rFonts w:ascii="Cambria" w:eastAsia="Times New Roman" w:hAnsi="Cambria" w:cs="Times New Roman"/>
-                <w:color w:val="000000"/>
-                <w:sz w:val="20"/>
-                <w:szCs w:val="20"/>
-              </w:rPr>
-              <w:t>.</w:t>
+            <w:r>
+              <w:rPr>
+                <w:rFonts w:ascii="Cambria" w:eastAsia="Times New Roman" w:hAnsi="Cambria" w:cs="Times New Roman"/>
+                <w:color w:val="000000"/>
+                <w:sz w:val="20"/>
+                <w:szCs w:val="20"/>
+              </w:rPr>
+              <w:t>n.s.</w:t>
             </w:r>
           </w:p>
         </w:tc>
@@ -23003,25 +21728,14 @@
                 <w:szCs w:val="20"/>
               </w:rPr>
             </w:pPr>
-            <w:proofErr w:type="spellStart"/>
-            <w:r>
-              <w:rPr>
-                <w:rFonts w:ascii="Cambria" w:eastAsia="Times New Roman" w:hAnsi="Cambria" w:cs="Times New Roman"/>
-                <w:color w:val="000000"/>
-                <w:sz w:val="20"/>
-                <w:szCs w:val="20"/>
-              </w:rPr>
-              <w:t>n.s</w:t>
-            </w:r>
-            <w:proofErr w:type="spellEnd"/>
-            <w:r>
-              <w:rPr>
-                <w:rFonts w:ascii="Cambria" w:eastAsia="Times New Roman" w:hAnsi="Cambria" w:cs="Times New Roman"/>
-                <w:color w:val="000000"/>
-                <w:sz w:val="20"/>
-                <w:szCs w:val="20"/>
-              </w:rPr>
-              <w:t>.</w:t>
+            <w:r>
+              <w:rPr>
+                <w:rFonts w:ascii="Cambria" w:eastAsia="Times New Roman" w:hAnsi="Cambria" w:cs="Times New Roman"/>
+                <w:color w:val="000000"/>
+                <w:sz w:val="20"/>
+                <w:szCs w:val="20"/>
+              </w:rPr>
+              <w:t>n.s.</w:t>
             </w:r>
           </w:p>
         </w:tc>
@@ -23307,25 +22021,14 @@
                 <w:szCs w:val="20"/>
               </w:rPr>
             </w:pPr>
-            <w:proofErr w:type="spellStart"/>
-            <w:r>
-              <w:rPr>
-                <w:rFonts w:ascii="Cambria" w:eastAsia="Times New Roman" w:hAnsi="Cambria" w:cs="Times New Roman"/>
-                <w:color w:val="000000"/>
-                <w:sz w:val="20"/>
-                <w:szCs w:val="20"/>
-              </w:rPr>
-              <w:t>n.s</w:t>
-            </w:r>
-            <w:proofErr w:type="spellEnd"/>
-            <w:r>
-              <w:rPr>
-                <w:rFonts w:ascii="Cambria" w:eastAsia="Times New Roman" w:hAnsi="Cambria" w:cs="Times New Roman"/>
-                <w:color w:val="000000"/>
-                <w:sz w:val="20"/>
-                <w:szCs w:val="20"/>
-              </w:rPr>
-              <w:t>.</w:t>
+            <w:r>
+              <w:rPr>
+                <w:rFonts w:ascii="Cambria" w:eastAsia="Times New Roman" w:hAnsi="Cambria" w:cs="Times New Roman"/>
+                <w:color w:val="000000"/>
+                <w:sz w:val="20"/>
+                <w:szCs w:val="20"/>
+              </w:rPr>
+              <w:t>n.s.</w:t>
             </w:r>
           </w:p>
         </w:tc>
@@ -23646,25 +22349,14 @@
                 <w:szCs w:val="20"/>
               </w:rPr>
             </w:pPr>
-            <w:proofErr w:type="spellStart"/>
-            <w:r>
-              <w:rPr>
-                <w:rFonts w:ascii="Cambria" w:eastAsia="Times New Roman" w:hAnsi="Cambria" w:cs="Times New Roman"/>
-                <w:color w:val="000000"/>
-                <w:sz w:val="20"/>
-                <w:szCs w:val="20"/>
-              </w:rPr>
-              <w:t>n.s</w:t>
-            </w:r>
-            <w:proofErr w:type="spellEnd"/>
-            <w:r>
-              <w:rPr>
-                <w:rFonts w:ascii="Cambria" w:eastAsia="Times New Roman" w:hAnsi="Cambria" w:cs="Times New Roman"/>
-                <w:color w:val="000000"/>
-                <w:sz w:val="20"/>
-                <w:szCs w:val="20"/>
-              </w:rPr>
-              <w:t>.</w:t>
+            <w:r>
+              <w:rPr>
+                <w:rFonts w:ascii="Cambria" w:eastAsia="Times New Roman" w:hAnsi="Cambria" w:cs="Times New Roman"/>
+                <w:color w:val="000000"/>
+                <w:sz w:val="20"/>
+                <w:szCs w:val="20"/>
+              </w:rPr>
+              <w:t>n.s.</w:t>
             </w:r>
           </w:p>
         </w:tc>
@@ -23693,25 +22385,14 @@
                 <w:szCs w:val="20"/>
               </w:rPr>
             </w:pPr>
-            <w:proofErr w:type="spellStart"/>
-            <w:r>
-              <w:rPr>
-                <w:rFonts w:ascii="Cambria" w:eastAsia="Times New Roman" w:hAnsi="Cambria" w:cs="Times New Roman"/>
-                <w:color w:val="000000"/>
-                <w:sz w:val="20"/>
-                <w:szCs w:val="20"/>
-              </w:rPr>
-              <w:t>n.s</w:t>
-            </w:r>
-            <w:proofErr w:type="spellEnd"/>
-            <w:r>
-              <w:rPr>
-                <w:rFonts w:ascii="Cambria" w:eastAsia="Times New Roman" w:hAnsi="Cambria" w:cs="Times New Roman"/>
-                <w:color w:val="000000"/>
-                <w:sz w:val="20"/>
-                <w:szCs w:val="20"/>
-              </w:rPr>
-              <w:t>.</w:t>
+            <w:r>
+              <w:rPr>
+                <w:rFonts w:ascii="Cambria" w:eastAsia="Times New Roman" w:hAnsi="Cambria" w:cs="Times New Roman"/>
+                <w:color w:val="000000"/>
+                <w:sz w:val="20"/>
+                <w:szCs w:val="20"/>
+              </w:rPr>
+              <w:t>n.s.</w:t>
             </w:r>
           </w:p>
         </w:tc>
@@ -23884,25 +22565,14 @@
                 <w:szCs w:val="20"/>
               </w:rPr>
             </w:pPr>
-            <w:proofErr w:type="spellStart"/>
-            <w:r>
-              <w:rPr>
-                <w:rFonts w:ascii="Cambria" w:eastAsia="Times New Roman" w:hAnsi="Cambria" w:cs="Times New Roman"/>
-                <w:color w:val="000000"/>
-                <w:sz w:val="20"/>
-                <w:szCs w:val="20"/>
-              </w:rPr>
-              <w:t>n.s</w:t>
-            </w:r>
-            <w:proofErr w:type="spellEnd"/>
-            <w:r>
-              <w:rPr>
-                <w:rFonts w:ascii="Cambria" w:eastAsia="Times New Roman" w:hAnsi="Cambria" w:cs="Times New Roman"/>
-                <w:color w:val="000000"/>
-                <w:sz w:val="20"/>
-                <w:szCs w:val="20"/>
-              </w:rPr>
-              <w:t>.</w:t>
+            <w:r>
+              <w:rPr>
+                <w:rFonts w:ascii="Cambria" w:eastAsia="Times New Roman" w:hAnsi="Cambria" w:cs="Times New Roman"/>
+                <w:color w:val="000000"/>
+                <w:sz w:val="20"/>
+                <w:szCs w:val="20"/>
+              </w:rPr>
+              <w:t>n.s.</w:t>
             </w:r>
           </w:p>
         </w:tc>
@@ -23966,25 +22636,14 @@
                 <w:szCs w:val="20"/>
               </w:rPr>
             </w:pPr>
-            <w:proofErr w:type="spellStart"/>
-            <w:r>
-              <w:rPr>
-                <w:rFonts w:ascii="Cambria" w:eastAsia="Times New Roman" w:hAnsi="Cambria" w:cs="Times New Roman"/>
-                <w:color w:val="000000"/>
-                <w:sz w:val="20"/>
-                <w:szCs w:val="20"/>
-              </w:rPr>
-              <w:t>n.s</w:t>
-            </w:r>
-            <w:proofErr w:type="spellEnd"/>
-            <w:r>
-              <w:rPr>
-                <w:rFonts w:ascii="Cambria" w:eastAsia="Times New Roman" w:hAnsi="Cambria" w:cs="Times New Roman"/>
-                <w:color w:val="000000"/>
-                <w:sz w:val="20"/>
-                <w:szCs w:val="20"/>
-              </w:rPr>
-              <w:t>.</w:t>
+            <w:r>
+              <w:rPr>
+                <w:rFonts w:ascii="Cambria" w:eastAsia="Times New Roman" w:hAnsi="Cambria" w:cs="Times New Roman"/>
+                <w:color w:val="000000"/>
+                <w:sz w:val="20"/>
+                <w:szCs w:val="20"/>
+              </w:rPr>
+              <w:t>n.s.</w:t>
             </w:r>
           </w:p>
         </w:tc>
@@ -24342,25 +23001,14 @@
                 <w:szCs w:val="20"/>
               </w:rPr>
             </w:pPr>
-            <w:proofErr w:type="spellStart"/>
-            <w:r>
-              <w:rPr>
-                <w:rFonts w:ascii="Cambria" w:eastAsia="Times New Roman" w:hAnsi="Cambria" w:cs="Times New Roman"/>
-                <w:color w:val="000000"/>
-                <w:sz w:val="20"/>
-                <w:szCs w:val="20"/>
-              </w:rPr>
-              <w:t>n.s</w:t>
-            </w:r>
-            <w:proofErr w:type="spellEnd"/>
-            <w:r>
-              <w:rPr>
-                <w:rFonts w:ascii="Cambria" w:eastAsia="Times New Roman" w:hAnsi="Cambria" w:cs="Times New Roman"/>
-                <w:color w:val="000000"/>
-                <w:sz w:val="20"/>
-                <w:szCs w:val="20"/>
-              </w:rPr>
-              <w:t>.</w:t>
+            <w:r>
+              <w:rPr>
+                <w:rFonts w:ascii="Cambria" w:eastAsia="Times New Roman" w:hAnsi="Cambria" w:cs="Times New Roman"/>
+                <w:color w:val="000000"/>
+                <w:sz w:val="20"/>
+                <w:szCs w:val="20"/>
+              </w:rPr>
+              <w:t>n.s.</w:t>
             </w:r>
           </w:p>
         </w:tc>
@@ -24389,25 +23037,14 @@
                 <w:szCs w:val="20"/>
               </w:rPr>
             </w:pPr>
-            <w:proofErr w:type="spellStart"/>
-            <w:r>
-              <w:rPr>
-                <w:rFonts w:ascii="Cambria" w:eastAsia="Times New Roman" w:hAnsi="Cambria" w:cs="Times New Roman"/>
-                <w:color w:val="000000"/>
-                <w:sz w:val="20"/>
-                <w:szCs w:val="20"/>
-              </w:rPr>
-              <w:t>n.s</w:t>
-            </w:r>
-            <w:proofErr w:type="spellEnd"/>
-            <w:r>
-              <w:rPr>
-                <w:rFonts w:ascii="Cambria" w:eastAsia="Times New Roman" w:hAnsi="Cambria" w:cs="Times New Roman"/>
-                <w:color w:val="000000"/>
-                <w:sz w:val="20"/>
-                <w:szCs w:val="20"/>
-              </w:rPr>
-              <w:t>.</w:t>
+            <w:r>
+              <w:rPr>
+                <w:rFonts w:ascii="Cambria" w:eastAsia="Times New Roman" w:hAnsi="Cambria" w:cs="Times New Roman"/>
+                <w:color w:val="000000"/>
+                <w:sz w:val="20"/>
+                <w:szCs w:val="20"/>
+              </w:rPr>
+              <w:t>n.s.</w:t>
             </w:r>
           </w:p>
         </w:tc>
@@ -24507,25 +23144,14 @@
                 <w:szCs w:val="20"/>
               </w:rPr>
             </w:pPr>
-            <w:proofErr w:type="spellStart"/>
-            <w:r>
-              <w:rPr>
-                <w:rFonts w:ascii="Cambria" w:eastAsia="Times New Roman" w:hAnsi="Cambria" w:cs="Times New Roman"/>
-                <w:color w:val="000000"/>
-                <w:sz w:val="20"/>
-                <w:szCs w:val="20"/>
-              </w:rPr>
-              <w:t>n.s</w:t>
-            </w:r>
-            <w:proofErr w:type="spellEnd"/>
-            <w:r>
-              <w:rPr>
-                <w:rFonts w:ascii="Cambria" w:eastAsia="Times New Roman" w:hAnsi="Cambria" w:cs="Times New Roman"/>
-                <w:color w:val="000000"/>
-                <w:sz w:val="20"/>
-                <w:szCs w:val="20"/>
-              </w:rPr>
-              <w:t>.</w:t>
+            <w:r>
+              <w:rPr>
+                <w:rFonts w:ascii="Cambria" w:eastAsia="Times New Roman" w:hAnsi="Cambria" w:cs="Times New Roman"/>
+                <w:color w:val="000000"/>
+                <w:sz w:val="20"/>
+                <w:szCs w:val="20"/>
+              </w:rPr>
+              <w:t>n.s.</w:t>
             </w:r>
           </w:p>
         </w:tc>
@@ -24554,25 +23180,14 @@
                 <w:szCs w:val="20"/>
               </w:rPr>
             </w:pPr>
-            <w:proofErr w:type="spellStart"/>
-            <w:r>
-              <w:rPr>
-                <w:rFonts w:ascii="Cambria" w:eastAsia="Times New Roman" w:hAnsi="Cambria" w:cs="Times New Roman"/>
-                <w:color w:val="000000"/>
-                <w:sz w:val="20"/>
-                <w:szCs w:val="20"/>
-              </w:rPr>
-              <w:t>n.s</w:t>
-            </w:r>
-            <w:proofErr w:type="spellEnd"/>
-            <w:r>
-              <w:rPr>
-                <w:rFonts w:ascii="Cambria" w:eastAsia="Times New Roman" w:hAnsi="Cambria" w:cs="Times New Roman"/>
-                <w:color w:val="000000"/>
-                <w:sz w:val="20"/>
-                <w:szCs w:val="20"/>
-              </w:rPr>
-              <w:t>.</w:t>
+            <w:r>
+              <w:rPr>
+                <w:rFonts w:ascii="Cambria" w:eastAsia="Times New Roman" w:hAnsi="Cambria" w:cs="Times New Roman"/>
+                <w:color w:val="000000"/>
+                <w:sz w:val="20"/>
+                <w:szCs w:val="20"/>
+              </w:rPr>
+              <w:t>n.s.</w:t>
             </w:r>
           </w:p>
         </w:tc>
@@ -24624,27 +23239,7 @@
                 <w:sz w:val="20"/>
                 <w:szCs w:val="20"/>
               </w:rPr>
-              <w:t>. The notation “</w:t>
-            </w:r>
-            <w:proofErr w:type="spellStart"/>
-            <w:r>
-              <w:rPr>
-                <w:rFonts w:ascii="Cambria" w:eastAsia="Times New Roman" w:hAnsi="Cambria" w:cs="Times New Roman"/>
-                <w:color w:val="000000"/>
-                <w:sz w:val="20"/>
-                <w:szCs w:val="20"/>
-              </w:rPr>
-              <w:t>n.s</w:t>
-            </w:r>
-            <w:proofErr w:type="spellEnd"/>
-            <w:r>
-              <w:rPr>
-                <w:rFonts w:ascii="Cambria" w:eastAsia="Times New Roman" w:hAnsi="Cambria" w:cs="Times New Roman"/>
-                <w:color w:val="000000"/>
-                <w:sz w:val="20"/>
-                <w:szCs w:val="20"/>
-              </w:rPr>
-              <w:t>.” represents no significant difference (</w:t>
+              <w:t>. The notation “n.s.” represents no significant difference (</w:t>
             </w:r>
             <w:r>
               <w:rPr>
@@ -36020,7 +34615,7 @@
 
 <file path=word/comments.xml><?xml version="1.0" encoding="utf-8"?>
 <w:comments xmlns:wpc="http://schemas.microsoft.com/office/word/2010/wordprocessingCanvas" xmlns:cx="http://schemas.microsoft.com/office/drawing/2014/chartex" xmlns:cx1="http://schemas.microsoft.com/office/drawing/2015/9/8/chartex" xmlns:cx2="http://schemas.microsoft.com/office/drawing/2015/10/21/chartex" xmlns:cx3="http://schemas.microsoft.com/office/drawing/2016/5/9/chartex" xmlns:cx4="http://schemas.microsoft.com/office/drawing/2016/5/10/chartex" xmlns:cx5="http://schemas.microsoft.com/office/drawing/2016/5/11/chartex" xmlns:cx6="http://schemas.microsoft.com/office/drawing/2016/5/12/chartex" xmlns:cx7="http://schemas.microsoft.com/office/drawing/2016/5/13/chartex" xmlns:cx8="http://schemas.microsoft.com/office/drawing/2016/5/14/chartex" xmlns:mc="http://schemas.openxmlformats.org/markup-compatibility/2006" xmlns:aink="http://schemas.microsoft.com/office/drawing/2016/ink" xmlns:am3d="http://schemas.microsoft.com/office/drawing/2017/model3d" xmlns:o="urn:schemas-microsoft-com:office:office" xmlns:r="http://schemas.openxmlformats.org/officeDocument/2006/relationships" xmlns:m="http://schemas.openxmlformats.org/officeDocument/2006/math" xmlns:v="urn:schemas-microsoft-com:vml" xmlns:wp14="http://schemas.microsoft.com/office/word/2010/wordprocessingDrawing" xmlns:wp="http://schemas.openxmlformats.org/drawingml/2006/wordprocessingDrawing" xmlns:w10="urn:schemas-microsoft-com:office:word" xmlns:w="http://schemas.openxmlformats.org/wordprocessingml/2006/main" xmlns:w14="http://schemas.microsoft.com/office/word/2010/wordml" xmlns:w15="http://schemas.microsoft.com/office/word/2012/wordml" xmlns:w16cex="http://schemas.microsoft.com/office/word/2018/wordml/cex" xmlns:w16cid="http://schemas.microsoft.com/office/word/2016/wordml/cid" xmlns:w16="http://schemas.microsoft.com/office/word/2018/wordml" xmlns:w16se="http://schemas.microsoft.com/office/word/2015/wordml/symex" xmlns:wpg="http://schemas.microsoft.com/office/word/2010/wordprocessingGroup" xmlns:wpi="http://schemas.microsoft.com/office/word/2010/wordprocessingInk" xmlns:wne="http://schemas.microsoft.com/office/word/2006/wordml" xmlns:wps="http://schemas.microsoft.com/office/word/2010/wordprocessingShape" mc:Ignorable="w14 w15 w16se w16cid w16 w16cex wp14">
-  <w:comment w:id="0" w:author="Stephen Strawbridge" w:date="2020-12-19T15:24:00Z" w:initials="SS">
+  <w:comment w:id="0" w:author="Stephen Strawbridge" w:date="2021-01-20T11:50:00Z" w:initials="SS">
     <w:p>
       <w:pPr>
         <w:pStyle w:val="CommentText"/>
@@ -36032,7 +34627,103 @@
         <w:annotationRef/>
       </w:r>
       <w:r>
+        <w:t>Potentially where word count is found?</w:t>
+      </w:r>
+    </w:p>
+  </w:comment>
+  <w:comment w:id="1" w:author="Stephen Strawbridge" w:date="2021-01-20T11:50:00Z" w:initials="SS">
+    <w:p>
+      <w:pPr>
+        <w:pStyle w:val="CommentText"/>
+      </w:pPr>
+      <w:r>
+        <w:rPr>
+          <w:rStyle w:val="CommentReference"/>
+        </w:rPr>
+        <w:annotationRef/>
+      </w:r>
+      <w:r>
+        <w:t>Where the moral foundations word count is found</w:t>
+      </w:r>
+    </w:p>
+  </w:comment>
+  <w:comment w:id="2" w:author="Stephen Strawbridge" w:date="2021-01-20T11:53:00Z" w:initials="SS">
+    <w:p>
+      <w:pPr>
+        <w:pStyle w:val="CommentText"/>
+      </w:pPr>
+      <w:r>
+        <w:rPr>
+          <w:rStyle w:val="CommentReference"/>
+        </w:rPr>
+        <w:annotationRef/>
+      </w:r>
+      <w:r>
+        <w:t>This is where the subtitles were pulled from</w:t>
+      </w:r>
+    </w:p>
+  </w:comment>
+  <w:comment w:id="3" w:author="Stephen Strawbridge" w:date="2020-12-19T15:24:00Z" w:initials="SS">
+    <w:p>
+      <w:pPr>
+        <w:pStyle w:val="CommentText"/>
+      </w:pPr>
+      <w:r>
+        <w:rPr>
+          <w:rStyle w:val="CommentReference"/>
+        </w:rPr>
+        <w:annotationRef/>
+      </w:r>
+      <w:r>
         <w:t>Dataset is for movies only, NOT films</w:t>
+      </w:r>
+    </w:p>
+  </w:comment>
+  <w:comment w:id="4" w:author="Stephen Strawbridge" w:date="2021-01-20T11:55:00Z" w:initials="SS">
+    <w:p>
+      <w:pPr>
+        <w:pStyle w:val="CommentText"/>
+      </w:pPr>
+      <w:r>
+        <w:rPr>
+          <w:rStyle w:val="CommentReference"/>
+        </w:rPr>
+        <w:annotationRef/>
+      </w:r>
+      <w:r>
+        <w:t>Where to find other word count ratios</w:t>
+      </w:r>
+    </w:p>
+  </w:comment>
+  <w:comment w:id="5" w:author="Stephen Strawbridge" w:date="2021-01-20T11:58:00Z" w:initials="SS">
+    <w:p>
+      <w:pPr>
+        <w:pStyle w:val="CommentText"/>
+      </w:pPr>
+      <w:r>
+        <w:rPr>
+          <w:rStyle w:val="CommentReference"/>
+        </w:rPr>
+        <w:annotationRef/>
+      </w:r>
+      <w:r>
+        <w:t>Where the rating comes from in dataset</w:t>
+      </w:r>
+    </w:p>
+  </w:comment>
+  <w:comment w:id="10" w:author="Stephen Strawbridge" w:date="2021-01-20T12:08:00Z" w:initials="SS">
+    <w:p>
+      <w:pPr>
+        <w:pStyle w:val="CommentText"/>
+      </w:pPr>
+      <w:r>
+        <w:rPr>
+          <w:rStyle w:val="CommentReference"/>
+        </w:rPr>
+        <w:annotationRef/>
+      </w:r>
+      <w:r>
+        <w:t>Talks about machine learning as related to the project’s limitations</w:t>
       </w:r>
     </w:p>
   </w:comment>
@@ -36041,19 +34732,37 @@
 
 <file path=word/commentsExtended.xml><?xml version="1.0" encoding="utf-8"?>
 <w15:commentsEx xmlns:wpc="http://schemas.microsoft.com/office/word/2010/wordprocessingCanvas" xmlns:cx="http://schemas.microsoft.com/office/drawing/2014/chartex" xmlns:cx1="http://schemas.microsoft.com/office/drawing/2015/9/8/chartex" xmlns:cx2="http://schemas.microsoft.com/office/drawing/2015/10/21/chartex" xmlns:cx3="http://schemas.microsoft.com/office/drawing/2016/5/9/chartex" xmlns:cx4="http://schemas.microsoft.com/office/drawing/2016/5/10/chartex" xmlns:cx5="http://schemas.microsoft.com/office/drawing/2016/5/11/chartex" xmlns:cx6="http://schemas.microsoft.com/office/drawing/2016/5/12/chartex" xmlns:cx7="http://schemas.microsoft.com/office/drawing/2016/5/13/chartex" xmlns:cx8="http://schemas.microsoft.com/office/drawing/2016/5/14/chartex" xmlns:mc="http://schemas.openxmlformats.org/markup-compatibility/2006" xmlns:aink="http://schemas.microsoft.com/office/drawing/2016/ink" xmlns:am3d="http://schemas.microsoft.com/office/drawing/2017/model3d" xmlns:o="urn:schemas-microsoft-com:office:office" xmlns:r="http://schemas.openxmlformats.org/officeDocument/2006/relationships" xmlns:m="http://schemas.openxmlformats.org/officeDocument/2006/math" xmlns:v="urn:schemas-microsoft-com:vml" xmlns:wp14="http://schemas.microsoft.com/office/word/2010/wordprocessingDrawing" xmlns:wp="http://schemas.openxmlformats.org/drawingml/2006/wordprocessingDrawing" xmlns:w10="urn:schemas-microsoft-com:office:word" xmlns:w="http://schemas.openxmlformats.org/wordprocessingml/2006/main" xmlns:w14="http://schemas.microsoft.com/office/word/2010/wordml" xmlns:w15="http://schemas.microsoft.com/office/word/2012/wordml" xmlns:w16cex="http://schemas.microsoft.com/office/word/2018/wordml/cex" xmlns:w16cid="http://schemas.microsoft.com/office/word/2016/wordml/cid" xmlns:w16="http://schemas.microsoft.com/office/word/2018/wordml" xmlns:w16se="http://schemas.microsoft.com/office/word/2015/wordml/symex" xmlns:wpg="http://schemas.microsoft.com/office/word/2010/wordprocessingGroup" xmlns:wpi="http://schemas.microsoft.com/office/word/2010/wordprocessingInk" xmlns:wne="http://schemas.microsoft.com/office/word/2006/wordml" xmlns:wps="http://schemas.microsoft.com/office/word/2010/wordprocessingShape" mc:Ignorable="w14 w15 w16se w16cid w16 w16cex wp14">
+  <w15:commentEx w15:paraId="1EFD7A31" w15:done="0"/>
+  <w15:commentEx w15:paraId="2AB035F3" w15:done="0"/>
+  <w15:commentEx w15:paraId="7A918C10" w15:done="0"/>
   <w15:commentEx w15:paraId="6B4BD1EF" w15:done="0"/>
+  <w15:commentEx w15:paraId="6793F207" w15:done="0"/>
+  <w15:commentEx w15:paraId="7ECDD964" w15:done="0"/>
+  <w15:commentEx w15:paraId="07F4570E" w15:done="0"/>
 </w15:commentsEx>
 </file>
 
 <file path=word/commentsExtensible.xml><?xml version="1.0" encoding="utf-8"?>
 <w16cex:commentsExtensible xmlns:wpc="http://schemas.microsoft.com/office/word/2010/wordprocessingCanvas" xmlns:cx="http://schemas.microsoft.com/office/drawing/2014/chartex" xmlns:cx1="http://schemas.microsoft.com/office/drawing/2015/9/8/chartex" xmlns:cx2="http://schemas.microsoft.com/office/drawing/2015/10/21/chartex" xmlns:cx3="http://schemas.microsoft.com/office/drawing/2016/5/9/chartex" xmlns:cx4="http://schemas.microsoft.com/office/drawing/2016/5/10/chartex" xmlns:cx5="http://schemas.microsoft.com/office/drawing/2016/5/11/chartex" xmlns:cx6="http://schemas.microsoft.com/office/drawing/2016/5/12/chartex" xmlns:cx7="http://schemas.microsoft.com/office/drawing/2016/5/13/chartex" xmlns:cx8="http://schemas.microsoft.com/office/drawing/2016/5/14/chartex" xmlns:mc="http://schemas.openxmlformats.org/markup-compatibility/2006" xmlns:aink="http://schemas.microsoft.com/office/drawing/2016/ink" xmlns:am3d="http://schemas.microsoft.com/office/drawing/2017/model3d" xmlns:o="urn:schemas-microsoft-com:office:office" xmlns:r="http://schemas.openxmlformats.org/officeDocument/2006/relationships" xmlns:m="http://schemas.openxmlformats.org/officeDocument/2006/math" xmlns:v="urn:schemas-microsoft-com:vml" xmlns:wp14="http://schemas.microsoft.com/office/word/2010/wordprocessingDrawing" xmlns:wp="http://schemas.openxmlformats.org/drawingml/2006/wordprocessingDrawing" xmlns:w10="urn:schemas-microsoft-com:office:word" xmlns:w="http://schemas.openxmlformats.org/wordprocessingml/2006/main" xmlns:w14="http://schemas.microsoft.com/office/word/2010/wordml" xmlns:w15="http://schemas.microsoft.com/office/word/2012/wordml" xmlns:w16cex="http://schemas.microsoft.com/office/word/2018/wordml/cex" xmlns:w16cid="http://schemas.microsoft.com/office/word/2016/wordml/cid" xmlns:w16="http://schemas.microsoft.com/office/word/2018/wordml" xmlns:w16se="http://schemas.microsoft.com/office/word/2015/wordml/symex" xmlns:wpg="http://schemas.microsoft.com/office/word/2010/wordprocessingGroup" xmlns:wpi="http://schemas.microsoft.com/office/word/2010/wordprocessingInk" xmlns:wne="http://schemas.microsoft.com/office/word/2006/wordml" xmlns:wps="http://schemas.microsoft.com/office/word/2010/wordprocessingShape" mc:Ignorable="w14 w15 w16se w16cid w16 w16cex wp14">
+  <w16cex:commentExtensible w16cex:durableId="23B2977D" w16cex:dateUtc="2021-01-20T19:50:00Z"/>
+  <w16cex:commentExtensible w16cex:durableId="23B29792" w16cex:dateUtc="2021-01-20T19:50:00Z"/>
+  <w16cex:commentExtensible w16cex:durableId="23B29841" w16cex:dateUtc="2021-01-20T19:53:00Z"/>
   <w16cex:commentExtensible w16cex:durableId="238899C4" w16cex:dateUtc="2020-12-19T23:24:00Z"/>
+  <w16cex:commentExtensible w16cex:durableId="23B29895" w16cex:dateUtc="2021-01-20T19:55:00Z"/>
+  <w16cex:commentExtensible w16cex:durableId="23B29977" w16cex:dateUtc="2021-01-20T19:58:00Z"/>
+  <w16cex:commentExtensible w16cex:durableId="23B29BAD" w16cex:dateUtc="2021-01-20T20:08:00Z"/>
 </w16cex:commentsExtensible>
 </file>
 
 <file path=word/commentsIds.xml><?xml version="1.0" encoding="utf-8"?>
 <w16cid:commentsIds xmlns:wpc="http://schemas.microsoft.com/office/word/2010/wordprocessingCanvas" xmlns:cx="http://schemas.microsoft.com/office/drawing/2014/chartex" xmlns:cx1="http://schemas.microsoft.com/office/drawing/2015/9/8/chartex" xmlns:cx2="http://schemas.microsoft.com/office/drawing/2015/10/21/chartex" xmlns:cx3="http://schemas.microsoft.com/office/drawing/2016/5/9/chartex" xmlns:cx4="http://schemas.microsoft.com/office/drawing/2016/5/10/chartex" xmlns:cx5="http://schemas.microsoft.com/office/drawing/2016/5/11/chartex" xmlns:cx6="http://schemas.microsoft.com/office/drawing/2016/5/12/chartex" xmlns:cx7="http://schemas.microsoft.com/office/drawing/2016/5/13/chartex" xmlns:cx8="http://schemas.microsoft.com/office/drawing/2016/5/14/chartex" xmlns:mc="http://schemas.openxmlformats.org/markup-compatibility/2006" xmlns:aink="http://schemas.microsoft.com/office/drawing/2016/ink" xmlns:am3d="http://schemas.microsoft.com/office/drawing/2017/model3d" xmlns:o="urn:schemas-microsoft-com:office:office" xmlns:r="http://schemas.openxmlformats.org/officeDocument/2006/relationships" xmlns:m="http://schemas.openxmlformats.org/officeDocument/2006/math" xmlns:v="urn:schemas-microsoft-com:vml" xmlns:wp14="http://schemas.microsoft.com/office/word/2010/wordprocessingDrawing" xmlns:wp="http://schemas.openxmlformats.org/drawingml/2006/wordprocessingDrawing" xmlns:w10="urn:schemas-microsoft-com:office:word" xmlns:w="http://schemas.openxmlformats.org/wordprocessingml/2006/main" xmlns:w14="http://schemas.microsoft.com/office/word/2010/wordml" xmlns:w15="http://schemas.microsoft.com/office/word/2012/wordml" xmlns:w16cex="http://schemas.microsoft.com/office/word/2018/wordml/cex" xmlns:w16cid="http://schemas.microsoft.com/office/word/2016/wordml/cid" xmlns:w16="http://schemas.microsoft.com/office/word/2018/wordml" xmlns:w16se="http://schemas.microsoft.com/office/word/2015/wordml/symex" xmlns:wpg="http://schemas.microsoft.com/office/word/2010/wordprocessingGroup" xmlns:wpi="http://schemas.microsoft.com/office/word/2010/wordprocessingInk" xmlns:wne="http://schemas.microsoft.com/office/word/2006/wordml" xmlns:wps="http://schemas.microsoft.com/office/word/2010/wordprocessingShape" mc:Ignorable="w14 w15 w16se w16cid w16 w16cex wp14">
+  <w16cid:commentId w16cid:paraId="1EFD7A31" w16cid:durableId="23B2977D"/>
+  <w16cid:commentId w16cid:paraId="2AB035F3" w16cid:durableId="23B29792"/>
+  <w16cid:commentId w16cid:paraId="7A918C10" w16cid:durableId="23B29841"/>
   <w16cid:commentId w16cid:paraId="6B4BD1EF" w16cid:durableId="238899C4"/>
+  <w16cid:commentId w16cid:paraId="6793F207" w16cid:durableId="23B29895"/>
+  <w16cid:commentId w16cid:paraId="7ECDD964" w16cid:durableId="23B29977"/>
+  <w16cid:commentId w16cid:paraId="07F4570E" w16cid:durableId="23B29BAD"/>
 </w16cid:commentsIds>
 </file>
 

</xml_diff>